<commit_message>
UPDATE | DEC 2023
</commit_message>
<xml_diff>
--- a/Abhijit_CV.docx
+++ b/Abhijit_CV.docx
@@ -239,19 +239,31 @@
         </w:rPr>
         <w:t xml:space="preserve">I am an Assistant Professor of Practice at the University of Texas School of Information. I teach courses such as Applied Machine Learning, Natural Language Processing (NLP), Deep Learning, and Introduction to Human-Centered Data Science. Before serving as a faculty, I was a research scientist at Apple inc., Seattle and IBM India Research Lab working on language understanding and generation components of Siri and IBM Watson. I have obtained Ph.D. in Computer Science and Engineering from the Indian Institute of Technology Bombay. My primary area of interest is Machine Learning for Natural </w:t>
       </w:r>
-      <w:proofErr w:type="spellStart"/>
-      <w:r>
-        <w:rPr>
-          <w:rFonts w:ascii="Times New Roman" w:hAnsi="Times New Roman" w:cs="Times New Roman"/>
-        </w:rPr>
-        <w:t>Langauge</w:t>
-      </w:r>
-      <w:proofErr w:type="spellEnd"/>
-      <w:r>
-        <w:rPr>
-          <w:rFonts w:ascii="Times New Roman" w:hAnsi="Times New Roman" w:cs="Times New Roman"/>
-        </w:rPr>
-        <w:t xml:space="preserve"> Processing and I am quite passionate about language generation, large language models, opinion mining, and cognition inspired NLP.</w:t>
+      <w:r>
+        <w:rPr>
+          <w:rFonts w:ascii="Times New Roman" w:hAnsi="Times New Roman" w:cs="Times New Roman"/>
+        </w:rPr>
+        <w:t>Language</w:t>
+      </w:r>
+      <w:r>
+        <w:rPr>
+          <w:rFonts w:ascii="Times New Roman" w:hAnsi="Times New Roman" w:cs="Times New Roman"/>
+        </w:rPr>
+        <w:t xml:space="preserve"> </w:t>
+      </w:r>
+      <w:proofErr w:type="gramStart"/>
+      <w:r>
+        <w:rPr>
+          <w:rFonts w:ascii="Times New Roman" w:hAnsi="Times New Roman" w:cs="Times New Roman"/>
+        </w:rPr>
+        <w:t>Processing</w:t>
+      </w:r>
+      <w:proofErr w:type="gramEnd"/>
+      <w:r>
+        <w:rPr>
+          <w:rFonts w:ascii="Times New Roman" w:hAnsi="Times New Roman" w:cs="Times New Roman"/>
+        </w:rPr>
+        <w:t xml:space="preserve"> and I am quite passionate about language generation, large language models, opinion mining, and cognition inspired NLP.</w:t>
       </w:r>
     </w:p>
     <w:p>
@@ -1425,41 +1437,14 @@
         <w:adjustRightInd w:val="0"/>
         <w:rPr>
           <w:rFonts w:ascii="Times New Roman" w:hAnsi="Times New Roman" w:cs="Times New Roman"/>
-          <w:i/>
-          <w:iCs/>
-        </w:rPr>
-      </w:pPr>
-      <w:proofErr w:type="spellStart"/>
-      <w:r>
-        <w:rPr>
-          <w:rFonts w:ascii="Times New Roman" w:hAnsi="Times New Roman" w:cs="Times New Roman"/>
-        </w:rPr>
-        <w:t>J</w:t>
-      </w:r>
-      <w:r>
-        <w:rPr>
-          <w:rFonts w:ascii="Times New Roman" w:hAnsi="Times New Roman" w:cs="Times New Roman"/>
-        </w:rPr>
-        <w:t>iwen</w:t>
-      </w:r>
-      <w:proofErr w:type="spellEnd"/>
-      <w:r>
-        <w:rPr>
-          <w:rFonts w:ascii="Times New Roman" w:hAnsi="Times New Roman" w:cs="Times New Roman"/>
-        </w:rPr>
-        <w:t xml:space="preserve"> Zhang</w:t>
-      </w:r>
-      <w:r>
-        <w:rPr>
-          <w:rFonts w:ascii="Times New Roman" w:hAnsi="Times New Roman" w:cs="Times New Roman"/>
-        </w:rPr>
-        <w:t>, A</w:t>
-      </w:r>
-      <w:r>
-        <w:rPr>
-          <w:rFonts w:ascii="Times New Roman" w:hAnsi="Times New Roman" w:cs="Times New Roman"/>
-        </w:rPr>
-        <w:t>bhijit Mishra</w:t>
+        </w:rPr>
+      </w:pPr>
+      <w:r>
+        <w:rPr>
+          <w:rFonts w:ascii="Times New Roman" w:hAnsi="Times New Roman" w:cs="Times New Roman"/>
+          <w:u w:val="single"/>
+        </w:rPr>
+        <w:t>Abhijit Mishra</w:t>
       </w:r>
       <w:r>
         <w:rPr>
@@ -1467,32 +1452,34 @@
         </w:rPr>
         <w:t xml:space="preserve">, </w:t>
       </w:r>
-      <w:r>
-        <w:rPr>
-          <w:rFonts w:ascii="Times New Roman" w:hAnsi="Times New Roman" w:cs="Times New Roman"/>
-        </w:rPr>
-        <w:t xml:space="preserve">Siddharth </w:t>
-      </w:r>
-      <w:r>
-        <w:rPr>
-          <w:rFonts w:ascii="Times New Roman" w:hAnsi="Times New Roman" w:cs="Times New Roman"/>
-        </w:rPr>
-        <w:t>Patwardhan</w:t>
-      </w:r>
-      <w:r>
-        <w:rPr>
-          <w:rFonts w:ascii="Times New Roman" w:hAnsi="Times New Roman" w:cs="Times New Roman"/>
-        </w:rPr>
-        <w:t xml:space="preserve"> and </w:t>
-      </w:r>
-      <w:proofErr w:type="spellStart"/>
-      <w:r>
-        <w:rPr>
-          <w:rFonts w:ascii="Times New Roman" w:hAnsi="Times New Roman" w:cs="Times New Roman"/>
-        </w:rPr>
-        <w:t>Sachin</w:t>
-      </w:r>
-      <w:proofErr w:type="spellEnd"/>
+      <w:proofErr w:type="spellStart"/>
+      <w:r>
+        <w:rPr>
+          <w:rFonts w:ascii="Times New Roman" w:hAnsi="Times New Roman" w:cs="Times New Roman"/>
+        </w:rPr>
+        <w:t>Mingda</w:t>
+      </w:r>
+      <w:proofErr w:type="spellEnd"/>
+      <w:r>
+        <w:rPr>
+          <w:rFonts w:ascii="Times New Roman" w:hAnsi="Times New Roman" w:cs="Times New Roman"/>
+        </w:rPr>
+        <w:t xml:space="preserve"> Li, Soham Deo. 2023. </w:t>
+      </w:r>
+      <w:proofErr w:type="spellStart"/>
+      <w:r>
+        <w:rPr>
+          <w:rFonts w:ascii="Times New Roman" w:hAnsi="Times New Roman" w:cs="Times New Roman"/>
+        </w:rPr>
+        <w:t>SentinelLMs</w:t>
+      </w:r>
+      <w:proofErr w:type="spellEnd"/>
+      <w:r>
+        <w:rPr>
+          <w:rFonts w:ascii="Times New Roman" w:hAnsi="Times New Roman" w:cs="Times New Roman"/>
+        </w:rPr>
+        <w:t>: Encrypted Input Adaptation and Fine-tuning of Language Models for Private and Secure Inference</w:t>
+      </w:r>
       <w:r>
         <w:rPr>
           <w:rFonts w:ascii="Times New Roman" w:hAnsi="Times New Roman" w:cs="Times New Roman"/>
@@ -1502,26 +1489,28 @@
       <w:r>
         <w:rPr>
           <w:rFonts w:ascii="Times New Roman" w:hAnsi="Times New Roman" w:cs="Times New Roman"/>
-        </w:rPr>
-        <w:t xml:space="preserve">Agarwal. 2022. Can Open Domain Question Answering Systems Answer Visual Knowledge Questions? </w:t>
-      </w:r>
-      <w:proofErr w:type="spellStart"/>
-      <w:r>
-        <w:rPr>
-          <w:rFonts w:ascii="Times New Roman" w:hAnsi="Times New Roman" w:cs="Times New Roman"/>
-          <w:i/>
-          <w:iCs/>
-        </w:rPr>
-        <w:t>arXiv</w:t>
-      </w:r>
-      <w:proofErr w:type="spellEnd"/>
-      <w:r>
-        <w:rPr>
-          <w:rFonts w:ascii="Times New Roman" w:hAnsi="Times New Roman" w:cs="Times New Roman"/>
-          <w:i/>
-          <w:iCs/>
-        </w:rPr>
-        <w:t xml:space="preserve"> preprint arXiv:2202.04306.</w:t>
+          <w:b/>
+          <w:bCs/>
+        </w:rPr>
+        <w:t>(AAAI 2024</w:t>
+      </w:r>
+      <w:r>
+        <w:rPr>
+          <w:rFonts w:ascii="Times New Roman" w:hAnsi="Times New Roman" w:cs="Times New Roman"/>
+        </w:rPr>
+        <w:t xml:space="preserve">). Vancouver, Canada, </w:t>
+      </w:r>
+      <w:r>
+        <w:rPr>
+          <w:rFonts w:ascii="Times New Roman" w:hAnsi="Times New Roman" w:cs="Times New Roman"/>
+        </w:rPr>
+        <w:t>February 20-27, 2024</w:t>
+      </w:r>
+      <w:r>
+        <w:rPr>
+          <w:rFonts w:ascii="Times New Roman" w:hAnsi="Times New Roman" w:cs="Times New Roman"/>
+        </w:rPr>
+        <w:t xml:space="preserve">. </w:t>
       </w:r>
     </w:p>
     <w:p>
@@ -1550,140 +1539,123 @@
           <w:rFonts w:ascii="Times New Roman" w:hAnsi="Times New Roman" w:cs="Times New Roman"/>
         </w:rPr>
       </w:pPr>
+      <w:proofErr w:type="spellStart"/>
+      <w:r>
+        <w:rPr>
+          <w:rFonts w:ascii="Times New Roman" w:hAnsi="Times New Roman" w:cs="Times New Roman"/>
+        </w:rPr>
+        <w:t>Kishan</w:t>
+      </w:r>
+      <w:proofErr w:type="spellEnd"/>
+      <w:r>
+        <w:rPr>
+          <w:rFonts w:ascii="Times New Roman" w:hAnsi="Times New Roman" w:cs="Times New Roman"/>
+        </w:rPr>
+        <w:t xml:space="preserve"> Maharaj, </w:t>
+      </w:r>
+      <w:proofErr w:type="spellStart"/>
+      <w:r>
+        <w:rPr>
+          <w:rFonts w:ascii="Times New Roman" w:hAnsi="Times New Roman" w:cs="Times New Roman"/>
+        </w:rPr>
+        <w:t>Ashita</w:t>
+      </w:r>
+      <w:proofErr w:type="spellEnd"/>
+      <w:r>
+        <w:rPr>
+          <w:rFonts w:ascii="Times New Roman" w:hAnsi="Times New Roman" w:cs="Times New Roman"/>
+        </w:rPr>
+        <w:t xml:space="preserve"> Saxena, Raja Kumar, </w:t>
+      </w:r>
       <w:r>
         <w:rPr>
           <w:rFonts w:ascii="Times New Roman" w:hAnsi="Times New Roman" w:cs="Times New Roman"/>
           <w:u w:val="single"/>
         </w:rPr>
-        <w:t>A</w:t>
-      </w:r>
-      <w:r>
-        <w:rPr>
-          <w:rFonts w:ascii="Times New Roman" w:hAnsi="Times New Roman" w:cs="Times New Roman"/>
-          <w:u w:val="single"/>
-        </w:rPr>
-        <w:t>bhijit Mishra</w:t>
-      </w:r>
-      <w:r>
-        <w:rPr>
-          <w:rFonts w:ascii="Times New Roman" w:hAnsi="Times New Roman" w:cs="Times New Roman"/>
-        </w:rPr>
-        <w:t xml:space="preserve">, </w:t>
-      </w:r>
-      <w:r>
-        <w:rPr>
-          <w:rFonts w:ascii="Times New Roman" w:hAnsi="Times New Roman" w:cs="Times New Roman"/>
-        </w:rPr>
-        <w:t xml:space="preserve">Faisal M. </w:t>
-      </w:r>
-      <w:r>
-        <w:rPr>
-          <w:rFonts w:ascii="Times New Roman" w:hAnsi="Times New Roman" w:cs="Times New Roman"/>
-        </w:rPr>
-        <w:t xml:space="preserve">Chowdhury, </w:t>
-      </w:r>
-      <w:r>
-        <w:rPr>
-          <w:rFonts w:ascii="Times New Roman" w:hAnsi="Times New Roman" w:cs="Times New Roman"/>
-        </w:rPr>
-        <w:t xml:space="preserve">Sagar </w:t>
-      </w:r>
-      <w:r>
-        <w:rPr>
-          <w:rFonts w:ascii="Times New Roman" w:hAnsi="Times New Roman" w:cs="Times New Roman"/>
-        </w:rPr>
-        <w:t xml:space="preserve">Manohar, </w:t>
-      </w:r>
-      <w:r>
-        <w:rPr>
-          <w:rFonts w:ascii="Times New Roman" w:hAnsi="Times New Roman" w:cs="Times New Roman"/>
-        </w:rPr>
-        <w:t xml:space="preserve">Dan </w:t>
-      </w:r>
-      <w:r>
-        <w:rPr>
-          <w:rFonts w:ascii="Times New Roman" w:hAnsi="Times New Roman" w:cs="Times New Roman"/>
-        </w:rPr>
-        <w:t xml:space="preserve">Gutfreund, </w:t>
-      </w:r>
-      <w:r>
-        <w:rPr>
-          <w:rFonts w:ascii="Times New Roman" w:hAnsi="Times New Roman" w:cs="Times New Roman"/>
-        </w:rPr>
-        <w:t xml:space="preserve">and </w:t>
-      </w:r>
-      <w:proofErr w:type="gramStart"/>
-      <w:r>
-        <w:rPr>
-          <w:rFonts w:ascii="Times New Roman" w:hAnsi="Times New Roman" w:cs="Times New Roman"/>
-        </w:rPr>
-        <w:t xml:space="preserve">Karthik </w:t>
-      </w:r>
-      <w:r>
-        <w:rPr>
-          <w:rFonts w:ascii="Times New Roman" w:hAnsi="Times New Roman" w:cs="Times New Roman"/>
-        </w:rPr>
-        <w:t xml:space="preserve"> </w:t>
-      </w:r>
-      <w:proofErr w:type="spellStart"/>
-      <w:r>
-        <w:rPr>
-          <w:rFonts w:ascii="Times New Roman" w:hAnsi="Times New Roman" w:cs="Times New Roman"/>
-        </w:rPr>
-        <w:t>Sankaranarayanan</w:t>
-      </w:r>
-      <w:proofErr w:type="spellEnd"/>
-      <w:proofErr w:type="gramEnd"/>
-      <w:r>
-        <w:rPr>
-          <w:rFonts w:ascii="Times New Roman" w:hAnsi="Times New Roman" w:cs="Times New Roman"/>
-        </w:rPr>
-        <w:t>. 202</w:t>
-      </w:r>
-      <w:r>
-        <w:rPr>
-          <w:rFonts w:ascii="Times New Roman" w:hAnsi="Times New Roman" w:cs="Times New Roman"/>
-        </w:rPr>
-        <w:t>0</w:t>
-      </w:r>
-      <w:r>
-        <w:rPr>
-          <w:rFonts w:ascii="Times New Roman" w:hAnsi="Times New Roman" w:cs="Times New Roman"/>
-        </w:rPr>
-        <w:t xml:space="preserve">. Template Controllable keywords-to-text Generation. </w:t>
-      </w:r>
-      <w:proofErr w:type="spellStart"/>
-      <w:r>
-        <w:rPr>
-          <w:rFonts w:ascii="Times New Roman" w:hAnsi="Times New Roman" w:cs="Times New Roman"/>
-          <w:i/>
-          <w:iCs/>
-        </w:rPr>
-        <w:t>arXiv</w:t>
-      </w:r>
-      <w:proofErr w:type="spellEnd"/>
-      <w:r>
-        <w:rPr>
-          <w:rFonts w:ascii="Times New Roman" w:hAnsi="Times New Roman" w:cs="Times New Roman"/>
-          <w:i/>
-          <w:iCs/>
-        </w:rPr>
-        <w:t xml:space="preserve"> preprint arXiv:2011.03722</w:t>
-      </w:r>
-      <w:r>
-        <w:rPr>
-          <w:rFonts w:ascii="Times New Roman" w:hAnsi="Times New Roman" w:cs="Times New Roman"/>
-        </w:rPr>
-        <w:t>.</w:t>
-      </w:r>
-    </w:p>
-    <w:p>
-      <w:pPr>
-        <w:pStyle w:val="ListParagraph"/>
+        <w:t>Abhijit Mishra</w:t>
+      </w:r>
+      <w:r>
+        <w:rPr>
+          <w:rFonts w:ascii="Times New Roman" w:hAnsi="Times New Roman" w:cs="Times New Roman"/>
+        </w:rPr>
+        <w:t xml:space="preserve">, and </w:t>
+      </w:r>
+      <w:proofErr w:type="spellStart"/>
+      <w:r>
+        <w:rPr>
+          <w:rFonts w:ascii="Times New Roman" w:hAnsi="Times New Roman" w:cs="Times New Roman"/>
+        </w:rPr>
+        <w:t>Pushpak</w:t>
+      </w:r>
+      <w:proofErr w:type="spellEnd"/>
+      <w:r>
+        <w:rPr>
+          <w:rFonts w:ascii="Times New Roman" w:hAnsi="Times New Roman" w:cs="Times New Roman"/>
+        </w:rPr>
+        <w:t xml:space="preserve"> Bhattacharyya</w:t>
+      </w:r>
+      <w:r>
+        <w:rPr>
+          <w:rFonts w:ascii="Times New Roman" w:hAnsi="Times New Roman" w:cs="Times New Roman"/>
+        </w:rPr>
+        <w:t>. 2023.</w:t>
+      </w:r>
+      <w:r>
+        <w:rPr>
+          <w:rFonts w:ascii="Times New Roman" w:hAnsi="Times New Roman" w:cs="Times New Roman"/>
+        </w:rPr>
+        <w:t xml:space="preserve"> Eyes Show the Way: Harnessing Gaze Features for Hallucination Detection</w:t>
+      </w:r>
+      <w:r>
+        <w:rPr>
+          <w:rFonts w:ascii="Times New Roman" w:hAnsi="Times New Roman" w:cs="Times New Roman"/>
+        </w:rPr>
+        <w:t xml:space="preserve">. Findings of </w:t>
+      </w:r>
+      <w:r>
+        <w:rPr>
+          <w:rFonts w:ascii="Times New Roman" w:hAnsi="Times New Roman" w:cs="Times New Roman"/>
+          <w:b/>
+          <w:bCs/>
+        </w:rPr>
+        <w:t>(</w:t>
+      </w:r>
+      <w:r>
+        <w:rPr>
+          <w:rFonts w:ascii="Times New Roman" w:hAnsi="Times New Roman" w:cs="Times New Roman"/>
+          <w:b/>
+          <w:bCs/>
+        </w:rPr>
+        <w:t xml:space="preserve">EMNLP </w:t>
+      </w:r>
+      <w:r>
+        <w:rPr>
+          <w:rFonts w:ascii="Times New Roman" w:hAnsi="Times New Roman" w:cs="Times New Roman"/>
+          <w:b/>
+          <w:bCs/>
+        </w:rPr>
+        <w:t>2023</w:t>
+      </w:r>
+      <w:r>
+        <w:rPr>
+          <w:rFonts w:ascii="Times New Roman" w:hAnsi="Times New Roman" w:cs="Times New Roman"/>
+          <w:b/>
+          <w:bCs/>
+        </w:rPr>
+        <w:t>)</w:t>
+      </w:r>
+      <w:r>
+        <w:rPr>
+          <w:rFonts w:ascii="Times New Roman" w:hAnsi="Times New Roman" w:cs="Times New Roman"/>
+        </w:rPr>
+        <w:t>, Singapore, Dec 6-10, 2023.</w:t>
+      </w:r>
+    </w:p>
+    <w:p>
+      <w:pPr>
         <w:autoSpaceDE w:val="0"/>
         <w:autoSpaceDN w:val="0"/>
         <w:adjustRightInd w:val="0"/>
-        <w:ind w:left="360"/>
         <w:rPr>
           <w:rFonts w:ascii="Times New Roman" w:hAnsi="Times New Roman" w:cs="Times New Roman"/>
         </w:rPr>
@@ -1701,44 +1673,74 @@
         <w:adjustRightInd w:val="0"/>
         <w:rPr>
           <w:rFonts w:ascii="Times New Roman" w:hAnsi="Times New Roman" w:cs="Times New Roman"/>
-        </w:rPr>
-      </w:pPr>
-      <w:r>
-        <w:rPr>
-          <w:rFonts w:ascii="Times New Roman" w:hAnsi="Times New Roman" w:cs="Times New Roman"/>
-        </w:rPr>
-        <w:t xml:space="preserve">Sandeep </w:t>
-      </w:r>
-      <w:r>
-        <w:rPr>
-          <w:rFonts w:ascii="Times New Roman" w:hAnsi="Times New Roman" w:cs="Times New Roman"/>
-        </w:rPr>
-        <w:t xml:space="preserve">Mathias, </w:t>
-      </w:r>
-      <w:r>
-        <w:rPr>
-          <w:rFonts w:ascii="Times New Roman" w:hAnsi="Times New Roman" w:cs="Times New Roman"/>
-        </w:rPr>
-        <w:t xml:space="preserve">Rudra </w:t>
-      </w:r>
-      <w:r>
-        <w:rPr>
-          <w:rFonts w:ascii="Times New Roman" w:hAnsi="Times New Roman" w:cs="Times New Roman"/>
-        </w:rPr>
-        <w:t xml:space="preserve">Murthy, </w:t>
-      </w:r>
-      <w:proofErr w:type="spellStart"/>
-      <w:r>
-        <w:rPr>
-          <w:rFonts w:ascii="Times New Roman" w:hAnsi="Times New Roman" w:cs="Times New Roman"/>
-        </w:rPr>
-        <w:t>D</w:t>
-      </w:r>
-      <w:r>
-        <w:rPr>
-          <w:rFonts w:ascii="Times New Roman" w:hAnsi="Times New Roman" w:cs="Times New Roman"/>
-        </w:rPr>
-        <w:t>iptesh</w:t>
+          <w:i/>
+          <w:iCs/>
+        </w:rPr>
+      </w:pPr>
+      <w:proofErr w:type="spellStart"/>
+      <w:r>
+        <w:rPr>
+          <w:rFonts w:ascii="Times New Roman" w:hAnsi="Times New Roman" w:cs="Times New Roman"/>
+        </w:rPr>
+        <w:t>J</w:t>
+      </w:r>
+      <w:r>
+        <w:rPr>
+          <w:rFonts w:ascii="Times New Roman" w:hAnsi="Times New Roman" w:cs="Times New Roman"/>
+        </w:rPr>
+        <w:t>iwen</w:t>
+      </w:r>
+      <w:proofErr w:type="spellEnd"/>
+      <w:r>
+        <w:rPr>
+          <w:rFonts w:ascii="Times New Roman" w:hAnsi="Times New Roman" w:cs="Times New Roman"/>
+        </w:rPr>
+        <w:t xml:space="preserve"> Zhang</w:t>
+      </w:r>
+      <w:r>
+        <w:rPr>
+          <w:rFonts w:ascii="Times New Roman" w:hAnsi="Times New Roman" w:cs="Times New Roman"/>
+        </w:rPr>
+        <w:t>, A</w:t>
+      </w:r>
+      <w:r>
+        <w:rPr>
+          <w:rFonts w:ascii="Times New Roman" w:hAnsi="Times New Roman" w:cs="Times New Roman"/>
+        </w:rPr>
+        <w:t>bhijit Mishra</w:t>
+      </w:r>
+      <w:r>
+        <w:rPr>
+          <w:rFonts w:ascii="Times New Roman" w:hAnsi="Times New Roman" w:cs="Times New Roman"/>
+        </w:rPr>
+        <w:t xml:space="preserve">, </w:t>
+      </w:r>
+      <w:r>
+        <w:rPr>
+          <w:rFonts w:ascii="Times New Roman" w:hAnsi="Times New Roman" w:cs="Times New Roman"/>
+        </w:rPr>
+        <w:t xml:space="preserve">Siddharth </w:t>
+      </w:r>
+      <w:proofErr w:type="gramStart"/>
+      <w:r>
+        <w:rPr>
+          <w:rFonts w:ascii="Times New Roman" w:hAnsi="Times New Roman" w:cs="Times New Roman"/>
+        </w:rPr>
+        <w:t>Patwardhan</w:t>
+      </w:r>
+      <w:proofErr w:type="gramEnd"/>
+      <w:r>
+        <w:rPr>
+          <w:rFonts w:ascii="Times New Roman" w:hAnsi="Times New Roman" w:cs="Times New Roman"/>
+        </w:rPr>
+        <w:t xml:space="preserve"> and </w:t>
+      </w:r>
+      <w:proofErr w:type="spellStart"/>
+      <w:r>
+        <w:rPr>
+          <w:rFonts w:ascii="Times New Roman" w:hAnsi="Times New Roman" w:cs="Times New Roman"/>
+        </w:rPr>
+        <w:t>Sachin</w:t>
       </w:r>
       <w:proofErr w:type="spellEnd"/>
       <w:r>
@@ -1747,190 +1749,50 @@
         </w:rPr>
         <w:t xml:space="preserve"> </w:t>
       </w:r>
-      <w:proofErr w:type="spellStart"/>
-      <w:r>
-        <w:rPr>
-          <w:rFonts w:ascii="Times New Roman" w:hAnsi="Times New Roman" w:cs="Times New Roman"/>
-        </w:rPr>
-        <w:t>Kanojia</w:t>
-      </w:r>
-      <w:proofErr w:type="spellEnd"/>
-      <w:r>
-        <w:rPr>
-          <w:rFonts w:ascii="Times New Roman" w:hAnsi="Times New Roman" w:cs="Times New Roman"/>
-        </w:rPr>
-        <w:t xml:space="preserve">, </w:t>
-      </w:r>
-      <w:r>
-        <w:rPr>
-          <w:rFonts w:ascii="Times New Roman" w:hAnsi="Times New Roman" w:cs="Times New Roman"/>
-          <w:u w:val="single"/>
-        </w:rPr>
-        <w:t>Abhijit Mishra</w:t>
-      </w:r>
-      <w:r>
-        <w:rPr>
-          <w:rFonts w:ascii="Times New Roman" w:hAnsi="Times New Roman" w:cs="Times New Roman"/>
-        </w:rPr>
-        <w:t xml:space="preserve">, </w:t>
-      </w:r>
-      <w:r>
-        <w:rPr>
-          <w:rFonts w:ascii="Times New Roman" w:hAnsi="Times New Roman" w:cs="Times New Roman"/>
-        </w:rPr>
-        <w:t xml:space="preserve">and </w:t>
-      </w:r>
-      <w:proofErr w:type="spellStart"/>
-      <w:r>
-        <w:rPr>
-          <w:rFonts w:ascii="Times New Roman" w:hAnsi="Times New Roman" w:cs="Times New Roman"/>
-        </w:rPr>
-        <w:t>P</w:t>
-      </w:r>
-      <w:r>
-        <w:rPr>
-          <w:rFonts w:ascii="Times New Roman" w:hAnsi="Times New Roman" w:cs="Times New Roman"/>
-        </w:rPr>
-        <w:t>ushpak</w:t>
-      </w:r>
-      <w:proofErr w:type="spellEnd"/>
-      <w:r>
-        <w:rPr>
-          <w:rFonts w:ascii="Times New Roman" w:hAnsi="Times New Roman" w:cs="Times New Roman"/>
-        </w:rPr>
-        <w:t xml:space="preserve"> Bhattacharyya</w:t>
-      </w:r>
-      <w:r>
-        <w:rPr>
-          <w:rFonts w:ascii="Times New Roman" w:hAnsi="Times New Roman" w:cs="Times New Roman"/>
-        </w:rPr>
-        <w:t xml:space="preserve">. </w:t>
-      </w:r>
-      <w:r>
-        <w:rPr>
-          <w:rFonts w:ascii="Times New Roman" w:hAnsi="Times New Roman" w:cs="Times New Roman"/>
-        </w:rPr>
-        <w:t xml:space="preserve">2020. </w:t>
-      </w:r>
-      <w:r>
-        <w:rPr>
-          <w:rFonts w:ascii="Times New Roman" w:hAnsi="Times New Roman" w:cs="Times New Roman"/>
-        </w:rPr>
-        <w:t xml:space="preserve">Happy Are Those Who Grade without Seeing: A Multi-Task Learning Approach to Grade Essays Using Gaze </w:t>
-      </w:r>
-      <w:proofErr w:type="spellStart"/>
-      <w:r>
-        <w:rPr>
-          <w:rFonts w:ascii="Times New Roman" w:hAnsi="Times New Roman" w:cs="Times New Roman"/>
-        </w:rPr>
-        <w:t>Behaviour</w:t>
-      </w:r>
-      <w:proofErr w:type="spellEnd"/>
-      <w:r>
-        <w:rPr>
-          <w:rFonts w:ascii="Times New Roman" w:hAnsi="Times New Roman" w:cs="Times New Roman"/>
-        </w:rPr>
-        <w:t>.</w:t>
-      </w:r>
-      <w:r>
-        <w:rPr>
-          <w:rFonts w:ascii="Times New Roman" w:hAnsi="Times New Roman" w:cs="Times New Roman"/>
-        </w:rPr>
-        <w:t xml:space="preserve"> In proceedings of the </w:t>
-      </w:r>
-      <w:r>
-        <w:rPr>
-          <w:rFonts w:ascii="Times New Roman" w:hAnsi="Times New Roman" w:cs="Times New Roman"/>
-        </w:rPr>
-        <w:t>1</w:t>
-      </w:r>
-      <w:proofErr w:type="gramStart"/>
-      <w:r>
-        <w:rPr>
-          <w:rFonts w:ascii="Times New Roman" w:hAnsi="Times New Roman" w:cs="Times New Roman"/>
-          <w:vertAlign w:val="superscript"/>
-        </w:rPr>
-        <w:t>st</w:t>
-      </w:r>
-      <w:r>
-        <w:rPr>
-          <w:rFonts w:ascii="Times New Roman" w:hAnsi="Times New Roman" w:cs="Times New Roman"/>
-        </w:rPr>
-        <w:t xml:space="preserve"> </w:t>
-      </w:r>
-      <w:r>
-        <w:rPr>
-          <w:rFonts w:ascii="Times New Roman" w:hAnsi="Times New Roman" w:cs="Times New Roman"/>
-        </w:rPr>
-        <w:t xml:space="preserve"> Conference</w:t>
-      </w:r>
-      <w:proofErr w:type="gramEnd"/>
-      <w:r>
-        <w:rPr>
-          <w:rFonts w:ascii="Times New Roman" w:hAnsi="Times New Roman" w:cs="Times New Roman"/>
-        </w:rPr>
-        <w:t xml:space="preserve"> of the Asia-Pacific Chapter of the Association for Computational Linguistics and the 10th International Joint Conference on Natural Language Processing</w:t>
-      </w:r>
-      <w:r>
-        <w:rPr>
-          <w:rFonts w:ascii="Times New Roman" w:hAnsi="Times New Roman" w:cs="Times New Roman"/>
-        </w:rPr>
-        <w:t xml:space="preserve"> </w:t>
-      </w:r>
-      <w:r>
-        <w:rPr>
-          <w:rFonts w:ascii="Times New Roman" w:hAnsi="Times New Roman" w:cs="Times New Roman"/>
-          <w:b/>
-          <w:bCs/>
-        </w:rPr>
-        <w:t>(AACL-IJCNLP</w:t>
-      </w:r>
-      <w:r>
-        <w:rPr>
-          <w:rFonts w:ascii="Times New Roman" w:hAnsi="Times New Roman" w:cs="Times New Roman"/>
-          <w:b/>
-          <w:bCs/>
-        </w:rPr>
-        <w:t xml:space="preserve"> 2020</w:t>
-      </w:r>
-      <w:r>
-        <w:rPr>
-          <w:rFonts w:ascii="Times New Roman" w:hAnsi="Times New Roman" w:cs="Times New Roman"/>
-          <w:b/>
-          <w:bCs/>
-        </w:rPr>
-        <w:t>)</w:t>
-      </w:r>
-      <w:r>
-        <w:rPr>
-          <w:rFonts w:ascii="Times New Roman" w:hAnsi="Times New Roman" w:cs="Times New Roman"/>
-          <w:b/>
-          <w:bCs/>
-        </w:rPr>
-        <w:t xml:space="preserve">, </w:t>
-      </w:r>
-      <w:r>
-        <w:rPr>
-          <w:rFonts w:ascii="Times New Roman" w:hAnsi="Times New Roman" w:cs="Times New Roman"/>
-        </w:rPr>
-        <w:t>worldwide</w:t>
-      </w:r>
-      <w:r>
-        <w:rPr>
-          <w:rFonts w:ascii="Times New Roman" w:hAnsi="Times New Roman" w:cs="Times New Roman"/>
-        </w:rPr>
-        <w:t>.</w:t>
-      </w:r>
-    </w:p>
-    <w:p>
-      <w:pPr>
-        <w:pStyle w:val="ListParagraph"/>
+      <w:r>
+        <w:rPr>
+          <w:rFonts w:ascii="Times New Roman" w:hAnsi="Times New Roman" w:cs="Times New Roman"/>
+        </w:rPr>
+        <w:t xml:space="preserve">Agarwal. 2022. Can Open Domain Question Answering Systems Answer Visual Knowledge Questions? </w:t>
+      </w:r>
+      <w:proofErr w:type="spellStart"/>
+      <w:r>
+        <w:rPr>
+          <w:rFonts w:ascii="Times New Roman" w:hAnsi="Times New Roman" w:cs="Times New Roman"/>
+          <w:i/>
+          <w:iCs/>
+        </w:rPr>
+        <w:t>arXiv</w:t>
+      </w:r>
+      <w:proofErr w:type="spellEnd"/>
+      <w:r>
+        <w:rPr>
+          <w:rFonts w:ascii="Times New Roman" w:hAnsi="Times New Roman" w:cs="Times New Roman"/>
+          <w:i/>
+          <w:iCs/>
+        </w:rPr>
+        <w:t xml:space="preserve"> preprint arXiv:2202.04306.</w:t>
+      </w:r>
+    </w:p>
+    <w:p>
+      <w:pPr>
+        <w:pStyle w:val="ListParagraph"/>
+        <w:rPr>
+          <w:rFonts w:ascii="Times New Roman" w:hAnsi="Times New Roman" w:cs="Times New Roman"/>
+          <w:i/>
+          <w:iCs/>
+        </w:rPr>
+      </w:pPr>
+    </w:p>
+    <w:p>
+      <w:pPr>
         <w:autoSpaceDE w:val="0"/>
         <w:autoSpaceDN w:val="0"/>
         <w:adjustRightInd w:val="0"/>
-        <w:ind w:left="360"/>
-        <w:rPr>
-          <w:rFonts w:ascii="Times New Roman" w:hAnsi="Times New Roman" w:cs="Times New Roman"/>
+        <w:rPr>
+          <w:rFonts w:ascii="Times New Roman" w:hAnsi="Times New Roman" w:cs="Times New Roman"/>
+          <w:i/>
+          <w:iCs/>
         </w:rPr>
       </w:pPr>
     </w:p>
@@ -1951,17 +1813,72 @@
       <w:r>
         <w:rPr>
           <w:rFonts w:ascii="Times New Roman" w:hAnsi="Times New Roman" w:cs="Times New Roman"/>
-        </w:rPr>
-        <w:t xml:space="preserve">Sandeep Mathias, </w:t>
-      </w:r>
-      <w:proofErr w:type="spellStart"/>
-      <w:r>
-        <w:rPr>
-          <w:rFonts w:ascii="Times New Roman" w:hAnsi="Times New Roman" w:cs="Times New Roman"/>
-        </w:rPr>
-        <w:t>Diptesh</w:t>
-      </w:r>
-      <w:proofErr w:type="spellEnd"/>
+          <w:u w:val="single"/>
+        </w:rPr>
+        <w:t>A</w:t>
+      </w:r>
+      <w:r>
+        <w:rPr>
+          <w:rFonts w:ascii="Times New Roman" w:hAnsi="Times New Roman" w:cs="Times New Roman"/>
+          <w:u w:val="single"/>
+        </w:rPr>
+        <w:t>bhijit Mishra</w:t>
+      </w:r>
+      <w:r>
+        <w:rPr>
+          <w:rFonts w:ascii="Times New Roman" w:hAnsi="Times New Roman" w:cs="Times New Roman"/>
+        </w:rPr>
+        <w:t xml:space="preserve">, </w:t>
+      </w:r>
+      <w:r>
+        <w:rPr>
+          <w:rFonts w:ascii="Times New Roman" w:hAnsi="Times New Roman" w:cs="Times New Roman"/>
+        </w:rPr>
+        <w:t xml:space="preserve">Faisal M. </w:t>
+      </w:r>
+      <w:r>
+        <w:rPr>
+          <w:rFonts w:ascii="Times New Roman" w:hAnsi="Times New Roman" w:cs="Times New Roman"/>
+        </w:rPr>
+        <w:t xml:space="preserve">Chowdhury, </w:t>
+      </w:r>
+      <w:r>
+        <w:rPr>
+          <w:rFonts w:ascii="Times New Roman" w:hAnsi="Times New Roman" w:cs="Times New Roman"/>
+        </w:rPr>
+        <w:t xml:space="preserve">Sagar </w:t>
+      </w:r>
+      <w:r>
+        <w:rPr>
+          <w:rFonts w:ascii="Times New Roman" w:hAnsi="Times New Roman" w:cs="Times New Roman"/>
+        </w:rPr>
+        <w:t xml:space="preserve">Manohar, </w:t>
+      </w:r>
+      <w:r>
+        <w:rPr>
+          <w:rFonts w:ascii="Times New Roman" w:hAnsi="Times New Roman" w:cs="Times New Roman"/>
+        </w:rPr>
+        <w:t xml:space="preserve">Dan </w:t>
+      </w:r>
+      <w:r>
+        <w:rPr>
+          <w:rFonts w:ascii="Times New Roman" w:hAnsi="Times New Roman" w:cs="Times New Roman"/>
+        </w:rPr>
+        <w:t xml:space="preserve">Gutfreund, </w:t>
+      </w:r>
+      <w:r>
+        <w:rPr>
+          <w:rFonts w:ascii="Times New Roman" w:hAnsi="Times New Roman" w:cs="Times New Roman"/>
+        </w:rPr>
+        <w:t xml:space="preserve">and </w:t>
+      </w:r>
+      <w:proofErr w:type="gramStart"/>
+      <w:r>
+        <w:rPr>
+          <w:rFonts w:ascii="Times New Roman" w:hAnsi="Times New Roman" w:cs="Times New Roman"/>
+        </w:rPr>
+        <w:t xml:space="preserve">Karthik </w:t>
+      </w:r>
       <w:r>
         <w:rPr>
           <w:rFonts w:ascii="Times New Roman" w:hAnsi="Times New Roman" w:cs="Times New Roman"/>
@@ -1973,138 +1890,51 @@
         <w:rPr>
           <w:rFonts w:ascii="Times New Roman" w:hAnsi="Times New Roman" w:cs="Times New Roman"/>
         </w:rPr>
-        <w:t>Kanojia</w:t>
-      </w:r>
-      <w:proofErr w:type="spellEnd"/>
-      <w:r>
-        <w:rPr>
-          <w:rFonts w:ascii="Times New Roman" w:hAnsi="Times New Roman" w:cs="Times New Roman"/>
-        </w:rPr>
-        <w:t xml:space="preserve">, </w:t>
-      </w:r>
-      <w:r>
-        <w:rPr>
-          <w:rFonts w:ascii="Times New Roman" w:hAnsi="Times New Roman" w:cs="Times New Roman"/>
-          <w:u w:val="single"/>
-        </w:rPr>
-        <w:t>Abhijit Mishra</w:t>
-      </w:r>
-      <w:r>
-        <w:rPr>
-          <w:rFonts w:ascii="Times New Roman" w:hAnsi="Times New Roman" w:cs="Times New Roman"/>
-        </w:rPr>
-        <w:t xml:space="preserve"> and </w:t>
-      </w:r>
-      <w:proofErr w:type="spellStart"/>
-      <w:r>
-        <w:rPr>
-          <w:rFonts w:ascii="Times New Roman" w:hAnsi="Times New Roman" w:cs="Times New Roman"/>
-        </w:rPr>
-        <w:t>Pushpak</w:t>
-      </w:r>
-      <w:proofErr w:type="spellEnd"/>
-      <w:r>
-        <w:rPr>
-          <w:rFonts w:ascii="Times New Roman" w:hAnsi="Times New Roman" w:cs="Times New Roman"/>
-        </w:rPr>
-        <w:t xml:space="preserve"> Bhattacharyya</w:t>
-      </w:r>
-      <w:r>
-        <w:rPr>
-          <w:rFonts w:ascii="Times New Roman" w:hAnsi="Times New Roman" w:cs="Times New Roman"/>
-        </w:rPr>
-        <w:t>. 2020.</w:t>
-      </w:r>
-      <w:r>
-        <w:rPr>
-          <w:rFonts w:ascii="Times New Roman" w:hAnsi="Times New Roman" w:cs="Times New Roman"/>
-        </w:rPr>
-        <w:t xml:space="preserve"> A Survey on Using Gaze </w:t>
-      </w:r>
-      <w:proofErr w:type="spellStart"/>
-      <w:r>
-        <w:rPr>
-          <w:rFonts w:ascii="Times New Roman" w:hAnsi="Times New Roman" w:cs="Times New Roman"/>
-        </w:rPr>
-        <w:t>Behaviour</w:t>
-      </w:r>
-      <w:proofErr w:type="spellEnd"/>
-      <w:r>
-        <w:rPr>
-          <w:rFonts w:ascii="Times New Roman" w:hAnsi="Times New Roman" w:cs="Times New Roman"/>
-        </w:rPr>
-        <w:t xml:space="preserve"> for Natural Language Processin</w:t>
-      </w:r>
-      <w:r>
-        <w:rPr>
-          <w:rFonts w:ascii="Times New Roman" w:hAnsi="Times New Roman" w:cs="Times New Roman"/>
-        </w:rPr>
-        <w:t>g</w:t>
-      </w:r>
-      <w:r>
-        <w:rPr>
-          <w:rFonts w:ascii="Times New Roman" w:hAnsi="Times New Roman" w:cs="Times New Roman"/>
-        </w:rPr>
-        <w:t xml:space="preserve">. </w:t>
-      </w:r>
-      <w:r>
-        <w:rPr>
-          <w:rFonts w:ascii="Times New Roman" w:hAnsi="Times New Roman" w:cs="Times New Roman"/>
-        </w:rPr>
-        <w:t xml:space="preserve">In proceedings of the </w:t>
-      </w:r>
+        <w:t>Sankaranarayanan</w:t>
+      </w:r>
+      <w:proofErr w:type="spellEnd"/>
+      <w:proofErr w:type="gramEnd"/>
+      <w:r>
+        <w:rPr>
+          <w:rFonts w:ascii="Times New Roman" w:hAnsi="Times New Roman" w:cs="Times New Roman"/>
+        </w:rPr>
+        <w:t>. 202</w:t>
+      </w:r>
+      <w:r>
+        <w:rPr>
+          <w:rFonts w:ascii="Times New Roman" w:hAnsi="Times New Roman" w:cs="Times New Roman"/>
+        </w:rPr>
+        <w:t>0</w:t>
+      </w:r>
+      <w:r>
+        <w:rPr>
+          <w:rFonts w:ascii="Times New Roman" w:hAnsi="Times New Roman" w:cs="Times New Roman"/>
+        </w:rPr>
+        <w:t xml:space="preserve">. Template Controllable keywords-to-text Generation. </w:t>
+      </w:r>
+      <w:proofErr w:type="spellStart"/>
       <w:r>
         <w:rPr>
           <w:rFonts w:ascii="Times New Roman" w:hAnsi="Times New Roman" w:cs="Times New Roman"/>
           <w:i/>
           <w:iCs/>
         </w:rPr>
-        <w:t xml:space="preserve">29th International Joint Conference on Artificial Intelligence </w:t>
-      </w:r>
+        <w:t>arXiv</w:t>
+      </w:r>
+      <w:proofErr w:type="spellEnd"/>
       <w:r>
         <w:rPr>
           <w:rFonts w:ascii="Times New Roman" w:hAnsi="Times New Roman" w:cs="Times New Roman"/>
           <w:i/>
           <w:iCs/>
         </w:rPr>
-        <w:t xml:space="preserve">&amp; </w:t>
-      </w:r>
-      <w:r>
-        <w:rPr>
-          <w:rFonts w:ascii="Times New Roman" w:hAnsi="Times New Roman" w:cs="Times New Roman"/>
-          <w:i/>
-          <w:iCs/>
-        </w:rPr>
-        <w:t xml:space="preserve">the 17th Pacific Rim </w:t>
-      </w:r>
-      <w:r>
-        <w:rPr>
-          <w:rFonts w:ascii="Times New Roman" w:hAnsi="Times New Roman" w:cs="Times New Roman"/>
-          <w:i/>
-          <w:iCs/>
-        </w:rPr>
-        <w:lastRenderedPageBreak/>
-        <w:t>International Conference on Artificial Intelligence</w:t>
-      </w:r>
-      <w:r>
-        <w:rPr>
-          <w:rFonts w:ascii="Times New Roman" w:hAnsi="Times New Roman" w:cs="Times New Roman"/>
-        </w:rPr>
-        <w:t xml:space="preserve"> </w:t>
-      </w:r>
-      <w:r>
-        <w:rPr>
-          <w:rFonts w:ascii="Times New Roman" w:hAnsi="Times New Roman" w:cs="Times New Roman"/>
-          <w:b/>
-          <w:bCs/>
-        </w:rPr>
-        <w:t>(IJCAI-PRICAI 2020)</w:t>
-      </w:r>
-      <w:r>
-        <w:rPr>
-          <w:rFonts w:ascii="Times New Roman" w:hAnsi="Times New Roman" w:cs="Times New Roman"/>
-        </w:rPr>
-        <w:t xml:space="preserve">, Yokohama, Japan. </w:t>
+        <w:t xml:space="preserve"> preprint arXiv:2011.03722</w:t>
+      </w:r>
+      <w:r>
+        <w:rPr>
+          <w:rFonts w:ascii="Times New Roman" w:hAnsi="Times New Roman" w:cs="Times New Roman"/>
+        </w:rPr>
+        <w:t>.</w:t>
       </w:r>
     </w:p>
     <w:p>
@@ -2136,6 +1966,65 @@
       <w:r>
         <w:rPr>
           <w:rFonts w:ascii="Times New Roman" w:hAnsi="Times New Roman" w:cs="Times New Roman"/>
+        </w:rPr>
+        <w:lastRenderedPageBreak/>
+        <w:t xml:space="preserve">Sandeep </w:t>
+      </w:r>
+      <w:r>
+        <w:rPr>
+          <w:rFonts w:ascii="Times New Roman" w:hAnsi="Times New Roman" w:cs="Times New Roman"/>
+        </w:rPr>
+        <w:t xml:space="preserve">Mathias, </w:t>
+      </w:r>
+      <w:r>
+        <w:rPr>
+          <w:rFonts w:ascii="Times New Roman" w:hAnsi="Times New Roman" w:cs="Times New Roman"/>
+        </w:rPr>
+        <w:t xml:space="preserve">Rudra </w:t>
+      </w:r>
+      <w:r>
+        <w:rPr>
+          <w:rFonts w:ascii="Times New Roman" w:hAnsi="Times New Roman" w:cs="Times New Roman"/>
+        </w:rPr>
+        <w:t xml:space="preserve">Murthy, </w:t>
+      </w:r>
+      <w:proofErr w:type="spellStart"/>
+      <w:r>
+        <w:rPr>
+          <w:rFonts w:ascii="Times New Roman" w:hAnsi="Times New Roman" w:cs="Times New Roman"/>
+        </w:rPr>
+        <w:t>D</w:t>
+      </w:r>
+      <w:r>
+        <w:rPr>
+          <w:rFonts w:ascii="Times New Roman" w:hAnsi="Times New Roman" w:cs="Times New Roman"/>
+        </w:rPr>
+        <w:t>iptesh</w:t>
+      </w:r>
+      <w:proofErr w:type="spellEnd"/>
+      <w:r>
+        <w:rPr>
+          <w:rFonts w:ascii="Times New Roman" w:hAnsi="Times New Roman" w:cs="Times New Roman"/>
+        </w:rPr>
+        <w:t xml:space="preserve"> </w:t>
+      </w:r>
+      <w:proofErr w:type="spellStart"/>
+      <w:r>
+        <w:rPr>
+          <w:rFonts w:ascii="Times New Roman" w:hAnsi="Times New Roman" w:cs="Times New Roman"/>
+        </w:rPr>
+        <w:t>Kanojia</w:t>
+      </w:r>
+      <w:proofErr w:type="spellEnd"/>
+      <w:r>
+        <w:rPr>
+          <w:rFonts w:ascii="Times New Roman" w:hAnsi="Times New Roman" w:cs="Times New Roman"/>
+        </w:rPr>
+        <w:t xml:space="preserve">, </w:t>
+      </w:r>
+      <w:r>
+        <w:rPr>
+          <w:rFonts w:ascii="Times New Roman" w:hAnsi="Times New Roman" w:cs="Times New Roman"/>
           <w:u w:val="single"/>
         </w:rPr>
         <w:t>Abhijit Mishra</w:t>
@@ -2146,59 +2035,83 @@
         </w:rPr>
         <w:t xml:space="preserve">, </w:t>
       </w:r>
-      <w:proofErr w:type="spellStart"/>
-      <w:r>
-        <w:rPr>
-          <w:rFonts w:ascii="Times New Roman" w:hAnsi="Times New Roman" w:cs="Times New Roman"/>
-        </w:rPr>
-        <w:t>Tarun</w:t>
-      </w:r>
-      <w:proofErr w:type="spellEnd"/>
-      <w:r>
-        <w:rPr>
-          <w:rFonts w:ascii="Times New Roman" w:hAnsi="Times New Roman" w:cs="Times New Roman"/>
-        </w:rPr>
-        <w:t xml:space="preserve"> Tater, Karthik </w:t>
-      </w:r>
-      <w:proofErr w:type="spellStart"/>
-      <w:r>
-        <w:rPr>
-          <w:rFonts w:ascii="Times New Roman" w:hAnsi="Times New Roman" w:cs="Times New Roman"/>
-        </w:rPr>
-        <w:t>Sankaranarayanan</w:t>
-      </w:r>
-      <w:proofErr w:type="spellEnd"/>
-      <w:r>
-        <w:rPr>
-          <w:rFonts w:ascii="Times New Roman" w:hAnsi="Times New Roman" w:cs="Times New Roman"/>
-        </w:rPr>
-        <w:t>. 2019. A Modular Architecture for</w:t>
-      </w:r>
-    </w:p>
-    <w:p>
-      <w:pPr>
-        <w:pStyle w:val="ListParagraph"/>
-        <w:autoSpaceDE w:val="0"/>
-        <w:autoSpaceDN w:val="0"/>
-        <w:adjustRightInd w:val="0"/>
-        <w:ind w:left="360"/>
-        <w:rPr>
-          <w:rFonts w:ascii="Times New Roman" w:hAnsi="Times New Roman" w:cs="Times New Roman"/>
-        </w:rPr>
-      </w:pPr>
-      <w:r>
-        <w:rPr>
-          <w:rFonts w:ascii="Times New Roman" w:hAnsi="Times New Roman" w:cs="Times New Roman"/>
-        </w:rPr>
-        <w:t xml:space="preserve">Unsupervised Sarcasm Generation, In proceedings of the </w:t>
-      </w:r>
-      <w:r>
-        <w:rPr>
-          <w:rFonts w:ascii="Times New Roman" w:hAnsi="Times New Roman" w:cs="Times New Roman"/>
-          <w:i/>
-          <w:iCs/>
-        </w:rPr>
-        <w:t>Empirical Methods for Natural Language Processing</w:t>
+      <w:r>
+        <w:rPr>
+          <w:rFonts w:ascii="Times New Roman" w:hAnsi="Times New Roman" w:cs="Times New Roman"/>
+        </w:rPr>
+        <w:t xml:space="preserve">and </w:t>
+      </w:r>
+      <w:proofErr w:type="spellStart"/>
+      <w:r>
+        <w:rPr>
+          <w:rFonts w:ascii="Times New Roman" w:hAnsi="Times New Roman" w:cs="Times New Roman"/>
+        </w:rPr>
+        <w:t>P</w:t>
+      </w:r>
+      <w:r>
+        <w:rPr>
+          <w:rFonts w:ascii="Times New Roman" w:hAnsi="Times New Roman" w:cs="Times New Roman"/>
+        </w:rPr>
+        <w:t>ushpak</w:t>
+      </w:r>
+      <w:proofErr w:type="spellEnd"/>
+      <w:r>
+        <w:rPr>
+          <w:rFonts w:ascii="Times New Roman" w:hAnsi="Times New Roman" w:cs="Times New Roman"/>
+        </w:rPr>
+        <w:t xml:space="preserve"> Bhattacharyya</w:t>
+      </w:r>
+      <w:r>
+        <w:rPr>
+          <w:rFonts w:ascii="Times New Roman" w:hAnsi="Times New Roman" w:cs="Times New Roman"/>
+        </w:rPr>
+        <w:t xml:space="preserve">. </w:t>
+      </w:r>
+      <w:r>
+        <w:rPr>
+          <w:rFonts w:ascii="Times New Roman" w:hAnsi="Times New Roman" w:cs="Times New Roman"/>
+        </w:rPr>
+        <w:t xml:space="preserve">2020. </w:t>
+      </w:r>
+      <w:r>
+        <w:rPr>
+          <w:rFonts w:ascii="Times New Roman" w:hAnsi="Times New Roman" w:cs="Times New Roman"/>
+        </w:rPr>
+        <w:t xml:space="preserve">Happy Are Those Who Grade without Seeing: A Multi-Task Learning Approach to Grade Essays Using Gaze </w:t>
+      </w:r>
+      <w:proofErr w:type="spellStart"/>
+      <w:r>
+        <w:rPr>
+          <w:rFonts w:ascii="Times New Roman" w:hAnsi="Times New Roman" w:cs="Times New Roman"/>
+        </w:rPr>
+        <w:t>Behaviour</w:t>
+      </w:r>
+      <w:proofErr w:type="spellEnd"/>
+      <w:r>
+        <w:rPr>
+          <w:rFonts w:ascii="Times New Roman" w:hAnsi="Times New Roman" w:cs="Times New Roman"/>
+        </w:rPr>
+        <w:t>.</w:t>
+      </w:r>
+      <w:r>
+        <w:rPr>
+          <w:rFonts w:ascii="Times New Roman" w:hAnsi="Times New Roman" w:cs="Times New Roman"/>
+        </w:rPr>
+        <w:t xml:space="preserve"> In proceedings of the </w:t>
+      </w:r>
+      <w:r>
+        <w:rPr>
+          <w:rFonts w:ascii="Times New Roman" w:hAnsi="Times New Roman" w:cs="Times New Roman"/>
+        </w:rPr>
+        <w:t>1</w:t>
+      </w:r>
+      <w:proofErr w:type="gramStart"/>
+      <w:r>
+        <w:rPr>
+          <w:rFonts w:ascii="Times New Roman" w:hAnsi="Times New Roman" w:cs="Times New Roman"/>
+          <w:vertAlign w:val="superscript"/>
+        </w:rPr>
+        <w:t>st</w:t>
       </w:r>
       <w:r>
         <w:rPr>
@@ -2209,16 +2122,65 @@
       <w:r>
         <w:rPr>
           <w:rFonts w:ascii="Times New Roman" w:hAnsi="Times New Roman" w:cs="Times New Roman"/>
-          <w:b/>
-          <w:bCs/>
-        </w:rPr>
-        <w:t>(EMNLP 2019)</w:t>
-      </w:r>
-      <w:r>
-        <w:rPr>
-          <w:rFonts w:ascii="Times New Roman" w:hAnsi="Times New Roman" w:cs="Times New Roman"/>
-        </w:rPr>
-        <w:t>, Hong Kong, China, 3rd Nov - 7th Nov, 2019</w:t>
+        </w:rPr>
+        <w:t xml:space="preserve"> Conference</w:t>
+      </w:r>
+      <w:proofErr w:type="gramEnd"/>
+      <w:r>
+        <w:rPr>
+          <w:rFonts w:ascii="Times New Roman" w:hAnsi="Times New Roman" w:cs="Times New Roman"/>
+        </w:rPr>
+        <w:t xml:space="preserve"> of the Asia-Pacific Chapter of the Association for Computational Linguistics and the 10th International Joint Conference on Natural Language Processing</w:t>
+      </w:r>
+      <w:r>
+        <w:rPr>
+          <w:rFonts w:ascii="Times New Roman" w:hAnsi="Times New Roman" w:cs="Times New Roman"/>
+        </w:rPr>
+        <w:t xml:space="preserve"> </w:t>
+      </w:r>
+      <w:r>
+        <w:rPr>
+          <w:rFonts w:ascii="Times New Roman" w:hAnsi="Times New Roman" w:cs="Times New Roman"/>
+          <w:b/>
+          <w:bCs/>
+        </w:rPr>
+        <w:t>(AACL-IJCNLP</w:t>
+      </w:r>
+      <w:r>
+        <w:rPr>
+          <w:rFonts w:ascii="Times New Roman" w:hAnsi="Times New Roman" w:cs="Times New Roman"/>
+          <w:b/>
+          <w:bCs/>
+        </w:rPr>
+        <w:t xml:space="preserve"> 2020</w:t>
+      </w:r>
+      <w:r>
+        <w:rPr>
+          <w:rFonts w:ascii="Times New Roman" w:hAnsi="Times New Roman" w:cs="Times New Roman"/>
+          <w:b/>
+          <w:bCs/>
+        </w:rPr>
+        <w:t>)</w:t>
+      </w:r>
+      <w:r>
+        <w:rPr>
+          <w:rFonts w:ascii="Times New Roman" w:hAnsi="Times New Roman" w:cs="Times New Roman"/>
+          <w:b/>
+          <w:bCs/>
+        </w:rPr>
+        <w:t xml:space="preserve">, </w:t>
+      </w:r>
+      <w:r>
+        <w:rPr>
+          <w:rFonts w:ascii="Times New Roman" w:hAnsi="Times New Roman" w:cs="Times New Roman"/>
+        </w:rPr>
+        <w:t>worldwide</w:t>
+      </w:r>
+      <w:r>
+        <w:rPr>
+          <w:rFonts w:ascii="Times New Roman" w:hAnsi="Times New Roman" w:cs="Times New Roman"/>
+        </w:rPr>
+        <w:t>.</w:t>
       </w:r>
     </w:p>
     <w:p>
@@ -2251,21 +2213,35 @@
         <w:rPr>
           <w:rFonts w:ascii="Times New Roman" w:hAnsi="Times New Roman" w:cs="Times New Roman"/>
         </w:rPr>
-        <w:t xml:space="preserve">Anirban </w:t>
-      </w:r>
-      <w:proofErr w:type="spellStart"/>
-      <w:r>
-        <w:rPr>
-          <w:rFonts w:ascii="Times New Roman" w:hAnsi="Times New Roman" w:cs="Times New Roman"/>
-        </w:rPr>
-        <w:t>Laha</w:t>
-      </w:r>
-      <w:proofErr w:type="spellEnd"/>
-      <w:r>
-        <w:rPr>
-          <w:rFonts w:ascii="Times New Roman" w:hAnsi="Times New Roman" w:cs="Times New Roman"/>
-        </w:rPr>
-        <w:t xml:space="preserve">, Parag Jain, </w:t>
+        <w:t xml:space="preserve">Sandeep Mathias, </w:t>
+      </w:r>
+      <w:proofErr w:type="spellStart"/>
+      <w:r>
+        <w:rPr>
+          <w:rFonts w:ascii="Times New Roman" w:hAnsi="Times New Roman" w:cs="Times New Roman"/>
+        </w:rPr>
+        <w:t>Diptesh</w:t>
+      </w:r>
+      <w:proofErr w:type="spellEnd"/>
+      <w:r>
+        <w:rPr>
+          <w:rFonts w:ascii="Times New Roman" w:hAnsi="Times New Roman" w:cs="Times New Roman"/>
+        </w:rPr>
+        <w:t xml:space="preserve"> </w:t>
+      </w:r>
+      <w:proofErr w:type="spellStart"/>
+      <w:r>
+        <w:rPr>
+          <w:rFonts w:ascii="Times New Roman" w:hAnsi="Times New Roman" w:cs="Times New Roman"/>
+        </w:rPr>
+        <w:t>Kanojia</w:t>
+      </w:r>
+      <w:proofErr w:type="spellEnd"/>
+      <w:r>
+        <w:rPr>
+          <w:rFonts w:ascii="Times New Roman" w:hAnsi="Times New Roman" w:cs="Times New Roman"/>
+        </w:rPr>
+        <w:t xml:space="preserve">, </w:t>
       </w:r>
       <w:r>
         <w:rPr>
@@ -2278,21 +2254,89 @@
         <w:rPr>
           <w:rFonts w:ascii="Times New Roman" w:hAnsi="Times New Roman" w:cs="Times New Roman"/>
         </w:rPr>
-        <w:t xml:space="preserve">, Karthik </w:t>
-      </w:r>
-      <w:proofErr w:type="spellStart"/>
-      <w:r>
-        <w:rPr>
-          <w:rFonts w:ascii="Times New Roman" w:hAnsi="Times New Roman" w:cs="Times New Roman"/>
-        </w:rPr>
-        <w:t>Sankaranarayanan</w:t>
-      </w:r>
-      <w:proofErr w:type="spellEnd"/>
-      <w:r>
-        <w:rPr>
-          <w:rFonts w:ascii="Times New Roman" w:hAnsi="Times New Roman" w:cs="Times New Roman"/>
-        </w:rPr>
-        <w:t>.</w:t>
+        <w:t xml:space="preserve"> and </w:t>
+      </w:r>
+      <w:proofErr w:type="spellStart"/>
+      <w:r>
+        <w:rPr>
+          <w:rFonts w:ascii="Times New Roman" w:hAnsi="Times New Roman" w:cs="Times New Roman"/>
+        </w:rPr>
+        <w:t>Pushpak</w:t>
+      </w:r>
+      <w:proofErr w:type="spellEnd"/>
+      <w:r>
+        <w:rPr>
+          <w:rFonts w:ascii="Times New Roman" w:hAnsi="Times New Roman" w:cs="Times New Roman"/>
+        </w:rPr>
+        <w:t xml:space="preserve"> Bhattacharyya</w:t>
+      </w:r>
+      <w:r>
+        <w:rPr>
+          <w:rFonts w:ascii="Times New Roman" w:hAnsi="Times New Roman" w:cs="Times New Roman"/>
+        </w:rPr>
+        <w:t>. 2020.</w:t>
+      </w:r>
+      <w:r>
+        <w:rPr>
+          <w:rFonts w:ascii="Times New Roman" w:hAnsi="Times New Roman" w:cs="Times New Roman"/>
+        </w:rPr>
+        <w:t xml:space="preserve"> A Survey on Using Gaze </w:t>
+      </w:r>
+      <w:proofErr w:type="spellStart"/>
+      <w:r>
+        <w:rPr>
+          <w:rFonts w:ascii="Times New Roman" w:hAnsi="Times New Roman" w:cs="Times New Roman"/>
+        </w:rPr>
+        <w:t>Behaviour</w:t>
+      </w:r>
+      <w:proofErr w:type="spellEnd"/>
+      <w:r>
+        <w:rPr>
+          <w:rFonts w:ascii="Times New Roman" w:hAnsi="Times New Roman" w:cs="Times New Roman"/>
+        </w:rPr>
+        <w:t xml:space="preserve"> for Natural Language Processin</w:t>
+      </w:r>
+      <w:r>
+        <w:rPr>
+          <w:rFonts w:ascii="Times New Roman" w:hAnsi="Times New Roman" w:cs="Times New Roman"/>
+        </w:rPr>
+        <w:t>g</w:t>
+      </w:r>
+      <w:r>
+        <w:rPr>
+          <w:rFonts w:ascii="Times New Roman" w:hAnsi="Times New Roman" w:cs="Times New Roman"/>
+        </w:rPr>
+        <w:t xml:space="preserve">. </w:t>
+      </w:r>
+      <w:r>
+        <w:rPr>
+          <w:rFonts w:ascii="Times New Roman" w:hAnsi="Times New Roman" w:cs="Times New Roman"/>
+        </w:rPr>
+        <w:t xml:space="preserve">In proceedings of the </w:t>
+      </w:r>
+      <w:r>
+        <w:rPr>
+          <w:rFonts w:ascii="Times New Roman" w:hAnsi="Times New Roman" w:cs="Times New Roman"/>
+          <w:i/>
+          <w:iCs/>
+        </w:rPr>
+        <w:t xml:space="preserve">29th International Joint Conference on Artificial Intelligence </w:t>
+      </w:r>
+      <w:r>
+        <w:rPr>
+          <w:rFonts w:ascii="Times New Roman" w:hAnsi="Times New Roman" w:cs="Times New Roman"/>
+          <w:i/>
+          <w:iCs/>
+        </w:rPr>
+        <w:t xml:space="preserve">&amp; </w:t>
+      </w:r>
+      <w:r>
+        <w:rPr>
+          <w:rFonts w:ascii="Times New Roman" w:hAnsi="Times New Roman" w:cs="Times New Roman"/>
+          <w:i/>
+          <w:iCs/>
+        </w:rPr>
+        <w:t>the 17th Pacific Rim International Conference on Artificial Intelligence</w:t>
       </w:r>
       <w:r>
         <w:rPr>
@@ -2303,59 +2347,25 @@
       <w:r>
         <w:rPr>
           <w:rFonts w:ascii="Times New Roman" w:hAnsi="Times New Roman" w:cs="Times New Roman"/>
-        </w:rPr>
-        <w:t>2019.</w:t>
-      </w:r>
-      <w:r>
-        <w:rPr>
-          <w:rFonts w:ascii="Times New Roman" w:hAnsi="Times New Roman" w:cs="Times New Roman"/>
-        </w:rPr>
-        <w:t xml:space="preserve"> </w:t>
-      </w:r>
-      <w:r>
-        <w:rPr>
-          <w:rFonts w:ascii="Times New Roman" w:hAnsi="Times New Roman" w:cs="Times New Roman"/>
-        </w:rPr>
-        <w:t>Scalable Mic</w:t>
-      </w:r>
-      <w:r>
-        <w:rPr>
-          <w:rFonts w:ascii="Times New Roman" w:hAnsi="Times New Roman" w:cs="Times New Roman"/>
-        </w:rPr>
-        <w:t xml:space="preserve">ro </w:t>
-      </w:r>
-      <w:r>
-        <w:rPr>
-          <w:rFonts w:ascii="Times New Roman" w:hAnsi="Times New Roman" w:cs="Times New Roman"/>
-        </w:rPr>
-        <w:t xml:space="preserve">planned Generation of Discourse from Structured Data. </w:t>
-      </w:r>
-      <w:r>
-        <w:rPr>
-          <w:rFonts w:ascii="Times New Roman" w:hAnsi="Times New Roman" w:cs="Times New Roman"/>
-          <w:b/>
-          <w:bCs/>
-        </w:rPr>
-        <w:t>Computational Linguistics</w:t>
-      </w:r>
-      <w:r>
-        <w:rPr>
-          <w:rFonts w:ascii="Times New Roman" w:hAnsi="Times New Roman" w:cs="Times New Roman"/>
-        </w:rPr>
-        <w:t>, MIT Press</w:t>
-      </w:r>
-      <w:r>
-        <w:rPr>
-          <w:rFonts w:ascii="Times New Roman" w:hAnsi="Times New Roman" w:cs="Times New Roman"/>
-        </w:rPr>
-        <w:t xml:space="preserve">. </w:t>
-      </w:r>
-    </w:p>
-    <w:p>
-      <w:pPr>
+          <w:b/>
+          <w:bCs/>
+        </w:rPr>
+        <w:t>(IJCAI-PRICAI 2020)</w:t>
+      </w:r>
+      <w:r>
+        <w:rPr>
+          <w:rFonts w:ascii="Times New Roman" w:hAnsi="Times New Roman" w:cs="Times New Roman"/>
+        </w:rPr>
+        <w:t xml:space="preserve">, Yokohama, Japan. </w:t>
+      </w:r>
+    </w:p>
+    <w:p>
+      <w:pPr>
+        <w:pStyle w:val="ListParagraph"/>
         <w:autoSpaceDE w:val="0"/>
         <w:autoSpaceDN w:val="0"/>
         <w:adjustRightInd w:val="0"/>
+        <w:ind w:left="360"/>
         <w:rPr>
           <w:rFonts w:ascii="Times New Roman" w:hAnsi="Times New Roman" w:cs="Times New Roman"/>
         </w:rPr>
@@ -2378,12 +2388,6 @@
       <w:r>
         <w:rPr>
           <w:rFonts w:ascii="Times New Roman" w:hAnsi="Times New Roman" w:cs="Times New Roman"/>
-        </w:rPr>
-        <w:t xml:space="preserve">Sai Surya, </w:t>
-      </w:r>
-      <w:r>
-        <w:rPr>
-          <w:rFonts w:ascii="Times New Roman" w:hAnsi="Times New Roman" w:cs="Times New Roman"/>
           <w:u w:val="single"/>
         </w:rPr>
         <w:t>Abhijit Mishra</w:t>
@@ -2392,21 +2396,21 @@
         <w:rPr>
           <w:rFonts w:ascii="Times New Roman" w:hAnsi="Times New Roman" w:cs="Times New Roman"/>
         </w:rPr>
-        <w:t xml:space="preserve">, Anirban </w:t>
-      </w:r>
-      <w:proofErr w:type="spellStart"/>
-      <w:r>
-        <w:rPr>
-          <w:rFonts w:ascii="Times New Roman" w:hAnsi="Times New Roman" w:cs="Times New Roman"/>
-        </w:rPr>
-        <w:t>Laha</w:t>
-      </w:r>
-      <w:proofErr w:type="spellEnd"/>
-      <w:r>
-        <w:rPr>
-          <w:rFonts w:ascii="Times New Roman" w:hAnsi="Times New Roman" w:cs="Times New Roman"/>
-        </w:rPr>
-        <w:t xml:space="preserve">, Parag Jain, Karthik </w:t>
+        <w:t xml:space="preserve">, </w:t>
+      </w:r>
+      <w:proofErr w:type="spellStart"/>
+      <w:r>
+        <w:rPr>
+          <w:rFonts w:ascii="Times New Roman" w:hAnsi="Times New Roman" w:cs="Times New Roman"/>
+        </w:rPr>
+        <w:t>Tarun</w:t>
+      </w:r>
+      <w:proofErr w:type="spellEnd"/>
+      <w:r>
+        <w:rPr>
+          <w:rFonts w:ascii="Times New Roman" w:hAnsi="Times New Roman" w:cs="Times New Roman"/>
+        </w:rPr>
+        <w:t xml:space="preserve"> Tater, Karthik </w:t>
       </w:r>
       <w:proofErr w:type="spellStart"/>
       <w:r>
@@ -2420,73 +2424,62 @@
         <w:rPr>
           <w:rFonts w:ascii="Times New Roman" w:hAnsi="Times New Roman" w:cs="Times New Roman"/>
         </w:rPr>
-        <w:t>. 2019. Unsupervised Neural Text Simplification.</w:t>
-      </w:r>
-      <w:r>
-        <w:rPr>
-          <w:rFonts w:ascii="Times New Roman" w:hAnsi="Times New Roman" w:cs="Times New Roman"/>
-        </w:rPr>
-        <w:t xml:space="preserve"> </w:t>
-      </w:r>
-      <w:r>
-        <w:rPr>
-          <w:rFonts w:ascii="Times New Roman" w:hAnsi="Times New Roman" w:cs="Times New Roman"/>
-        </w:rPr>
-        <w:t>In proceedings of the</w:t>
-      </w:r>
-      <w:r>
-        <w:rPr>
-          <w:rFonts w:ascii="Times New Roman" w:hAnsi="Times New Roman" w:cs="Times New Roman"/>
-        </w:rPr>
-        <w:t xml:space="preserve"> 57</w:t>
-      </w:r>
-      <w:r>
-        <w:rPr>
-          <w:rFonts w:ascii="Times New Roman" w:hAnsi="Times New Roman" w:cs="Times New Roman"/>
-          <w:vertAlign w:val="superscript"/>
-        </w:rPr>
-        <w:t>th</w:t>
-      </w:r>
-      <w:r>
-        <w:rPr>
-          <w:rFonts w:ascii="Times New Roman" w:hAnsi="Times New Roman" w:cs="Times New Roman"/>
-        </w:rPr>
-        <w:t xml:space="preserve"> </w:t>
-      </w:r>
-      <w:r>
-        <w:rPr>
-          <w:rFonts w:ascii="Times New Roman" w:hAnsi="Times New Roman" w:cs="Times New Roman"/>
-          <w:i/>
-          <w:iCs/>
-        </w:rPr>
-        <w:t>Annual Conference of the Association for Computational Linguistics</w:t>
-      </w:r>
-      <w:r>
-        <w:rPr>
-          <w:rFonts w:ascii="Times New Roman" w:hAnsi="Times New Roman" w:cs="Times New Roman"/>
-        </w:rPr>
-        <w:t xml:space="preserve"> </w:t>
-      </w:r>
-      <w:r>
-        <w:rPr>
-          <w:rFonts w:ascii="Times New Roman" w:hAnsi="Times New Roman" w:cs="Times New Roman"/>
-          <w:b/>
-          <w:bCs/>
-        </w:rPr>
-        <w:t>(ACL 2019)</w:t>
-      </w:r>
-      <w:r>
-        <w:rPr>
-          <w:rFonts w:ascii="Times New Roman" w:hAnsi="Times New Roman" w:cs="Times New Roman"/>
-        </w:rPr>
-        <w:t>, Florence, Italy, 28th July-2nd Aug, 2019.</w:t>
-      </w:r>
-    </w:p>
-    <w:p>
-      <w:pPr>
+        <w:t>. 2019. A Modular Architecture for</w:t>
+      </w:r>
+    </w:p>
+    <w:p>
+      <w:pPr>
+        <w:pStyle w:val="ListParagraph"/>
         <w:autoSpaceDE w:val="0"/>
         <w:autoSpaceDN w:val="0"/>
         <w:adjustRightInd w:val="0"/>
+        <w:ind w:left="360"/>
+        <w:rPr>
+          <w:rFonts w:ascii="Times New Roman" w:hAnsi="Times New Roman" w:cs="Times New Roman"/>
+        </w:rPr>
+      </w:pPr>
+      <w:r>
+        <w:rPr>
+          <w:rFonts w:ascii="Times New Roman" w:hAnsi="Times New Roman" w:cs="Times New Roman"/>
+        </w:rPr>
+        <w:t xml:space="preserve">Unsupervised Sarcasm Generation, In proceedings of the </w:t>
+      </w:r>
+      <w:r>
+        <w:rPr>
+          <w:rFonts w:ascii="Times New Roman" w:hAnsi="Times New Roman" w:cs="Times New Roman"/>
+          <w:i/>
+          <w:iCs/>
+        </w:rPr>
+        <w:t>Empirical Methods for Natural Language Processing</w:t>
+      </w:r>
+      <w:r>
+        <w:rPr>
+          <w:rFonts w:ascii="Times New Roman" w:hAnsi="Times New Roman" w:cs="Times New Roman"/>
+        </w:rPr>
+        <w:t xml:space="preserve"> </w:t>
+      </w:r>
+      <w:r>
+        <w:rPr>
+          <w:rFonts w:ascii="Times New Roman" w:hAnsi="Times New Roman" w:cs="Times New Roman"/>
+          <w:b/>
+          <w:bCs/>
+        </w:rPr>
+        <w:t>(EMNLP 2019)</w:t>
+      </w:r>
+      <w:r>
+        <w:rPr>
+          <w:rFonts w:ascii="Times New Roman" w:hAnsi="Times New Roman" w:cs="Times New Roman"/>
+        </w:rPr>
+        <w:t>, Hong Kong, China, 3rd Nov - 7th Nov, 2019</w:t>
+      </w:r>
+    </w:p>
+    <w:p>
+      <w:pPr>
+        <w:pStyle w:val="ListParagraph"/>
+        <w:autoSpaceDE w:val="0"/>
+        <w:autoSpaceDN w:val="0"/>
+        <w:adjustRightInd w:val="0"/>
+        <w:ind w:left="360"/>
         <w:rPr>
           <w:rFonts w:ascii="Times New Roman" w:hAnsi="Times New Roman" w:cs="Times New Roman"/>
         </w:rPr>
@@ -2510,7 +2503,21 @@
         <w:rPr>
           <w:rFonts w:ascii="Times New Roman" w:hAnsi="Times New Roman" w:cs="Times New Roman"/>
         </w:rPr>
-        <w:t xml:space="preserve">Parag Jain, </w:t>
+        <w:t xml:space="preserve">Anirban </w:t>
+      </w:r>
+      <w:proofErr w:type="spellStart"/>
+      <w:r>
+        <w:rPr>
+          <w:rFonts w:ascii="Times New Roman" w:hAnsi="Times New Roman" w:cs="Times New Roman"/>
+        </w:rPr>
+        <w:t>Laha</w:t>
+      </w:r>
+      <w:proofErr w:type="spellEnd"/>
+      <w:r>
+        <w:rPr>
+          <w:rFonts w:ascii="Times New Roman" w:hAnsi="Times New Roman" w:cs="Times New Roman"/>
+        </w:rPr>
+        <w:t xml:space="preserve">, Parag Jain, </w:t>
       </w:r>
       <w:r>
         <w:rPr>
@@ -2523,7 +2530,7 @@
         <w:rPr>
           <w:rFonts w:ascii="Times New Roman" w:hAnsi="Times New Roman" w:cs="Times New Roman"/>
         </w:rPr>
-        <w:t xml:space="preserve">, Amar P. Azad, Karthik </w:t>
+        <w:t xml:space="preserve">, Karthik </w:t>
       </w:r>
       <w:proofErr w:type="spellStart"/>
       <w:r>
@@ -2537,34 +2544,7 @@
         <w:rPr>
           <w:rFonts w:ascii="Times New Roman" w:hAnsi="Times New Roman" w:cs="Times New Roman"/>
         </w:rPr>
-        <w:t xml:space="preserve">. 2019. Unsupervised Controllable Text Formalization. </w:t>
-      </w:r>
-      <w:r>
-        <w:rPr>
-          <w:rFonts w:ascii="Times New Roman" w:hAnsi="Times New Roman" w:cs="Times New Roman"/>
-        </w:rPr>
-        <w:t>In proceedings of the 33</w:t>
-      </w:r>
-      <w:r>
-        <w:rPr>
-          <w:rFonts w:ascii="Times New Roman" w:hAnsi="Times New Roman" w:cs="Times New Roman"/>
-          <w:vertAlign w:val="superscript"/>
-        </w:rPr>
-        <w:t>rd</w:t>
-      </w:r>
-      <w:r>
-        <w:rPr>
-          <w:rFonts w:ascii="Times New Roman" w:hAnsi="Times New Roman" w:cs="Times New Roman"/>
-        </w:rPr>
-        <w:t xml:space="preserve"> Conference of the </w:t>
-      </w:r>
-      <w:r>
-        <w:rPr>
-          <w:rFonts w:ascii="Times New Roman" w:hAnsi="Times New Roman" w:cs="Times New Roman"/>
-          <w:i/>
-          <w:iCs/>
-        </w:rPr>
-        <w:t>Association for the Advancement of Artificial Intelligence</w:t>
+        <w:t>.</w:t>
       </w:r>
       <w:r>
         <w:rPr>
@@ -2575,21 +2555,59 @@
       <w:r>
         <w:rPr>
           <w:rFonts w:ascii="Times New Roman" w:hAnsi="Times New Roman" w:cs="Times New Roman"/>
-          <w:b/>
-          <w:bCs/>
-        </w:rPr>
-        <w:t>(AAAI 2019)</w:t>
-      </w:r>
-      <w:r>
-        <w:rPr>
-          <w:rFonts w:ascii="Times New Roman" w:hAnsi="Times New Roman" w:cs="Times New Roman"/>
-        </w:rPr>
-        <w:t>, Hawaii, USA, 27th Jan - 1st Feb, 2019</w:t>
-      </w:r>
-    </w:p>
-    <w:p>
-      <w:pPr>
-        <w:pStyle w:val="ListParagraph"/>
+        </w:rPr>
+        <w:t>2019.</w:t>
+      </w:r>
+      <w:r>
+        <w:rPr>
+          <w:rFonts w:ascii="Times New Roman" w:hAnsi="Times New Roman" w:cs="Times New Roman"/>
+        </w:rPr>
+        <w:t xml:space="preserve"> </w:t>
+      </w:r>
+      <w:r>
+        <w:rPr>
+          <w:rFonts w:ascii="Times New Roman" w:hAnsi="Times New Roman" w:cs="Times New Roman"/>
+        </w:rPr>
+        <w:t>Scalable Mic</w:t>
+      </w:r>
+      <w:r>
+        <w:rPr>
+          <w:rFonts w:ascii="Times New Roman" w:hAnsi="Times New Roman" w:cs="Times New Roman"/>
+        </w:rPr>
+        <w:t xml:space="preserve">ro </w:t>
+      </w:r>
+      <w:r>
+        <w:rPr>
+          <w:rFonts w:ascii="Times New Roman" w:hAnsi="Times New Roman" w:cs="Times New Roman"/>
+        </w:rPr>
+        <w:t xml:space="preserve">planned Generation of Discourse from Structured Data. </w:t>
+      </w:r>
+      <w:r>
+        <w:rPr>
+          <w:rFonts w:ascii="Times New Roman" w:hAnsi="Times New Roman" w:cs="Times New Roman"/>
+          <w:b/>
+          <w:bCs/>
+        </w:rPr>
+        <w:t>Computational Linguistics</w:t>
+      </w:r>
+      <w:r>
+        <w:rPr>
+          <w:rFonts w:ascii="Times New Roman" w:hAnsi="Times New Roman" w:cs="Times New Roman"/>
+        </w:rPr>
+        <w:t>, MIT Press</w:t>
+      </w:r>
+      <w:r>
+        <w:rPr>
+          <w:rFonts w:ascii="Times New Roman" w:hAnsi="Times New Roman" w:cs="Times New Roman"/>
+        </w:rPr>
+        <w:t xml:space="preserve">. </w:t>
+      </w:r>
+    </w:p>
+    <w:p>
+      <w:pPr>
+        <w:autoSpaceDE w:val="0"/>
+        <w:autoSpaceDN w:val="0"/>
+        <w:adjustRightInd w:val="0"/>
         <w:rPr>
           <w:rFonts w:ascii="Times New Roman" w:hAnsi="Times New Roman" w:cs="Times New Roman"/>
         </w:rPr>
@@ -2613,77 +2631,55 @@
         <w:rPr>
           <w:rFonts w:ascii="Times New Roman" w:hAnsi="Times New Roman" w:cs="Times New Roman"/>
         </w:rPr>
-        <w:t xml:space="preserve">Sandeep Mathias, </w:t>
-      </w:r>
-      <w:proofErr w:type="spellStart"/>
-      <w:r>
-        <w:rPr>
-          <w:rFonts w:ascii="Times New Roman" w:hAnsi="Times New Roman" w:cs="Times New Roman"/>
-        </w:rPr>
-        <w:t>Diptesh</w:t>
-      </w:r>
-      <w:proofErr w:type="spellEnd"/>
+        <w:t xml:space="preserve">Sai Surya, </w:t>
+      </w:r>
+      <w:r>
+        <w:rPr>
+          <w:rFonts w:ascii="Times New Roman" w:hAnsi="Times New Roman" w:cs="Times New Roman"/>
+          <w:u w:val="single"/>
+        </w:rPr>
+        <w:t>Abhijit Mishra</w:t>
+      </w:r>
+      <w:r>
+        <w:rPr>
+          <w:rFonts w:ascii="Times New Roman" w:hAnsi="Times New Roman" w:cs="Times New Roman"/>
+        </w:rPr>
+        <w:t xml:space="preserve">, Anirban </w:t>
+      </w:r>
+      <w:proofErr w:type="spellStart"/>
+      <w:r>
+        <w:rPr>
+          <w:rFonts w:ascii="Times New Roman" w:hAnsi="Times New Roman" w:cs="Times New Roman"/>
+        </w:rPr>
+        <w:t>Laha</w:t>
+      </w:r>
+      <w:proofErr w:type="spellEnd"/>
+      <w:r>
+        <w:rPr>
+          <w:rFonts w:ascii="Times New Roman" w:hAnsi="Times New Roman" w:cs="Times New Roman"/>
+        </w:rPr>
+        <w:t xml:space="preserve">, Parag Jain, Karthik </w:t>
+      </w:r>
+      <w:proofErr w:type="spellStart"/>
+      <w:r>
+        <w:rPr>
+          <w:rFonts w:ascii="Times New Roman" w:hAnsi="Times New Roman" w:cs="Times New Roman"/>
+        </w:rPr>
+        <w:t>Sankaranarayanan</w:t>
+      </w:r>
+      <w:proofErr w:type="spellEnd"/>
+      <w:r>
+        <w:rPr>
+          <w:rFonts w:ascii="Times New Roman" w:hAnsi="Times New Roman" w:cs="Times New Roman"/>
+        </w:rPr>
+        <w:t>. 2019. Unsupervised Neural Text Simplification.</w:t>
+      </w:r>
       <w:r>
         <w:rPr>
           <w:rFonts w:ascii="Times New Roman" w:hAnsi="Times New Roman" w:cs="Times New Roman"/>
         </w:rPr>
         <w:t xml:space="preserve"> </w:t>
       </w:r>
-      <w:proofErr w:type="spellStart"/>
-      <w:r>
-        <w:rPr>
-          <w:rFonts w:ascii="Times New Roman" w:hAnsi="Times New Roman" w:cs="Times New Roman"/>
-        </w:rPr>
-        <w:t>Kanojia</w:t>
-      </w:r>
-      <w:proofErr w:type="spellEnd"/>
-      <w:r>
-        <w:rPr>
-          <w:rFonts w:ascii="Times New Roman" w:hAnsi="Times New Roman" w:cs="Times New Roman"/>
-        </w:rPr>
-        <w:t xml:space="preserve">, Kevin Patel, Samarth Agrawal, </w:t>
-      </w:r>
-      <w:r>
-        <w:rPr>
-          <w:rFonts w:ascii="Times New Roman" w:hAnsi="Times New Roman" w:cs="Times New Roman"/>
-          <w:u w:val="single"/>
-        </w:rPr>
-        <w:t>Abhijit Mishra</w:t>
-      </w:r>
-      <w:r>
-        <w:rPr>
-          <w:rFonts w:ascii="Times New Roman" w:hAnsi="Times New Roman" w:cs="Times New Roman"/>
-        </w:rPr>
-        <w:t xml:space="preserve"> and </w:t>
-      </w:r>
-      <w:proofErr w:type="spellStart"/>
-      <w:r>
-        <w:rPr>
-          <w:rFonts w:ascii="Times New Roman" w:hAnsi="Times New Roman" w:cs="Times New Roman"/>
-        </w:rPr>
-        <w:t>Pushpak</w:t>
-      </w:r>
-      <w:proofErr w:type="spellEnd"/>
-      <w:r>
-        <w:rPr>
-          <w:rFonts w:ascii="Times New Roman" w:hAnsi="Times New Roman" w:cs="Times New Roman"/>
-        </w:rPr>
-        <w:t xml:space="preserve"> Bhattacharyya. 2018. Eyes are the Windows to the Soul: Predicting the Rating of Text Quality Using Gaze </w:t>
-      </w:r>
-      <w:proofErr w:type="spellStart"/>
-      <w:r>
-        <w:rPr>
-          <w:rFonts w:ascii="Times New Roman" w:hAnsi="Times New Roman" w:cs="Times New Roman"/>
-        </w:rPr>
-        <w:t>Behaviour</w:t>
-      </w:r>
-      <w:proofErr w:type="spellEnd"/>
-      <w:r>
-        <w:rPr>
-          <w:rFonts w:ascii="Times New Roman" w:hAnsi="Times New Roman" w:cs="Times New Roman"/>
-        </w:rPr>
-        <w:t xml:space="preserve">. </w:t>
-      </w:r>
       <w:r>
         <w:rPr>
           <w:rFonts w:ascii="Times New Roman" w:hAnsi="Times New Roman" w:cs="Times New Roman"/>
@@ -2694,7 +2690,7 @@
         <w:rPr>
           <w:rFonts w:ascii="Times New Roman" w:hAnsi="Times New Roman" w:cs="Times New Roman"/>
         </w:rPr>
-        <w:t xml:space="preserve"> 56</w:t>
+        <w:t xml:space="preserve"> 57</w:t>
       </w:r>
       <w:r>
         <w:rPr>
@@ -2715,21 +2711,11 @@
           <w:i/>
           <w:iCs/>
         </w:rPr>
-        <w:t>Annual Conference of the Association for Computational Linguistic</w:t>
-      </w:r>
-      <w:r>
-        <w:rPr>
-          <w:rFonts w:ascii="Times New Roman" w:hAnsi="Times New Roman" w:cs="Times New Roman"/>
-          <w:i/>
-          <w:iCs/>
-        </w:rPr>
-        <w:t>s</w:t>
-      </w:r>
-      <w:r>
-        <w:rPr>
-          <w:rFonts w:ascii="Times New Roman" w:hAnsi="Times New Roman" w:cs="Times New Roman"/>
-          <w:i/>
-          <w:iCs/>
+        <w:t>Annual Conference of the Association for Computational Linguistics</w:t>
+      </w:r>
+      <w:r>
+        <w:rPr>
+          <w:rFonts w:ascii="Times New Roman" w:hAnsi="Times New Roman" w:cs="Times New Roman"/>
         </w:rPr>
         <w:t xml:space="preserve"> </w:t>
       </w:r>
@@ -2739,32 +2725,20 @@
           <w:b/>
           <w:bCs/>
         </w:rPr>
-        <w:t>(</w:t>
-      </w:r>
-      <w:r>
-        <w:rPr>
-          <w:rFonts w:ascii="Times New Roman" w:hAnsi="Times New Roman" w:cs="Times New Roman"/>
-          <w:b/>
-          <w:bCs/>
-        </w:rPr>
-        <w:t>ACL 2018</w:t>
-      </w:r>
-      <w:r>
-        <w:rPr>
-          <w:rFonts w:ascii="Times New Roman" w:hAnsi="Times New Roman" w:cs="Times New Roman"/>
-        </w:rPr>
-        <w:t>)</w:t>
-      </w:r>
-      <w:r>
-        <w:rPr>
-          <w:rFonts w:ascii="Times New Roman" w:hAnsi="Times New Roman" w:cs="Times New Roman"/>
-        </w:rPr>
-        <w:t>, Melbourne, Australia, 15-20 July, 2018.</w:t>
-      </w:r>
-    </w:p>
-    <w:p>
-      <w:pPr>
-        <w:pStyle w:val="ListParagraph"/>
+        <w:t>(ACL 2019)</w:t>
+      </w:r>
+      <w:r>
+        <w:rPr>
+          <w:rFonts w:ascii="Times New Roman" w:hAnsi="Times New Roman" w:cs="Times New Roman"/>
+        </w:rPr>
+        <w:t>, Florence, Italy, 28th July-2nd Aug, 2019.</w:t>
+      </w:r>
+    </w:p>
+    <w:p>
+      <w:pPr>
+        <w:autoSpaceDE w:val="0"/>
+        <w:autoSpaceDN w:val="0"/>
+        <w:adjustRightInd w:val="0"/>
         <w:rPr>
           <w:rFonts w:ascii="Times New Roman" w:hAnsi="Times New Roman" w:cs="Times New Roman"/>
         </w:rPr>
@@ -2784,33 +2758,11 @@
           <w:rFonts w:ascii="Times New Roman" w:hAnsi="Times New Roman" w:cs="Times New Roman"/>
         </w:rPr>
       </w:pPr>
-      <w:proofErr w:type="spellStart"/>
-      <w:r>
-        <w:rPr>
-          <w:rFonts w:ascii="Times New Roman" w:hAnsi="Times New Roman" w:cs="Times New Roman"/>
-        </w:rPr>
-        <w:t>Vitobha</w:t>
-      </w:r>
-      <w:proofErr w:type="spellEnd"/>
-      <w:r>
-        <w:rPr>
-          <w:rFonts w:ascii="Times New Roman" w:hAnsi="Times New Roman" w:cs="Times New Roman"/>
-        </w:rPr>
-        <w:t xml:space="preserve"> </w:t>
-      </w:r>
-      <w:proofErr w:type="spellStart"/>
-      <w:r>
-        <w:rPr>
-          <w:rFonts w:ascii="Times New Roman" w:hAnsi="Times New Roman" w:cs="Times New Roman"/>
-        </w:rPr>
-        <w:t>Munigala</w:t>
-      </w:r>
-      <w:proofErr w:type="spellEnd"/>
-      <w:r>
-        <w:rPr>
-          <w:rFonts w:ascii="Times New Roman" w:hAnsi="Times New Roman" w:cs="Times New Roman"/>
-        </w:rPr>
-        <w:t xml:space="preserve">, </w:t>
+      <w:r>
+        <w:rPr>
+          <w:rFonts w:ascii="Times New Roman" w:hAnsi="Times New Roman" w:cs="Times New Roman"/>
+        </w:rPr>
+        <w:t xml:space="preserve">Parag Jain, </w:t>
       </w:r>
       <w:r>
         <w:rPr>
@@ -2823,105 +2775,40 @@
         <w:rPr>
           <w:rFonts w:ascii="Times New Roman" w:hAnsi="Times New Roman" w:cs="Times New Roman"/>
         </w:rPr>
-        <w:t xml:space="preserve">, Srikanth </w:t>
-      </w:r>
-      <w:proofErr w:type="spellStart"/>
-      <w:r>
-        <w:rPr>
-          <w:rFonts w:ascii="Times New Roman" w:hAnsi="Times New Roman" w:cs="Times New Roman"/>
-        </w:rPr>
-        <w:t>Govindaraj</w:t>
-      </w:r>
-      <w:proofErr w:type="spellEnd"/>
-      <w:r>
-        <w:rPr>
-          <w:rFonts w:ascii="Times New Roman" w:hAnsi="Times New Roman" w:cs="Times New Roman"/>
-        </w:rPr>
-        <w:t xml:space="preserve"> </w:t>
-      </w:r>
-      <w:proofErr w:type="spellStart"/>
-      <w:r>
-        <w:rPr>
-          <w:rFonts w:ascii="Times New Roman" w:hAnsi="Times New Roman" w:cs="Times New Roman"/>
-        </w:rPr>
-        <w:t>Tamilselvam</w:t>
-      </w:r>
-      <w:proofErr w:type="spellEnd"/>
-      <w:r>
-        <w:rPr>
-          <w:rFonts w:ascii="Times New Roman" w:hAnsi="Times New Roman" w:cs="Times New Roman"/>
-        </w:rPr>
-        <w:t xml:space="preserve">, Shreya </w:t>
-      </w:r>
-      <w:proofErr w:type="spellStart"/>
-      <w:r>
-        <w:rPr>
-          <w:rFonts w:ascii="Times New Roman" w:hAnsi="Times New Roman" w:cs="Times New Roman"/>
-        </w:rPr>
-        <w:t>Khare</w:t>
-      </w:r>
-      <w:proofErr w:type="spellEnd"/>
-      <w:r>
-        <w:rPr>
-          <w:rFonts w:ascii="Times New Roman" w:hAnsi="Times New Roman" w:cs="Times New Roman"/>
-        </w:rPr>
-        <w:t xml:space="preserve">, </w:t>
-      </w:r>
-      <w:proofErr w:type="spellStart"/>
-      <w:r>
-        <w:rPr>
-          <w:rFonts w:ascii="Times New Roman" w:hAnsi="Times New Roman" w:cs="Times New Roman"/>
-        </w:rPr>
-        <w:t>Riddhiman</w:t>
-      </w:r>
-      <w:proofErr w:type="spellEnd"/>
-      <w:r>
-        <w:rPr>
-          <w:rFonts w:ascii="Times New Roman" w:hAnsi="Times New Roman" w:cs="Times New Roman"/>
-        </w:rPr>
-        <w:t xml:space="preserve"> Dasgupta and </w:t>
-      </w:r>
-      <w:proofErr w:type="spellStart"/>
-      <w:r>
-        <w:rPr>
-          <w:rFonts w:ascii="Times New Roman" w:hAnsi="Times New Roman" w:cs="Times New Roman"/>
-        </w:rPr>
-        <w:t>Anush</w:t>
-      </w:r>
-      <w:proofErr w:type="spellEnd"/>
-      <w:r>
-        <w:rPr>
-          <w:rFonts w:ascii="Times New Roman" w:hAnsi="Times New Roman" w:cs="Times New Roman"/>
-        </w:rPr>
-        <w:t xml:space="preserve"> Sankaran. 2018. </w:t>
-      </w:r>
-      <w:proofErr w:type="spellStart"/>
-      <w:proofErr w:type="gramStart"/>
-      <w:r>
-        <w:rPr>
-          <w:rFonts w:ascii="Times New Roman" w:hAnsi="Times New Roman" w:cs="Times New Roman"/>
-        </w:rPr>
-        <w:t>PersuaAIDE</w:t>
-      </w:r>
-      <w:proofErr w:type="spellEnd"/>
-      <w:r>
-        <w:rPr>
-          <w:rFonts w:ascii="Times New Roman" w:hAnsi="Times New Roman" w:cs="Times New Roman"/>
-        </w:rPr>
-        <w:t xml:space="preserve"> !</w:t>
-      </w:r>
-      <w:proofErr w:type="gramEnd"/>
-      <w:r>
-        <w:rPr>
-          <w:rFonts w:ascii="Times New Roman" w:hAnsi="Times New Roman" w:cs="Times New Roman"/>
-        </w:rPr>
-        <w:t xml:space="preserve"> An Adaptive Persuasive Text Generation System for Fashion Domain. </w:t>
-      </w:r>
-      <w:r>
-        <w:rPr>
-          <w:rFonts w:ascii="Times New Roman" w:hAnsi="Times New Roman" w:cs="Times New Roman"/>
-        </w:rPr>
-        <w:t xml:space="preserve">In proceedings of the </w:t>
+        <w:t xml:space="preserve">, Amar P. Azad, Karthik </w:t>
+      </w:r>
+      <w:proofErr w:type="spellStart"/>
+      <w:r>
+        <w:rPr>
+          <w:rFonts w:ascii="Times New Roman" w:hAnsi="Times New Roman" w:cs="Times New Roman"/>
+        </w:rPr>
+        <w:t>Sankaranarayanan</w:t>
+      </w:r>
+      <w:proofErr w:type="spellEnd"/>
+      <w:r>
+        <w:rPr>
+          <w:rFonts w:ascii="Times New Roman" w:hAnsi="Times New Roman" w:cs="Times New Roman"/>
+        </w:rPr>
+        <w:t xml:space="preserve">. 2019. Unsupervised Controllable Text Formalization. </w:t>
+      </w:r>
+      <w:r>
+        <w:rPr>
+          <w:rFonts w:ascii="Times New Roman" w:hAnsi="Times New Roman" w:cs="Times New Roman"/>
+        </w:rPr>
+        <w:t>In proceedings of the 33</w:t>
+      </w:r>
+      <w:r>
+        <w:rPr>
+          <w:rFonts w:ascii="Times New Roman" w:hAnsi="Times New Roman" w:cs="Times New Roman"/>
+          <w:vertAlign w:val="superscript"/>
+        </w:rPr>
+        <w:t>rd</w:t>
+      </w:r>
+      <w:r>
+        <w:rPr>
+          <w:rFonts w:ascii="Times New Roman" w:hAnsi="Times New Roman" w:cs="Times New Roman"/>
+        </w:rPr>
+        <w:t xml:space="preserve"> Conference of the </w:t>
       </w:r>
       <w:r>
         <w:rPr>
@@ -2929,7 +2816,7 @@
           <w:i/>
           <w:iCs/>
         </w:rPr>
-        <w:t>Web Conference</w:t>
+        <w:t>Association for the Advancement of Artificial Intelligence</w:t>
       </w:r>
       <w:r>
         <w:rPr>
@@ -2943,13 +2830,13 @@
           <w:b/>
           <w:bCs/>
         </w:rPr>
-        <w:t>(WWW 2018)</w:t>
-      </w:r>
-      <w:r>
-        <w:rPr>
-          <w:rFonts w:ascii="Times New Roman" w:hAnsi="Times New Roman" w:cs="Times New Roman"/>
-        </w:rPr>
-        <w:t>, Lyon, France, 23th April - 27th April,2018</w:t>
+        <w:t>(AAAI 2019)</w:t>
+      </w:r>
+      <w:r>
+        <w:rPr>
+          <w:rFonts w:ascii="Times New Roman" w:hAnsi="Times New Roman" w:cs="Times New Roman"/>
+        </w:rPr>
+        <w:t>, Hawaii, USA, 27th Jan - 1st Feb, 2019</w:t>
       </w:r>
     </w:p>
     <w:p>
@@ -2977,6 +2864,40 @@
       <w:r>
         <w:rPr>
           <w:rFonts w:ascii="Times New Roman" w:hAnsi="Times New Roman" w:cs="Times New Roman"/>
+        </w:rPr>
+        <w:t xml:space="preserve">Sandeep Mathias, </w:t>
+      </w:r>
+      <w:proofErr w:type="spellStart"/>
+      <w:r>
+        <w:rPr>
+          <w:rFonts w:ascii="Times New Roman" w:hAnsi="Times New Roman" w:cs="Times New Roman"/>
+        </w:rPr>
+        <w:t>Diptesh</w:t>
+      </w:r>
+      <w:proofErr w:type="spellEnd"/>
+      <w:r>
+        <w:rPr>
+          <w:rFonts w:ascii="Times New Roman" w:hAnsi="Times New Roman" w:cs="Times New Roman"/>
+        </w:rPr>
+        <w:t xml:space="preserve"> </w:t>
+      </w:r>
+      <w:proofErr w:type="spellStart"/>
+      <w:r>
+        <w:rPr>
+          <w:rFonts w:ascii="Times New Roman" w:hAnsi="Times New Roman" w:cs="Times New Roman"/>
+        </w:rPr>
+        <w:t>Kanojia</w:t>
+      </w:r>
+      <w:proofErr w:type="spellEnd"/>
+      <w:r>
+        <w:rPr>
+          <w:rFonts w:ascii="Times New Roman" w:hAnsi="Times New Roman" w:cs="Times New Roman"/>
+        </w:rPr>
+        <w:t xml:space="preserve">, Kevin Patel, Samarth Agrawal, </w:t>
+      </w:r>
+      <w:r>
+        <w:rPr>
+          <w:rFonts w:ascii="Times New Roman" w:hAnsi="Times New Roman" w:cs="Times New Roman"/>
           <w:u w:val="single"/>
         </w:rPr>
         <w:t>Abhijit Mishra</w:t>
@@ -2985,80 +2906,60 @@
         <w:rPr>
           <w:rFonts w:ascii="Times New Roman" w:hAnsi="Times New Roman" w:cs="Times New Roman"/>
         </w:rPr>
-        <w:t xml:space="preserve">, Srikanth </w:t>
-      </w:r>
-      <w:proofErr w:type="spellStart"/>
-      <w:r>
-        <w:rPr>
-          <w:rFonts w:ascii="Times New Roman" w:hAnsi="Times New Roman" w:cs="Times New Roman"/>
-        </w:rPr>
-        <w:t>Tamilselvam</w:t>
-      </w:r>
-      <w:proofErr w:type="spellEnd"/>
-      <w:r>
-        <w:rPr>
-          <w:rFonts w:ascii="Times New Roman" w:hAnsi="Times New Roman" w:cs="Times New Roman"/>
-        </w:rPr>
-        <w:t xml:space="preserve">, </w:t>
-      </w:r>
-      <w:proofErr w:type="spellStart"/>
-      <w:r>
-        <w:rPr>
-          <w:rFonts w:ascii="Times New Roman" w:hAnsi="Times New Roman" w:cs="Times New Roman"/>
-        </w:rPr>
-        <w:t>Riddhiman</w:t>
-      </w:r>
-      <w:proofErr w:type="spellEnd"/>
-      <w:r>
-        <w:rPr>
-          <w:rFonts w:ascii="Times New Roman" w:hAnsi="Times New Roman" w:cs="Times New Roman"/>
-        </w:rPr>
-        <w:t xml:space="preserve"> Dasgupta, Seema Nagar and </w:t>
-      </w:r>
-      <w:proofErr w:type="spellStart"/>
-      <w:r>
-        <w:rPr>
-          <w:rFonts w:ascii="Times New Roman" w:hAnsi="Times New Roman" w:cs="Times New Roman"/>
-        </w:rPr>
-        <w:t>Kuntal</w:t>
-      </w:r>
-      <w:proofErr w:type="spellEnd"/>
-      <w:r>
-        <w:rPr>
-          <w:rFonts w:ascii="Times New Roman" w:hAnsi="Times New Roman" w:cs="Times New Roman"/>
-        </w:rPr>
-        <w:t xml:space="preserve"> Dey. 2018. Cognition-Cognizant Sentiment Analysis with Multitask Subjectivity Summarization</w:t>
+        <w:t xml:space="preserve"> and </w:t>
+      </w:r>
+      <w:proofErr w:type="spellStart"/>
+      <w:r>
+        <w:rPr>
+          <w:rFonts w:ascii="Times New Roman" w:hAnsi="Times New Roman" w:cs="Times New Roman"/>
+        </w:rPr>
+        <w:t>Pushpak</w:t>
+      </w:r>
+      <w:proofErr w:type="spellEnd"/>
+      <w:r>
+        <w:rPr>
+          <w:rFonts w:ascii="Times New Roman" w:hAnsi="Times New Roman" w:cs="Times New Roman"/>
+        </w:rPr>
+        <w:t xml:space="preserve"> Bhattacharyya. 2018. Eyes are the Windows to the Soul: Predicting the Rating of Text Quality Using Gaze </w:t>
+      </w:r>
+      <w:proofErr w:type="spellStart"/>
+      <w:r>
+        <w:rPr>
+          <w:rFonts w:ascii="Times New Roman" w:hAnsi="Times New Roman" w:cs="Times New Roman"/>
+        </w:rPr>
+        <w:t>Behaviour</w:t>
+      </w:r>
+      <w:proofErr w:type="spellEnd"/>
+      <w:r>
+        <w:rPr>
+          <w:rFonts w:ascii="Times New Roman" w:hAnsi="Times New Roman" w:cs="Times New Roman"/>
+        </w:rPr>
+        <w:t xml:space="preserve">. </w:t>
+      </w:r>
+      <w:r>
+        <w:rPr>
+          <w:rFonts w:ascii="Times New Roman" w:hAnsi="Times New Roman" w:cs="Times New Roman"/>
+        </w:rPr>
+        <w:t>In proceedings of the</w:t>
+      </w:r>
+      <w:r>
+        <w:rPr>
+          <w:rFonts w:ascii="Times New Roman" w:hAnsi="Times New Roman" w:cs="Times New Roman"/>
+        </w:rPr>
+        <w:t xml:space="preserve"> 56</w:t>
+      </w:r>
+      <w:r>
+        <w:rPr>
+          <w:rFonts w:ascii="Times New Roman" w:hAnsi="Times New Roman" w:cs="Times New Roman"/>
+          <w:vertAlign w:val="superscript"/>
+        </w:rPr>
+        <w:t>th</w:t>
       </w:r>
       <w:r>
         <w:rPr>
           <w:rFonts w:ascii="Times New Roman" w:hAnsi="Times New Roman" w:cs="Times New Roman"/>
         </w:rPr>
         <w:t xml:space="preserve"> </w:t>
-      </w:r>
-      <w:r>
-        <w:rPr>
-          <w:rFonts w:ascii="Times New Roman" w:hAnsi="Times New Roman" w:cs="Times New Roman"/>
-        </w:rPr>
-        <w:t xml:space="preserve">based on Annotators' Gaze Behavior. </w:t>
-      </w:r>
-      <w:r>
-        <w:rPr>
-          <w:rFonts w:ascii="Times New Roman" w:hAnsi="Times New Roman" w:cs="Times New Roman"/>
-        </w:rPr>
-        <w:t>In proceedings of the 32</w:t>
-      </w:r>
-      <w:r>
-        <w:rPr>
-          <w:rFonts w:ascii="Times New Roman" w:hAnsi="Times New Roman" w:cs="Times New Roman"/>
-          <w:vertAlign w:val="superscript"/>
-        </w:rPr>
-        <w:t>nd</w:t>
-      </w:r>
-      <w:r>
-        <w:rPr>
-          <w:rFonts w:ascii="Times New Roman" w:hAnsi="Times New Roman" w:cs="Times New Roman"/>
-        </w:rPr>
-        <w:t xml:space="preserve"> Conference of the </w:t>
       </w:r>
       <w:r>
         <w:rPr>
@@ -3066,11 +2967,21 @@
           <w:i/>
           <w:iCs/>
         </w:rPr>
-        <w:t>Association for the Advancement of Artificial Intelligence</w:t>
-      </w:r>
-      <w:r>
-        <w:rPr>
-          <w:rFonts w:ascii="Times New Roman" w:hAnsi="Times New Roman" w:cs="Times New Roman"/>
+        <w:t>Annual Conference of the Association for Computational Linguistic</w:t>
+      </w:r>
+      <w:r>
+        <w:rPr>
+          <w:rFonts w:ascii="Times New Roman" w:hAnsi="Times New Roman" w:cs="Times New Roman"/>
+          <w:i/>
+          <w:iCs/>
+        </w:rPr>
+        <w:t>s</w:t>
+      </w:r>
+      <w:r>
+        <w:rPr>
+          <w:rFonts w:ascii="Times New Roman" w:hAnsi="Times New Roman" w:cs="Times New Roman"/>
+          <w:i/>
+          <w:iCs/>
         </w:rPr>
         <w:t xml:space="preserve"> </w:t>
       </w:r>
@@ -3080,21 +2991,19 @@
           <w:b/>
           <w:bCs/>
         </w:rPr>
-        <w:t>(AAAI 201</w:t>
-      </w:r>
-      <w:r>
-        <w:rPr>
-          <w:rFonts w:ascii="Times New Roman" w:hAnsi="Times New Roman" w:cs="Times New Roman"/>
-          <w:b/>
-          <w:bCs/>
-        </w:rPr>
-        <w:t>8</w:t>
-      </w:r>
-      <w:r>
-        <w:rPr>
-          <w:rFonts w:ascii="Times New Roman" w:hAnsi="Times New Roman" w:cs="Times New Roman"/>
-          <w:b/>
-          <w:bCs/>
+        <w:t>(</w:t>
+      </w:r>
+      <w:r>
+        <w:rPr>
+          <w:rFonts w:ascii="Times New Roman" w:hAnsi="Times New Roman" w:cs="Times New Roman"/>
+          <w:b/>
+          <w:bCs/>
+        </w:rPr>
+        <w:t>ACL 2018</w:t>
+      </w:r>
+      <w:r>
+        <w:rPr>
+          <w:rFonts w:ascii="Times New Roman" w:hAnsi="Times New Roman" w:cs="Times New Roman"/>
         </w:rPr>
         <w:t>)</w:t>
       </w:r>
@@ -3102,7 +3011,7 @@
         <w:rPr>
           <w:rFonts w:ascii="Times New Roman" w:hAnsi="Times New Roman" w:cs="Times New Roman"/>
         </w:rPr>
-        <w:t>, New Orleans, USA, 2nd February - 7th February, 2018</w:t>
+        <w:t>, Melbourne, Australia, 15-20 July, 2018.</w:t>
       </w:r>
     </w:p>
     <w:p>
@@ -3127,11 +3036,60 @@
           <w:rFonts w:ascii="Times New Roman" w:hAnsi="Times New Roman" w:cs="Times New Roman"/>
         </w:rPr>
       </w:pPr>
-      <w:r>
-        <w:rPr>
-          <w:rFonts w:ascii="Times New Roman" w:hAnsi="Times New Roman" w:cs="Times New Roman"/>
-        </w:rPr>
-        <w:t xml:space="preserve">Srikanth </w:t>
+      <w:proofErr w:type="spellStart"/>
+      <w:r>
+        <w:rPr>
+          <w:rFonts w:ascii="Times New Roman" w:hAnsi="Times New Roman" w:cs="Times New Roman"/>
+        </w:rPr>
+        <w:t>Vitobha</w:t>
+      </w:r>
+      <w:proofErr w:type="spellEnd"/>
+      <w:r>
+        <w:rPr>
+          <w:rFonts w:ascii="Times New Roman" w:hAnsi="Times New Roman" w:cs="Times New Roman"/>
+        </w:rPr>
+        <w:t xml:space="preserve"> </w:t>
+      </w:r>
+      <w:proofErr w:type="spellStart"/>
+      <w:r>
+        <w:rPr>
+          <w:rFonts w:ascii="Times New Roman" w:hAnsi="Times New Roman" w:cs="Times New Roman"/>
+        </w:rPr>
+        <w:t>Munigala</w:t>
+      </w:r>
+      <w:proofErr w:type="spellEnd"/>
+      <w:r>
+        <w:rPr>
+          <w:rFonts w:ascii="Times New Roman" w:hAnsi="Times New Roman" w:cs="Times New Roman"/>
+        </w:rPr>
+        <w:t xml:space="preserve">, </w:t>
+      </w:r>
+      <w:r>
+        <w:rPr>
+          <w:rFonts w:ascii="Times New Roman" w:hAnsi="Times New Roman" w:cs="Times New Roman"/>
+          <w:u w:val="single"/>
+        </w:rPr>
+        <w:t>Abhijit Mishra</w:t>
+      </w:r>
+      <w:r>
+        <w:rPr>
+          <w:rFonts w:ascii="Times New Roman" w:hAnsi="Times New Roman" w:cs="Times New Roman"/>
+        </w:rPr>
+        <w:t xml:space="preserve">, Srikanth </w:t>
+      </w:r>
+      <w:proofErr w:type="spellStart"/>
+      <w:r>
+        <w:rPr>
+          <w:rFonts w:ascii="Times New Roman" w:hAnsi="Times New Roman" w:cs="Times New Roman"/>
+        </w:rPr>
+        <w:t>Govindaraj</w:t>
+      </w:r>
+      <w:proofErr w:type="spellEnd"/>
+      <w:r>
+        <w:rPr>
+          <w:rFonts w:ascii="Times New Roman" w:hAnsi="Times New Roman" w:cs="Times New Roman"/>
+        </w:rPr>
+        <w:t xml:space="preserve"> </w:t>
       </w:r>
       <w:proofErr w:type="spellStart"/>
       <w:r>
@@ -3145,54 +3103,77 @@
         <w:rPr>
           <w:rFonts w:ascii="Times New Roman" w:hAnsi="Times New Roman" w:cs="Times New Roman"/>
         </w:rPr>
-        <w:t xml:space="preserve">, Seema Nagar, </w:t>
-      </w:r>
-      <w:r>
-        <w:rPr>
-          <w:rFonts w:ascii="Times New Roman" w:hAnsi="Times New Roman" w:cs="Times New Roman"/>
-          <w:u w:val="single"/>
-        </w:rPr>
-        <w:t>Abhijit Mishra</w:t>
-      </w:r>
-      <w:r>
-        <w:rPr>
-          <w:rFonts w:ascii="Times New Roman" w:hAnsi="Times New Roman" w:cs="Times New Roman"/>
-        </w:rPr>
-        <w:t xml:space="preserve"> and </w:t>
-      </w:r>
-      <w:proofErr w:type="spellStart"/>
-      <w:r>
-        <w:rPr>
-          <w:rFonts w:ascii="Times New Roman" w:hAnsi="Times New Roman" w:cs="Times New Roman"/>
-        </w:rPr>
-        <w:t>Kuntal</w:t>
-      </w:r>
-      <w:proofErr w:type="spellEnd"/>
-      <w:r>
-        <w:rPr>
-          <w:rFonts w:ascii="Times New Roman" w:hAnsi="Times New Roman" w:cs="Times New Roman"/>
-        </w:rPr>
-        <w:t xml:space="preserve"> Dey. 2017. Graph Based Sentiment Aggregation using </w:t>
-      </w:r>
-      <w:proofErr w:type="spellStart"/>
-      <w:r>
-        <w:rPr>
-          <w:rFonts w:ascii="Times New Roman" w:hAnsi="Times New Roman" w:cs="Times New Roman"/>
-        </w:rPr>
-        <w:t>ConceptNet</w:t>
-      </w:r>
-      <w:proofErr w:type="spellEnd"/>
-      <w:r>
-        <w:rPr>
-          <w:rFonts w:ascii="Times New Roman" w:hAnsi="Times New Roman" w:cs="Times New Roman"/>
-        </w:rPr>
-        <w:t xml:space="preserve"> Ontology.</w:t>
-      </w:r>
-      <w:r>
-        <w:rPr>
-          <w:rFonts w:ascii="Times New Roman" w:hAnsi="Times New Roman" w:cs="Times New Roman"/>
-        </w:rPr>
-        <w:t xml:space="preserve"> In proceedings of the </w:t>
+        <w:t xml:space="preserve">, Shreya </w:t>
+      </w:r>
+      <w:proofErr w:type="spellStart"/>
+      <w:r>
+        <w:rPr>
+          <w:rFonts w:ascii="Times New Roman" w:hAnsi="Times New Roman" w:cs="Times New Roman"/>
+        </w:rPr>
+        <w:t>Khare</w:t>
+      </w:r>
+      <w:proofErr w:type="spellEnd"/>
+      <w:r>
+        <w:rPr>
+          <w:rFonts w:ascii="Times New Roman" w:hAnsi="Times New Roman" w:cs="Times New Roman"/>
+        </w:rPr>
+        <w:t xml:space="preserve">, </w:t>
+      </w:r>
+      <w:proofErr w:type="spellStart"/>
+      <w:r>
+        <w:rPr>
+          <w:rFonts w:ascii="Times New Roman" w:hAnsi="Times New Roman" w:cs="Times New Roman"/>
+        </w:rPr>
+        <w:t>Riddhiman</w:t>
+      </w:r>
+      <w:proofErr w:type="spellEnd"/>
+      <w:r>
+        <w:rPr>
+          <w:rFonts w:ascii="Times New Roman" w:hAnsi="Times New Roman" w:cs="Times New Roman"/>
+        </w:rPr>
+        <w:t xml:space="preserve"> Dasgupta and </w:t>
+      </w:r>
+      <w:proofErr w:type="spellStart"/>
+      <w:r>
+        <w:rPr>
+          <w:rFonts w:ascii="Times New Roman" w:hAnsi="Times New Roman" w:cs="Times New Roman"/>
+        </w:rPr>
+        <w:t>Anush</w:t>
+      </w:r>
+      <w:proofErr w:type="spellEnd"/>
+      <w:r>
+        <w:rPr>
+          <w:rFonts w:ascii="Times New Roman" w:hAnsi="Times New Roman" w:cs="Times New Roman"/>
+        </w:rPr>
+        <w:t xml:space="preserve"> Sankaran. 2018. </w:t>
+      </w:r>
+      <w:proofErr w:type="spellStart"/>
+      <w:proofErr w:type="gramStart"/>
+      <w:r>
+        <w:rPr>
+          <w:rFonts w:ascii="Times New Roman" w:hAnsi="Times New Roman" w:cs="Times New Roman"/>
+        </w:rPr>
+        <w:t>PersuaAIDE</w:t>
+      </w:r>
+      <w:proofErr w:type="spellEnd"/>
+      <w:r>
+        <w:rPr>
+          <w:rFonts w:ascii="Times New Roman" w:hAnsi="Times New Roman" w:cs="Times New Roman"/>
+        </w:rPr>
+        <w:t xml:space="preserve"> !</w:t>
+      </w:r>
+      <w:proofErr w:type="gramEnd"/>
+      <w:r>
+        <w:rPr>
+          <w:rFonts w:ascii="Times New Roman" w:hAnsi="Times New Roman" w:cs="Times New Roman"/>
+        </w:rPr>
+        <w:t xml:space="preserve"> An Adaptive Persuasive Text Generation System for Fashion Domain. </w:t>
+      </w:r>
+      <w:r>
+        <w:rPr>
+          <w:rFonts w:ascii="Times New Roman" w:hAnsi="Times New Roman" w:cs="Times New Roman"/>
+        </w:rPr>
+        <w:t xml:space="preserve">In proceedings of the </w:t>
       </w:r>
       <w:r>
         <w:rPr>
@@ -3200,7 +3181,7 @@
           <w:i/>
           <w:iCs/>
         </w:rPr>
-        <w:t>International Joint Conference on Natural Language Processing</w:t>
+        <w:t>Web Conference</w:t>
       </w:r>
       <w:r>
         <w:rPr>
@@ -3211,30 +3192,16 @@
       <w:r>
         <w:rPr>
           <w:rFonts w:ascii="Times New Roman" w:hAnsi="Times New Roman" w:cs="Times New Roman"/>
-        </w:rPr>
-        <w:t>(</w:t>
-      </w:r>
-      <w:r>
-        <w:rPr>
-          <w:rFonts w:ascii="Times New Roman" w:hAnsi="Times New Roman" w:cs="Times New Roman"/>
-          <w:b/>
-          <w:bCs/>
-        </w:rPr>
-        <w:t>IJCNLP 2017</w:t>
-      </w:r>
-      <w:r>
-        <w:rPr>
-          <w:rFonts w:ascii="Times New Roman" w:hAnsi="Times New Roman" w:cs="Times New Roman"/>
-          <w:b/>
-          <w:bCs/>
-        </w:rPr>
-        <w:t>)</w:t>
-      </w:r>
-      <w:r>
-        <w:rPr>
-          <w:rFonts w:ascii="Times New Roman" w:hAnsi="Times New Roman" w:cs="Times New Roman"/>
-        </w:rPr>
-        <w:t>, Taipei, Taiwan, 27 November-1st December, 2017</w:t>
+          <w:b/>
+          <w:bCs/>
+        </w:rPr>
+        <w:t>(WWW 2018)</w:t>
+      </w:r>
+      <w:r>
+        <w:rPr>
+          <w:rFonts w:ascii="Times New Roman" w:hAnsi="Times New Roman" w:cs="Times New Roman"/>
+        </w:rPr>
+        <w:t>, Lyon, France, 23th April - 27th April,2018</w:t>
       </w:r>
     </w:p>
     <w:p>
@@ -3262,12 +3229,6 @@
       <w:r>
         <w:rPr>
           <w:rFonts w:ascii="Times New Roman" w:hAnsi="Times New Roman" w:cs="Times New Roman"/>
-        </w:rPr>
-        <w:t xml:space="preserve">Shweta Garg, Sudhanshu S Singh, </w:t>
-      </w:r>
-      <w:r>
-        <w:rPr>
-          <w:rFonts w:ascii="Times New Roman" w:hAnsi="Times New Roman" w:cs="Times New Roman"/>
           <w:u w:val="single"/>
         </w:rPr>
         <w:t>Abhijit Mishra</w:t>
@@ -3276,7 +3237,35 @@
         <w:rPr>
           <w:rFonts w:ascii="Times New Roman" w:hAnsi="Times New Roman" w:cs="Times New Roman"/>
         </w:rPr>
-        <w:t xml:space="preserve"> and </w:t>
+        <w:t xml:space="preserve">, Srikanth </w:t>
+      </w:r>
+      <w:proofErr w:type="spellStart"/>
+      <w:r>
+        <w:rPr>
+          <w:rFonts w:ascii="Times New Roman" w:hAnsi="Times New Roman" w:cs="Times New Roman"/>
+        </w:rPr>
+        <w:t>Tamilselvam</w:t>
+      </w:r>
+      <w:proofErr w:type="spellEnd"/>
+      <w:r>
+        <w:rPr>
+          <w:rFonts w:ascii="Times New Roman" w:hAnsi="Times New Roman" w:cs="Times New Roman"/>
+        </w:rPr>
+        <w:t xml:space="preserve">, </w:t>
+      </w:r>
+      <w:proofErr w:type="spellStart"/>
+      <w:r>
+        <w:rPr>
+          <w:rFonts w:ascii="Times New Roman" w:hAnsi="Times New Roman" w:cs="Times New Roman"/>
+        </w:rPr>
+        <w:t>Riddhiman</w:t>
+      </w:r>
+      <w:proofErr w:type="spellEnd"/>
+      <w:r>
+        <w:rPr>
+          <w:rFonts w:ascii="Times New Roman" w:hAnsi="Times New Roman" w:cs="Times New Roman"/>
+        </w:rPr>
+        <w:t xml:space="preserve"> Dasgupta, Seema Nagar and </w:t>
       </w:r>
       <w:proofErr w:type="spellStart"/>
       <w:r>
@@ -3290,27 +3279,38 @@
         <w:rPr>
           <w:rFonts w:ascii="Times New Roman" w:hAnsi="Times New Roman" w:cs="Times New Roman"/>
         </w:rPr>
-        <w:t xml:space="preserve"> Dey. 2017. </w:t>
-      </w:r>
-      <w:proofErr w:type="spellStart"/>
-      <w:r>
-        <w:rPr>
-          <w:rFonts w:ascii="Times New Roman" w:hAnsi="Times New Roman" w:cs="Times New Roman"/>
-        </w:rPr>
-        <w:t>CVBed</w:t>
-      </w:r>
-      <w:proofErr w:type="spellEnd"/>
-      <w:r>
-        <w:rPr>
-          <w:rFonts w:ascii="Times New Roman" w:hAnsi="Times New Roman" w:cs="Times New Roman"/>
-        </w:rPr>
-        <w:t xml:space="preserve">: Structuring CVs using Word Embeddings. </w:t>
-      </w:r>
-      <w:r>
-        <w:rPr>
-          <w:rFonts w:ascii="Times New Roman" w:hAnsi="Times New Roman" w:cs="Times New Roman"/>
-        </w:rPr>
-        <w:t xml:space="preserve">In proceedings of the </w:t>
+        <w:t xml:space="preserve"> Dey. 2018. Cognition-Cognizant Sentiment Analysis with Multitask Subjectivity Summarization</w:t>
+      </w:r>
+      <w:r>
+        <w:rPr>
+          <w:rFonts w:ascii="Times New Roman" w:hAnsi="Times New Roman" w:cs="Times New Roman"/>
+        </w:rPr>
+        <w:t xml:space="preserve"> </w:t>
+      </w:r>
+      <w:r>
+        <w:rPr>
+          <w:rFonts w:ascii="Times New Roman" w:hAnsi="Times New Roman" w:cs="Times New Roman"/>
+        </w:rPr>
+        <w:t xml:space="preserve">based on Annotators' Gaze Behavior. </w:t>
+      </w:r>
+      <w:r>
+        <w:rPr>
+          <w:rFonts w:ascii="Times New Roman" w:hAnsi="Times New Roman" w:cs="Times New Roman"/>
+        </w:rPr>
+        <w:t>In proceedings of the 32</w:t>
+      </w:r>
+      <w:r>
+        <w:rPr>
+          <w:rFonts w:ascii="Times New Roman" w:hAnsi="Times New Roman" w:cs="Times New Roman"/>
+          <w:vertAlign w:val="superscript"/>
+        </w:rPr>
+        <w:t>nd</w:t>
+      </w:r>
+      <w:r>
+        <w:rPr>
+          <w:rFonts w:ascii="Times New Roman" w:hAnsi="Times New Roman" w:cs="Times New Roman"/>
+        </w:rPr>
+        <w:t xml:space="preserve"> Conference of the </w:t>
       </w:r>
       <w:r>
         <w:rPr>
@@ -3318,32 +3318,30 @@
           <w:i/>
           <w:iCs/>
         </w:rPr>
-        <w:t xml:space="preserve">International Joint Conference on </w:t>
-      </w:r>
-      <w:r>
-        <w:rPr>
-          <w:rFonts w:ascii="Times New Roman" w:hAnsi="Times New Roman" w:cs="Times New Roman"/>
-          <w:i/>
-          <w:iCs/>
-        </w:rPr>
         <w:lastRenderedPageBreak/>
-        <w:t>Natural Language Processing</w:t>
-      </w:r>
-      <w:r>
-        <w:rPr>
-          <w:rFonts w:ascii="Times New Roman" w:hAnsi="Times New Roman" w:cs="Times New Roman"/>
-          <w:b/>
-          <w:bCs/>
-        </w:rPr>
-        <w:t xml:space="preserve"> (</w:t>
-      </w:r>
-      <w:r>
-        <w:rPr>
-          <w:rFonts w:ascii="Times New Roman" w:hAnsi="Times New Roman" w:cs="Times New Roman"/>
-          <w:b/>
-          <w:bCs/>
-        </w:rPr>
-        <w:t>IJCNLP 2017</w:t>
+        <w:t>Association for the Advancement of Artificial Intelligence</w:t>
+      </w:r>
+      <w:r>
+        <w:rPr>
+          <w:rFonts w:ascii="Times New Roman" w:hAnsi="Times New Roman" w:cs="Times New Roman"/>
+        </w:rPr>
+        <w:t xml:space="preserve"> </w:t>
+      </w:r>
+      <w:r>
+        <w:rPr>
+          <w:rFonts w:ascii="Times New Roman" w:hAnsi="Times New Roman" w:cs="Times New Roman"/>
+          <w:b/>
+          <w:bCs/>
+        </w:rPr>
+        <w:t>(AAAI 201</w:t>
+      </w:r>
+      <w:r>
+        <w:rPr>
+          <w:rFonts w:ascii="Times New Roman" w:hAnsi="Times New Roman" w:cs="Times New Roman"/>
+          <w:b/>
+          <w:bCs/>
+        </w:rPr>
+        <w:t>8</w:t>
       </w:r>
       <w:r>
         <w:rPr>
@@ -3357,19 +3355,7 @@
         <w:rPr>
           <w:rFonts w:ascii="Times New Roman" w:hAnsi="Times New Roman" w:cs="Times New Roman"/>
         </w:rPr>
-        <w:t>, Taipei, Taiwan, 27 November-1st December,</w:t>
-      </w:r>
-      <w:r>
-        <w:rPr>
-          <w:rFonts w:ascii="Times New Roman" w:hAnsi="Times New Roman" w:cs="Times New Roman"/>
-        </w:rPr>
-        <w:t xml:space="preserve"> </w:t>
-      </w:r>
-      <w:r>
-        <w:rPr>
-          <w:rFonts w:ascii="Times New Roman" w:hAnsi="Times New Roman" w:cs="Times New Roman"/>
-        </w:rPr>
-        <w:t>2017</w:t>
+        <w:t>, New Orleans, USA, 2nd February - 7th February, 2018</w:t>
       </w:r>
     </w:p>
     <w:p>
@@ -3398,7 +3384,21 @@
         <w:rPr>
           <w:rFonts w:ascii="Times New Roman" w:hAnsi="Times New Roman" w:cs="Times New Roman"/>
         </w:rPr>
-        <w:t xml:space="preserve">Joe Cheri Ross, </w:t>
+        <w:t xml:space="preserve">Srikanth </w:t>
+      </w:r>
+      <w:proofErr w:type="spellStart"/>
+      <w:r>
+        <w:rPr>
+          <w:rFonts w:ascii="Times New Roman" w:hAnsi="Times New Roman" w:cs="Times New Roman"/>
+        </w:rPr>
+        <w:t>Tamilselvam</w:t>
+      </w:r>
+      <w:proofErr w:type="spellEnd"/>
+      <w:r>
+        <w:rPr>
+          <w:rFonts w:ascii="Times New Roman" w:hAnsi="Times New Roman" w:cs="Times New Roman"/>
+        </w:rPr>
+        <w:t xml:space="preserve">, Seema Nagar, </w:t>
       </w:r>
       <w:r>
         <w:rPr>
@@ -3411,55 +3411,41 @@
         <w:rPr>
           <w:rFonts w:ascii="Times New Roman" w:hAnsi="Times New Roman" w:cs="Times New Roman"/>
         </w:rPr>
-        <w:t xml:space="preserve">, </w:t>
-      </w:r>
-      <w:proofErr w:type="spellStart"/>
-      <w:r>
-        <w:rPr>
-          <w:rFonts w:ascii="Times New Roman" w:hAnsi="Times New Roman" w:cs="Times New Roman"/>
-        </w:rPr>
-        <w:t>Kaustuv</w:t>
-      </w:r>
-      <w:proofErr w:type="spellEnd"/>
-      <w:r>
-        <w:rPr>
-          <w:rFonts w:ascii="Times New Roman" w:hAnsi="Times New Roman" w:cs="Times New Roman"/>
-        </w:rPr>
-        <w:t xml:space="preserve"> </w:t>
-      </w:r>
-      <w:proofErr w:type="spellStart"/>
-      <w:r>
-        <w:rPr>
-          <w:rFonts w:ascii="Times New Roman" w:hAnsi="Times New Roman" w:cs="Times New Roman"/>
-        </w:rPr>
-        <w:t>Kanti</w:t>
-      </w:r>
-      <w:proofErr w:type="spellEnd"/>
-      <w:r>
-        <w:rPr>
-          <w:rFonts w:ascii="Times New Roman" w:hAnsi="Times New Roman" w:cs="Times New Roman"/>
-        </w:rPr>
-        <w:t xml:space="preserve"> Ganguli and </w:t>
-      </w:r>
-      <w:proofErr w:type="spellStart"/>
-      <w:r>
-        <w:rPr>
-          <w:rFonts w:ascii="Times New Roman" w:hAnsi="Times New Roman" w:cs="Times New Roman"/>
-        </w:rPr>
-        <w:t>Pushpak</w:t>
-      </w:r>
-      <w:proofErr w:type="spellEnd"/>
-      <w:r>
-        <w:rPr>
-          <w:rFonts w:ascii="Times New Roman" w:hAnsi="Times New Roman" w:cs="Times New Roman"/>
-        </w:rPr>
-        <w:t xml:space="preserve"> Bhattacharyya. 2017. Identifying Raga Similarity Through Embeddings Learned from Compositions' Notation. </w:t>
-      </w:r>
-      <w:r>
-        <w:rPr>
-          <w:rFonts w:ascii="Times New Roman" w:hAnsi="Times New Roman" w:cs="Times New Roman"/>
-        </w:rPr>
-        <w:t xml:space="preserve">In proceedings of the </w:t>
+        <w:t xml:space="preserve"> and </w:t>
+      </w:r>
+      <w:proofErr w:type="spellStart"/>
+      <w:r>
+        <w:rPr>
+          <w:rFonts w:ascii="Times New Roman" w:hAnsi="Times New Roman" w:cs="Times New Roman"/>
+        </w:rPr>
+        <w:t>Kuntal</w:t>
+      </w:r>
+      <w:proofErr w:type="spellEnd"/>
+      <w:r>
+        <w:rPr>
+          <w:rFonts w:ascii="Times New Roman" w:hAnsi="Times New Roman" w:cs="Times New Roman"/>
+        </w:rPr>
+        <w:t xml:space="preserve"> Dey. 2017. Graph Based Sentiment Aggregation using </w:t>
+      </w:r>
+      <w:proofErr w:type="spellStart"/>
+      <w:r>
+        <w:rPr>
+          <w:rFonts w:ascii="Times New Roman" w:hAnsi="Times New Roman" w:cs="Times New Roman"/>
+        </w:rPr>
+        <w:t>ConceptNet</w:t>
+      </w:r>
+      <w:proofErr w:type="spellEnd"/>
+      <w:r>
+        <w:rPr>
+          <w:rFonts w:ascii="Times New Roman" w:hAnsi="Times New Roman" w:cs="Times New Roman"/>
+        </w:rPr>
+        <w:t xml:space="preserve"> Ontology.</w:t>
+      </w:r>
+      <w:r>
+        <w:rPr>
+          <w:rFonts w:ascii="Times New Roman" w:hAnsi="Times New Roman" w:cs="Times New Roman"/>
+        </w:rPr>
+        <w:t xml:space="preserve"> In proceedings of the </w:t>
       </w:r>
       <w:r>
         <w:rPr>
@@ -3467,7 +3453,7 @@
           <w:i/>
           <w:iCs/>
         </w:rPr>
-        <w:t>Annual Conference of the International Society for Music Information Retrieval</w:t>
+        <w:t>International Joint Conference on Natural Language Processing</w:t>
       </w:r>
       <w:r>
         <w:rPr>
@@ -3487,7 +3473,7 @@
           <w:b/>
           <w:bCs/>
         </w:rPr>
-        <w:t>ISMIR 2017</w:t>
+        <w:t>IJCNLP 2017</w:t>
       </w:r>
       <w:r>
         <w:rPr>
@@ -3501,7 +3487,7 @@
         <w:rPr>
           <w:rFonts w:ascii="Times New Roman" w:hAnsi="Times New Roman" w:cs="Times New Roman"/>
         </w:rPr>
-        <w:t>, Suzhou, China, 23-28 October, 2017</w:t>
+        <w:t>, Taipei, Taiwan, 27 November-1st December, 2017</w:t>
       </w:r>
     </w:p>
     <w:p>
@@ -3529,6 +3515,12 @@
       <w:r>
         <w:rPr>
           <w:rFonts w:ascii="Times New Roman" w:hAnsi="Times New Roman" w:cs="Times New Roman"/>
+        </w:rPr>
+        <w:t xml:space="preserve">Shweta Garg, Sudhanshu S Singh, </w:t>
+      </w:r>
+      <w:r>
+        <w:rPr>
+          <w:rFonts w:ascii="Times New Roman" w:hAnsi="Times New Roman" w:cs="Times New Roman"/>
           <w:u w:val="single"/>
         </w:rPr>
         <w:t>Abhijit Mishra</w:t>
@@ -3537,7 +3529,7 @@
         <w:rPr>
           <w:rFonts w:ascii="Times New Roman" w:hAnsi="Times New Roman" w:cs="Times New Roman"/>
         </w:rPr>
-        <w:t xml:space="preserve">, </w:t>
+        <w:t xml:space="preserve"> and </w:t>
       </w:r>
       <w:proofErr w:type="spellStart"/>
       <w:r>
@@ -3551,60 +3543,27 @@
         <w:rPr>
           <w:rFonts w:ascii="Times New Roman" w:hAnsi="Times New Roman" w:cs="Times New Roman"/>
         </w:rPr>
-        <w:t xml:space="preserve"> Dey and </w:t>
-      </w:r>
-      <w:proofErr w:type="spellStart"/>
-      <w:r>
-        <w:rPr>
-          <w:rFonts w:ascii="Times New Roman" w:hAnsi="Times New Roman" w:cs="Times New Roman"/>
-        </w:rPr>
-        <w:t>Pushpak</w:t>
-      </w:r>
-      <w:proofErr w:type="spellEnd"/>
-      <w:r>
-        <w:rPr>
-          <w:rFonts w:ascii="Times New Roman" w:hAnsi="Times New Roman" w:cs="Times New Roman"/>
-        </w:rPr>
-        <w:t xml:space="preserve"> Bhattacharyya. 2017. Learning Cognitive Features from Gaze Data for Sentiment and Sarcasm </w:t>
-      </w:r>
-      <w:proofErr w:type="spellStart"/>
-      <w:r>
-        <w:rPr>
-          <w:rFonts w:ascii="Times New Roman" w:hAnsi="Times New Roman" w:cs="Times New Roman"/>
-        </w:rPr>
-        <w:t>Classiffication</w:t>
-      </w:r>
-      <w:proofErr w:type="spellEnd"/>
-      <w:r>
-        <w:rPr>
-          <w:rFonts w:ascii="Times New Roman" w:hAnsi="Times New Roman" w:cs="Times New Roman"/>
-        </w:rPr>
-        <w:t xml:space="preserve"> using Convolutional Neural Network. </w:t>
-      </w:r>
-      <w:r>
-        <w:rPr>
-          <w:rFonts w:ascii="Times New Roman" w:hAnsi="Times New Roman" w:cs="Times New Roman"/>
-        </w:rPr>
-        <w:t>In proceedings of the</w:t>
-      </w:r>
-      <w:r>
-        <w:rPr>
-          <w:rFonts w:ascii="Times New Roman" w:hAnsi="Times New Roman" w:cs="Times New Roman"/>
-        </w:rPr>
-        <w:t xml:space="preserve"> 55</w:t>
-      </w:r>
-      <w:r>
-        <w:rPr>
-          <w:rFonts w:ascii="Times New Roman" w:hAnsi="Times New Roman" w:cs="Times New Roman"/>
-          <w:vertAlign w:val="superscript"/>
-        </w:rPr>
-        <w:t>th</w:t>
-      </w:r>
-      <w:r>
-        <w:rPr>
-          <w:rFonts w:ascii="Times New Roman" w:hAnsi="Times New Roman" w:cs="Times New Roman"/>
-        </w:rPr>
-        <w:t xml:space="preserve"> </w:t>
+        <w:t xml:space="preserve"> Dey. 2017. </w:t>
+      </w:r>
+      <w:proofErr w:type="spellStart"/>
+      <w:r>
+        <w:rPr>
+          <w:rFonts w:ascii="Times New Roman" w:hAnsi="Times New Roman" w:cs="Times New Roman"/>
+        </w:rPr>
+        <w:t>CVBed</w:t>
+      </w:r>
+      <w:proofErr w:type="spellEnd"/>
+      <w:r>
+        <w:rPr>
+          <w:rFonts w:ascii="Times New Roman" w:hAnsi="Times New Roman" w:cs="Times New Roman"/>
+        </w:rPr>
+        <w:t xml:space="preserve">: Structuring CVs using Word Embeddings. </w:t>
+      </w:r>
+      <w:r>
+        <w:rPr>
+          <w:rFonts w:ascii="Times New Roman" w:hAnsi="Times New Roman" w:cs="Times New Roman"/>
+        </w:rPr>
+        <w:t xml:space="preserve">In proceedings of the </w:t>
       </w:r>
       <w:r>
         <w:rPr>
@@ -3612,29 +3571,23 @@
           <w:i/>
           <w:iCs/>
         </w:rPr>
-        <w:t>Annual Conference of the Association for Computational Linguistic</w:t>
-      </w:r>
-      <w:r>
-        <w:rPr>
-          <w:rFonts w:ascii="Times New Roman" w:hAnsi="Times New Roman" w:cs="Times New Roman"/>
-          <w:i/>
-          <w:iCs/>
-        </w:rPr>
-        <w:t xml:space="preserve">s </w:t>
-      </w:r>
-      <w:r>
-        <w:rPr>
-          <w:rFonts w:ascii="Times New Roman" w:hAnsi="Times New Roman" w:cs="Times New Roman"/>
-        </w:rPr>
-        <w:t>(</w:t>
-      </w:r>
-      <w:r>
-        <w:rPr>
-          <w:rFonts w:ascii="Times New Roman" w:hAnsi="Times New Roman" w:cs="Times New Roman"/>
-          <w:b/>
-          <w:bCs/>
-        </w:rPr>
-        <w:t>ACL 2017</w:t>
+        <w:t>International Joint Conference on Natural Language Processing</w:t>
+      </w:r>
+      <w:r>
+        <w:rPr>
+          <w:rFonts w:ascii="Times New Roman" w:hAnsi="Times New Roman" w:cs="Times New Roman"/>
+          <w:b/>
+          <w:bCs/>
+        </w:rPr>
+        <w:t xml:space="preserve"> (</w:t>
+      </w:r>
+      <w:r>
+        <w:rPr>
+          <w:rFonts w:ascii="Times New Roman" w:hAnsi="Times New Roman" w:cs="Times New Roman"/>
+          <w:b/>
+          <w:bCs/>
+        </w:rPr>
+        <w:t>IJCNLP 2017</w:t>
       </w:r>
       <w:r>
         <w:rPr>
@@ -3648,7 +3601,19 @@
         <w:rPr>
           <w:rFonts w:ascii="Times New Roman" w:hAnsi="Times New Roman" w:cs="Times New Roman"/>
         </w:rPr>
-        <w:t>, Vancouver, Canada, 30 July-4 August, 2017</w:t>
+        <w:t>, Taipei, Taiwan, 27 November-1st December,</w:t>
+      </w:r>
+      <w:r>
+        <w:rPr>
+          <w:rFonts w:ascii="Times New Roman" w:hAnsi="Times New Roman" w:cs="Times New Roman"/>
+        </w:rPr>
+        <w:t xml:space="preserve"> </w:t>
+      </w:r>
+      <w:r>
+        <w:rPr>
+          <w:rFonts w:ascii="Times New Roman" w:hAnsi="Times New Roman" w:cs="Times New Roman"/>
+        </w:rPr>
+        <w:t>2017</w:t>
       </w:r>
     </w:p>
     <w:p>
@@ -3676,6 +3641,12 @@
       <w:r>
         <w:rPr>
           <w:rFonts w:ascii="Times New Roman" w:hAnsi="Times New Roman" w:cs="Times New Roman"/>
+        </w:rPr>
+        <w:t xml:space="preserve">Joe Cheri Ross, </w:t>
+      </w:r>
+      <w:r>
+        <w:rPr>
+          <w:rFonts w:ascii="Times New Roman" w:hAnsi="Times New Roman" w:cs="Times New Roman"/>
           <w:u w:val="single"/>
         </w:rPr>
         <w:t>Abhijit Mishra</w:t>
@@ -3691,7 +3662,7 @@
         <w:rPr>
           <w:rFonts w:ascii="Times New Roman" w:hAnsi="Times New Roman" w:cs="Times New Roman"/>
         </w:rPr>
-        <w:t>Diptesh</w:t>
+        <w:t>Kaustuv</w:t>
       </w:r>
       <w:proofErr w:type="spellEnd"/>
       <w:r>
@@ -3705,28 +3676,14 @@
         <w:rPr>
           <w:rFonts w:ascii="Times New Roman" w:hAnsi="Times New Roman" w:cs="Times New Roman"/>
         </w:rPr>
-        <w:t>Kanojia</w:t>
-      </w:r>
-      <w:proofErr w:type="spellEnd"/>
-      <w:r>
-        <w:rPr>
-          <w:rFonts w:ascii="Times New Roman" w:hAnsi="Times New Roman" w:cs="Times New Roman"/>
-        </w:rPr>
-        <w:t xml:space="preserve">, Seema Nagar, </w:t>
-      </w:r>
-      <w:proofErr w:type="spellStart"/>
-      <w:r>
-        <w:rPr>
-          <w:rFonts w:ascii="Times New Roman" w:hAnsi="Times New Roman" w:cs="Times New Roman"/>
-        </w:rPr>
-        <w:t>Kuntal</w:t>
-      </w:r>
-      <w:proofErr w:type="spellEnd"/>
-      <w:r>
-        <w:rPr>
-          <w:rFonts w:ascii="Times New Roman" w:hAnsi="Times New Roman" w:cs="Times New Roman"/>
-        </w:rPr>
-        <w:t xml:space="preserve"> Dey, </w:t>
+        <w:t>Kanti</w:t>
+      </w:r>
+      <w:proofErr w:type="spellEnd"/>
+      <w:r>
+        <w:rPr>
+          <w:rFonts w:ascii="Times New Roman" w:hAnsi="Times New Roman" w:cs="Times New Roman"/>
+        </w:rPr>
+        <w:t xml:space="preserve"> Ganguli and </w:t>
       </w:r>
       <w:proofErr w:type="spellStart"/>
       <w:r>
@@ -3740,48 +3697,13 @@
         <w:rPr>
           <w:rFonts w:ascii="Times New Roman" w:hAnsi="Times New Roman" w:cs="Times New Roman"/>
         </w:rPr>
-        <w:t xml:space="preserve"> Bhattacharyya. 2017. </w:t>
-      </w:r>
-      <w:proofErr w:type="spellStart"/>
-      <w:r>
-        <w:rPr>
-          <w:rFonts w:ascii="Times New Roman" w:hAnsi="Times New Roman" w:cs="Times New Roman"/>
-        </w:rPr>
-        <w:t>Scanpath</w:t>
-      </w:r>
-      <w:proofErr w:type="spellEnd"/>
-      <w:r>
-        <w:rPr>
-          <w:rFonts w:ascii="Times New Roman" w:hAnsi="Times New Roman" w:cs="Times New Roman"/>
-        </w:rPr>
-        <w:t xml:space="preserve"> Complexity: Modeling Reading Effort using Gaze Information. </w:t>
-      </w:r>
-      <w:r>
-        <w:rPr>
-          <w:rFonts w:ascii="Times New Roman" w:hAnsi="Times New Roman" w:cs="Times New Roman"/>
-        </w:rPr>
-        <w:t>In proceedings of the 31</w:t>
-      </w:r>
-      <w:proofErr w:type="gramStart"/>
-      <w:r>
-        <w:rPr>
-          <w:rFonts w:ascii="Times New Roman" w:hAnsi="Times New Roman" w:cs="Times New Roman"/>
-          <w:vertAlign w:val="superscript"/>
-        </w:rPr>
-        <w:t>st</w:t>
-      </w:r>
-      <w:r>
-        <w:rPr>
-          <w:rFonts w:ascii="Times New Roman" w:hAnsi="Times New Roman" w:cs="Times New Roman"/>
-        </w:rPr>
-        <w:t xml:space="preserve">  Conference</w:t>
-      </w:r>
-      <w:proofErr w:type="gramEnd"/>
-      <w:r>
-        <w:rPr>
-          <w:rFonts w:ascii="Times New Roman" w:hAnsi="Times New Roman" w:cs="Times New Roman"/>
-        </w:rPr>
-        <w:t xml:space="preserve"> of the </w:t>
+        <w:t xml:space="preserve"> Bhattacharyya. 2017. Identifying Raga Similarity Through Embeddings Learned from Compositions' Notation. </w:t>
+      </w:r>
+      <w:r>
+        <w:rPr>
+          <w:rFonts w:ascii="Times New Roman" w:hAnsi="Times New Roman" w:cs="Times New Roman"/>
+        </w:rPr>
+        <w:t xml:space="preserve">In proceedings of the </w:t>
       </w:r>
       <w:r>
         <w:rPr>
@@ -3789,21 +3711,41 @@
           <w:i/>
           <w:iCs/>
         </w:rPr>
-        <w:t>Association for the Advancement of Artificial Intelligence</w:t>
-      </w:r>
-      <w:r>
-        <w:rPr>
-          <w:rFonts w:ascii="Times New Roman" w:hAnsi="Times New Roman" w:cs="Times New Roman"/>
-          <w:b/>
-          <w:bCs/>
-        </w:rPr>
-        <w:t xml:space="preserve"> (AAAI 2017)</w:t>
-      </w:r>
-      <w:r>
-        <w:rPr>
-          <w:rFonts w:ascii="Times New Roman" w:hAnsi="Times New Roman" w:cs="Times New Roman"/>
-        </w:rPr>
-        <w:t>, San Francisco, USA, 4-9 February, 2017</w:t>
+        <w:t>Annual Conference of the International Society for Music Information Retrieval</w:t>
+      </w:r>
+      <w:r>
+        <w:rPr>
+          <w:rFonts w:ascii="Times New Roman" w:hAnsi="Times New Roman" w:cs="Times New Roman"/>
+        </w:rPr>
+        <w:t xml:space="preserve"> </w:t>
+      </w:r>
+      <w:r>
+        <w:rPr>
+          <w:rFonts w:ascii="Times New Roman" w:hAnsi="Times New Roman" w:cs="Times New Roman"/>
+        </w:rPr>
+        <w:t>(</w:t>
+      </w:r>
+      <w:r>
+        <w:rPr>
+          <w:rFonts w:ascii="Times New Roman" w:hAnsi="Times New Roman" w:cs="Times New Roman"/>
+          <w:b/>
+          <w:bCs/>
+        </w:rPr>
+        <w:t>ISMIR 2017</w:t>
+      </w:r>
+      <w:r>
+        <w:rPr>
+          <w:rFonts w:ascii="Times New Roman" w:hAnsi="Times New Roman" w:cs="Times New Roman"/>
+          <w:b/>
+          <w:bCs/>
+        </w:rPr>
+        <w:t>)</w:t>
+      </w:r>
+      <w:r>
+        <w:rPr>
+          <w:rFonts w:ascii="Times New Roman" w:hAnsi="Times New Roman" w:cs="Times New Roman"/>
+        </w:rPr>
+        <w:t>, Suzhou, China, 23-28 October, 2017</w:t>
       </w:r>
     </w:p>
     <w:p>
@@ -3846,34 +3788,6 @@
         <w:rPr>
           <w:rFonts w:ascii="Times New Roman" w:hAnsi="Times New Roman" w:cs="Times New Roman"/>
         </w:rPr>
-        <w:t>Diptesh</w:t>
-      </w:r>
-      <w:proofErr w:type="spellEnd"/>
-      <w:r>
-        <w:rPr>
-          <w:rFonts w:ascii="Times New Roman" w:hAnsi="Times New Roman" w:cs="Times New Roman"/>
-        </w:rPr>
-        <w:t xml:space="preserve"> </w:t>
-      </w:r>
-      <w:proofErr w:type="spellStart"/>
-      <w:r>
-        <w:rPr>
-          <w:rFonts w:ascii="Times New Roman" w:hAnsi="Times New Roman" w:cs="Times New Roman"/>
-        </w:rPr>
-        <w:t>Kanojia</w:t>
-      </w:r>
-      <w:proofErr w:type="spellEnd"/>
-      <w:r>
-        <w:rPr>
-          <w:rFonts w:ascii="Times New Roman" w:hAnsi="Times New Roman" w:cs="Times New Roman"/>
-        </w:rPr>
-        <w:t xml:space="preserve">, Seema Nagar, </w:t>
-      </w:r>
-      <w:proofErr w:type="spellStart"/>
-      <w:r>
-        <w:rPr>
-          <w:rFonts w:ascii="Times New Roman" w:hAnsi="Times New Roman" w:cs="Times New Roman"/>
-        </w:rPr>
         <w:t>Kuntal</w:t>
       </w:r>
       <w:proofErr w:type="spellEnd"/>
@@ -3895,7 +3809,21 @@
         <w:rPr>
           <w:rFonts w:ascii="Times New Roman" w:hAnsi="Times New Roman" w:cs="Times New Roman"/>
         </w:rPr>
-        <w:t xml:space="preserve"> Bhattacharyya. 2016. Harnessing Cognitive Features for Sarcasm Detection. </w:t>
+        <w:t xml:space="preserve"> Bhattacharyya. 2017. Learning Cognitive Features from Gaze Data for Sentiment and Sarcasm </w:t>
+      </w:r>
+      <w:proofErr w:type="spellStart"/>
+      <w:r>
+        <w:rPr>
+          <w:rFonts w:ascii="Times New Roman" w:hAnsi="Times New Roman" w:cs="Times New Roman"/>
+        </w:rPr>
+        <w:t>Classiffication</w:t>
+      </w:r>
+      <w:proofErr w:type="spellEnd"/>
+      <w:r>
+        <w:rPr>
+          <w:rFonts w:ascii="Times New Roman" w:hAnsi="Times New Roman" w:cs="Times New Roman"/>
+        </w:rPr>
+        <w:t xml:space="preserve"> using Convolutional Neural Network. </w:t>
       </w:r>
       <w:r>
         <w:rPr>
@@ -3907,7 +3835,7 @@
         <w:rPr>
           <w:rFonts w:ascii="Times New Roman" w:hAnsi="Times New Roman" w:cs="Times New Roman"/>
         </w:rPr>
-        <w:t xml:space="preserve"> 54</w:t>
+        <w:t xml:space="preserve"> 55</w:t>
       </w:r>
       <w:r>
         <w:rPr>
@@ -3950,21 +3878,21 @@
           <w:b/>
           <w:bCs/>
         </w:rPr>
-        <w:t>ACL 201</w:t>
-      </w:r>
-      <w:r>
-        <w:rPr>
-          <w:rFonts w:ascii="Times New Roman" w:hAnsi="Times New Roman" w:cs="Times New Roman"/>
-          <w:b/>
-          <w:bCs/>
-        </w:rPr>
-        <w:t>6)</w:t>
-      </w:r>
-      <w:r>
-        <w:rPr>
-          <w:rFonts w:ascii="Times New Roman" w:hAnsi="Times New Roman" w:cs="Times New Roman"/>
-        </w:rPr>
-        <w:t>, Berlin, Germany, 7-12 August, 2016</w:t>
+        <w:t>ACL 2017</w:t>
+      </w:r>
+      <w:r>
+        <w:rPr>
+          <w:rFonts w:ascii="Times New Roman" w:hAnsi="Times New Roman" w:cs="Times New Roman"/>
+          <w:b/>
+          <w:bCs/>
+        </w:rPr>
+        <w:t>)</w:t>
+      </w:r>
+      <w:r>
+        <w:rPr>
+          <w:rFonts w:ascii="Times New Roman" w:hAnsi="Times New Roman" w:cs="Times New Roman"/>
+        </w:rPr>
+        <w:t>, Vancouver, Canada, 30 July-4 August, 2017</w:t>
       </w:r>
     </w:p>
     <w:p>
@@ -4028,7 +3956,7 @@
         <w:rPr>
           <w:rFonts w:ascii="Times New Roman" w:hAnsi="Times New Roman" w:cs="Times New Roman"/>
         </w:rPr>
-        <w:t xml:space="preserve">, </w:t>
+        <w:t xml:space="preserve">, Seema Nagar, </w:t>
       </w:r>
       <w:proofErr w:type="spellStart"/>
       <w:r>
@@ -4042,7 +3970,7 @@
         <w:rPr>
           <w:rFonts w:ascii="Times New Roman" w:hAnsi="Times New Roman" w:cs="Times New Roman"/>
         </w:rPr>
-        <w:t xml:space="preserve"> Dey, Seema Nagar and </w:t>
+        <w:t xml:space="preserve"> Dey, </w:t>
       </w:r>
       <w:proofErr w:type="spellStart"/>
       <w:r>
@@ -4056,19 +3984,48 @@
         <w:rPr>
           <w:rFonts w:ascii="Times New Roman" w:hAnsi="Times New Roman" w:cs="Times New Roman"/>
         </w:rPr>
-        <w:t xml:space="preserve"> Bhattacharyya. 2016. Leveraging Cognitive Features for Sentiment Analysis. </w:t>
-      </w:r>
-      <w:r>
-        <w:rPr>
-          <w:rFonts w:ascii="Times New Roman" w:hAnsi="Times New Roman" w:cs="Times New Roman"/>
-        </w:rPr>
-        <w:t>In proceedings of t</w:t>
-      </w:r>
-      <w:r>
-        <w:rPr>
-          <w:rFonts w:ascii="Times New Roman" w:hAnsi="Times New Roman" w:cs="Times New Roman"/>
-        </w:rPr>
-        <w:t xml:space="preserve">he </w:t>
+        <w:t xml:space="preserve"> Bhattacharyya. 2017. </w:t>
+      </w:r>
+      <w:proofErr w:type="spellStart"/>
+      <w:r>
+        <w:rPr>
+          <w:rFonts w:ascii="Times New Roman" w:hAnsi="Times New Roman" w:cs="Times New Roman"/>
+        </w:rPr>
+        <w:t>Scanpath</w:t>
+      </w:r>
+      <w:proofErr w:type="spellEnd"/>
+      <w:r>
+        <w:rPr>
+          <w:rFonts w:ascii="Times New Roman" w:hAnsi="Times New Roman" w:cs="Times New Roman"/>
+        </w:rPr>
+        <w:t xml:space="preserve"> Complexity: Modeling Reading Effort using Gaze Information. </w:t>
+      </w:r>
+      <w:r>
+        <w:rPr>
+          <w:rFonts w:ascii="Times New Roman" w:hAnsi="Times New Roman" w:cs="Times New Roman"/>
+        </w:rPr>
+        <w:t>In proceedings of the 31</w:t>
+      </w:r>
+      <w:proofErr w:type="gramStart"/>
+      <w:r>
+        <w:rPr>
+          <w:rFonts w:ascii="Times New Roman" w:hAnsi="Times New Roman" w:cs="Times New Roman"/>
+          <w:vertAlign w:val="superscript"/>
+        </w:rPr>
+        <w:t>st</w:t>
+      </w:r>
+      <w:r>
+        <w:rPr>
+          <w:rFonts w:ascii="Times New Roman" w:hAnsi="Times New Roman" w:cs="Times New Roman"/>
+        </w:rPr>
+        <w:t xml:space="preserve">  Conference</w:t>
+      </w:r>
+      <w:proofErr w:type="gramEnd"/>
+      <w:r>
+        <w:rPr>
+          <w:rFonts w:ascii="Times New Roman" w:hAnsi="Times New Roman" w:cs="Times New Roman"/>
+        </w:rPr>
+        <w:t xml:space="preserve"> of the </w:t>
       </w:r>
       <w:r>
         <w:rPr>
@@ -4076,45 +4033,21 @@
           <w:i/>
           <w:iCs/>
         </w:rPr>
-        <w:t>SIGNLL Conference on Computational Natural Language Learning</w:t>
-      </w:r>
-      <w:r>
-        <w:rPr>
-          <w:rFonts w:ascii="Times New Roman" w:hAnsi="Times New Roman" w:cs="Times New Roman"/>
-        </w:rPr>
-        <w:t xml:space="preserve"> </w:t>
-      </w:r>
-      <w:r>
-        <w:rPr>
-          <w:rFonts w:ascii="Times New Roman" w:hAnsi="Times New Roman" w:cs="Times New Roman"/>
-          <w:b/>
-          <w:bCs/>
-        </w:rPr>
-        <w:t>(</w:t>
-      </w:r>
-      <w:proofErr w:type="spellStart"/>
-      <w:r>
-        <w:rPr>
-          <w:rFonts w:ascii="Times New Roman" w:hAnsi="Times New Roman" w:cs="Times New Roman"/>
-          <w:b/>
-          <w:bCs/>
-        </w:rPr>
-        <w:t>CoNLL</w:t>
-      </w:r>
-      <w:proofErr w:type="spellEnd"/>
-      <w:r>
-        <w:rPr>
-          <w:rFonts w:ascii="Times New Roman" w:hAnsi="Times New Roman" w:cs="Times New Roman"/>
-          <w:b/>
-          <w:bCs/>
-        </w:rPr>
-        <w:t xml:space="preserve"> 2016)</w:t>
-      </w:r>
-      <w:r>
-        <w:rPr>
-          <w:rFonts w:ascii="Times New Roman" w:hAnsi="Times New Roman" w:cs="Times New Roman"/>
-        </w:rPr>
-        <w:t>, Berlin, Germany, August 11-12, 2016</w:t>
+        <w:t>Association for the Advancement of Artificial Intelligence</w:t>
+      </w:r>
+      <w:r>
+        <w:rPr>
+          <w:rFonts w:ascii="Times New Roman" w:hAnsi="Times New Roman" w:cs="Times New Roman"/>
+          <w:b/>
+          <w:bCs/>
+        </w:rPr>
+        <w:t xml:space="preserve"> (AAAI 2017)</w:t>
+      </w:r>
+      <w:r>
+        <w:rPr>
+          <w:rFonts w:ascii="Times New Roman" w:hAnsi="Times New Roman" w:cs="Times New Roman"/>
+        </w:rPr>
+        <w:t>, San Francisco, USA, 4-9 February, 2017</w:t>
       </w:r>
     </w:p>
     <w:p>
@@ -4178,7 +4111,21 @@
         <w:rPr>
           <w:rFonts w:ascii="Times New Roman" w:hAnsi="Times New Roman" w:cs="Times New Roman"/>
         </w:rPr>
-        <w:t xml:space="preserve"> and </w:t>
+        <w:t xml:space="preserve">, Seema Nagar, </w:t>
+      </w:r>
+      <w:proofErr w:type="spellStart"/>
+      <w:r>
+        <w:rPr>
+          <w:rFonts w:ascii="Times New Roman" w:hAnsi="Times New Roman" w:cs="Times New Roman"/>
+        </w:rPr>
+        <w:t>Kuntal</w:t>
+      </w:r>
+      <w:proofErr w:type="spellEnd"/>
+      <w:r>
+        <w:rPr>
+          <w:rFonts w:ascii="Times New Roman" w:hAnsi="Times New Roman" w:cs="Times New Roman"/>
+        </w:rPr>
+        <w:t xml:space="preserve"> Dey and </w:t>
       </w:r>
       <w:proofErr w:type="spellStart"/>
       <w:r>
@@ -4192,27 +4139,19 @@
         <w:rPr>
           <w:rFonts w:ascii="Times New Roman" w:hAnsi="Times New Roman" w:cs="Times New Roman"/>
         </w:rPr>
-        <w:t xml:space="preserve"> Bhattacharyya. 2016. Predicting Readers' Sarcasm Understandability by Modelling Gaze </w:t>
-      </w:r>
-      <w:proofErr w:type="spellStart"/>
-      <w:r>
-        <w:rPr>
-          <w:rFonts w:ascii="Times New Roman" w:hAnsi="Times New Roman" w:cs="Times New Roman"/>
-        </w:rPr>
-        <w:t>Behaviour</w:t>
-      </w:r>
-      <w:proofErr w:type="spellEnd"/>
-      <w:r>
-        <w:rPr>
-          <w:rFonts w:ascii="Times New Roman" w:hAnsi="Times New Roman" w:cs="Times New Roman"/>
-        </w:rPr>
-        <w:t xml:space="preserve">. </w:t>
-      </w:r>
-      <w:r>
-        <w:rPr>
-          <w:rFonts w:ascii="Times New Roman" w:hAnsi="Times New Roman" w:cs="Times New Roman"/>
-        </w:rPr>
-        <w:t>In proceedings of the 30</w:t>
+        <w:t xml:space="preserve"> Bhattacharyya. 2016. Harnessing Cognitive Features for Sarcasm Detection. </w:t>
+      </w:r>
+      <w:r>
+        <w:rPr>
+          <w:rFonts w:ascii="Times New Roman" w:hAnsi="Times New Roman" w:cs="Times New Roman"/>
+        </w:rPr>
+        <w:t>In proceedings of the</w:t>
+      </w:r>
+      <w:r>
+        <w:rPr>
+          <w:rFonts w:ascii="Times New Roman" w:hAnsi="Times New Roman" w:cs="Times New Roman"/>
+        </w:rPr>
+        <w:t xml:space="preserve"> 54</w:t>
       </w:r>
       <w:r>
         <w:rPr>
@@ -4225,7 +4164,7 @@
         <w:rPr>
           <w:rFonts w:ascii="Times New Roman" w:hAnsi="Times New Roman" w:cs="Times New Roman"/>
         </w:rPr>
-        <w:t xml:space="preserve"> Conference of the </w:t>
+        <w:t xml:space="preserve"> </w:t>
       </w:r>
       <w:r>
         <w:rPr>
@@ -4233,33 +4172,43 @@
           <w:i/>
           <w:iCs/>
         </w:rPr>
-        <w:t>Association for the Advancement of Artificial Intelligence</w:t>
-      </w:r>
-      <w:r>
-        <w:rPr>
-          <w:rFonts w:ascii="Times New Roman" w:hAnsi="Times New Roman" w:cs="Times New Roman"/>
-        </w:rPr>
-        <w:t xml:space="preserve"> </w:t>
-      </w:r>
-      <w:r>
-        <w:rPr>
-          <w:rFonts w:ascii="Times New Roman" w:hAnsi="Times New Roman" w:cs="Times New Roman"/>
-          <w:b/>
-          <w:bCs/>
-        </w:rPr>
-        <w:t>(AAAI 2016</w:t>
-      </w:r>
-      <w:r>
-        <w:rPr>
-          <w:rFonts w:ascii="Times New Roman" w:hAnsi="Times New Roman" w:cs="Times New Roman"/>
-        </w:rPr>
-        <w:t>)</w:t>
-      </w:r>
-      <w:r>
-        <w:rPr>
-          <w:rFonts w:ascii="Times New Roman" w:hAnsi="Times New Roman" w:cs="Times New Roman"/>
-        </w:rPr>
-        <w:t>, Phoenix, USA, Feb 12-17, 2016</w:t>
+        <w:t>Annual Conference of the Association for Computational Linguistic</w:t>
+      </w:r>
+      <w:r>
+        <w:rPr>
+          <w:rFonts w:ascii="Times New Roman" w:hAnsi="Times New Roman" w:cs="Times New Roman"/>
+          <w:i/>
+          <w:iCs/>
+        </w:rPr>
+        <w:t xml:space="preserve">s </w:t>
+      </w:r>
+      <w:r>
+        <w:rPr>
+          <w:rFonts w:ascii="Times New Roman" w:hAnsi="Times New Roman" w:cs="Times New Roman"/>
+        </w:rPr>
+        <w:t>(</w:t>
+      </w:r>
+      <w:r>
+        <w:rPr>
+          <w:rFonts w:ascii="Times New Roman" w:hAnsi="Times New Roman" w:cs="Times New Roman"/>
+          <w:b/>
+          <w:bCs/>
+        </w:rPr>
+        <w:t>ACL 201</w:t>
+      </w:r>
+      <w:r>
+        <w:rPr>
+          <w:rFonts w:ascii="Times New Roman" w:hAnsi="Times New Roman" w:cs="Times New Roman"/>
+          <w:b/>
+          <w:bCs/>
+        </w:rPr>
+        <w:t>6)</w:t>
+      </w:r>
+      <w:r>
+        <w:rPr>
+          <w:rFonts w:ascii="Times New Roman" w:hAnsi="Times New Roman" w:cs="Times New Roman"/>
+        </w:rPr>
+        <w:t>, Berlin, Germany, 7-12 August, 2016</w:t>
       </w:r>
     </w:p>
     <w:p>
@@ -4287,12 +4236,6 @@
       <w:r>
         <w:rPr>
           <w:rFonts w:ascii="Times New Roman" w:hAnsi="Times New Roman" w:cs="Times New Roman"/>
-        </w:rPr>
-        <w:t xml:space="preserve">Aditya Joshi, </w:t>
-      </w:r>
-      <w:r>
-        <w:rPr>
-          <w:rFonts w:ascii="Times New Roman" w:hAnsi="Times New Roman" w:cs="Times New Roman"/>
           <w:u w:val="single"/>
         </w:rPr>
         <w:t>Abhijit Mishra</w:t>
@@ -4308,14 +4251,42 @@
         <w:rPr>
           <w:rFonts w:ascii="Times New Roman" w:hAnsi="Times New Roman" w:cs="Times New Roman"/>
         </w:rPr>
-        <w:t>Balamurali</w:t>
-      </w:r>
-      <w:proofErr w:type="spellEnd"/>
-      <w:r>
-        <w:rPr>
-          <w:rFonts w:ascii="Times New Roman" w:hAnsi="Times New Roman" w:cs="Times New Roman"/>
-        </w:rPr>
-        <w:t xml:space="preserve"> AR, </w:t>
+        <w:t>Diptesh</w:t>
+      </w:r>
+      <w:proofErr w:type="spellEnd"/>
+      <w:r>
+        <w:rPr>
+          <w:rFonts w:ascii="Times New Roman" w:hAnsi="Times New Roman" w:cs="Times New Roman"/>
+        </w:rPr>
+        <w:t xml:space="preserve"> </w:t>
+      </w:r>
+      <w:proofErr w:type="spellStart"/>
+      <w:r>
+        <w:rPr>
+          <w:rFonts w:ascii="Times New Roman" w:hAnsi="Times New Roman" w:cs="Times New Roman"/>
+        </w:rPr>
+        <w:t>Kanojia</w:t>
+      </w:r>
+      <w:proofErr w:type="spellEnd"/>
+      <w:r>
+        <w:rPr>
+          <w:rFonts w:ascii="Times New Roman" w:hAnsi="Times New Roman" w:cs="Times New Roman"/>
+        </w:rPr>
+        <w:t xml:space="preserve">, </w:t>
+      </w:r>
+      <w:proofErr w:type="spellStart"/>
+      <w:r>
+        <w:rPr>
+          <w:rFonts w:ascii="Times New Roman" w:hAnsi="Times New Roman" w:cs="Times New Roman"/>
+        </w:rPr>
+        <w:t>Kuntal</w:t>
+      </w:r>
+      <w:proofErr w:type="spellEnd"/>
+      <w:r>
+        <w:rPr>
+          <w:rFonts w:ascii="Times New Roman" w:hAnsi="Times New Roman" w:cs="Times New Roman"/>
+        </w:rPr>
+        <w:t xml:space="preserve"> Dey, Seema Nagar and </w:t>
       </w:r>
       <w:proofErr w:type="spellStart"/>
       <w:r>
@@ -4329,32 +4300,19 @@
         <w:rPr>
           <w:rFonts w:ascii="Times New Roman" w:hAnsi="Times New Roman" w:cs="Times New Roman"/>
         </w:rPr>
-        <w:t xml:space="preserve"> Bhattacharyya, Mark J Carman. 2015. A Computational Approach for Automatic Prediction of Drunk-texting. </w:t>
-      </w:r>
-      <w:r>
-        <w:rPr>
-          <w:rFonts w:ascii="Times New Roman" w:hAnsi="Times New Roman" w:cs="Times New Roman"/>
-        </w:rPr>
-        <w:t>In proceedings of the</w:t>
-      </w:r>
-      <w:r>
-        <w:rPr>
-          <w:rFonts w:ascii="Times New Roman" w:hAnsi="Times New Roman" w:cs="Times New Roman"/>
-        </w:rPr>
-        <w:t xml:space="preserve"> 53</w:t>
-      </w:r>
-      <w:r>
-        <w:rPr>
-          <w:rFonts w:ascii="Times New Roman" w:hAnsi="Times New Roman" w:cs="Times New Roman"/>
-          <w:vertAlign w:val="superscript"/>
-        </w:rPr>
-        <w:t>rd</w:t>
-      </w:r>
-      <w:r>
-        <w:rPr>
-          <w:rFonts w:ascii="Times New Roman" w:hAnsi="Times New Roman" w:cs="Times New Roman"/>
-        </w:rPr>
-        <w:t xml:space="preserve"> </w:t>
+        <w:t xml:space="preserve"> Bhattacharyya. 2016. Leveraging Cognitive Features for Sentiment Analysis. </w:t>
+      </w:r>
+      <w:r>
+        <w:rPr>
+          <w:rFonts w:ascii="Times New Roman" w:hAnsi="Times New Roman" w:cs="Times New Roman"/>
+        </w:rPr>
+        <w:t>In proceedings of t</w:t>
+      </w:r>
+      <w:r>
+        <w:rPr>
+          <w:rFonts w:ascii="Times New Roman" w:hAnsi="Times New Roman" w:cs="Times New Roman"/>
+        </w:rPr>
+        <w:t xml:space="preserve">he </w:t>
       </w:r>
       <w:r>
         <w:rPr>
@@ -4362,35 +4320,45 @@
           <w:i/>
           <w:iCs/>
         </w:rPr>
-        <w:t>Annual Conference of the Association for Computational Linguistic</w:t>
-      </w:r>
-      <w:r>
-        <w:rPr>
-          <w:rFonts w:ascii="Times New Roman" w:hAnsi="Times New Roman" w:cs="Times New Roman"/>
-          <w:i/>
-          <w:iCs/>
-        </w:rPr>
-        <w:t xml:space="preserve">s </w:t>
-      </w:r>
-      <w:r>
-        <w:rPr>
-          <w:rFonts w:ascii="Times New Roman" w:hAnsi="Times New Roman" w:cs="Times New Roman"/>
+        <w:t>SIGNLL Conference on Computational Natural Language Learning</w:t>
+      </w:r>
+      <w:r>
+        <w:rPr>
+          <w:rFonts w:ascii="Times New Roman" w:hAnsi="Times New Roman" w:cs="Times New Roman"/>
+        </w:rPr>
+        <w:t xml:space="preserve"> </w:t>
+      </w:r>
+      <w:r>
+        <w:rPr>
+          <w:rFonts w:ascii="Times New Roman" w:hAnsi="Times New Roman" w:cs="Times New Roman"/>
+          <w:b/>
+          <w:bCs/>
         </w:rPr>
         <w:t>(</w:t>
       </w:r>
-      <w:r>
-        <w:rPr>
-          <w:rFonts w:ascii="Times New Roman" w:hAnsi="Times New Roman" w:cs="Times New Roman"/>
-          <w:b/>
-          <w:bCs/>
-        </w:rPr>
-        <w:t>ACL 2015)</w:t>
-      </w:r>
-      <w:r>
-        <w:rPr>
-          <w:rFonts w:ascii="Times New Roman" w:hAnsi="Times New Roman" w:cs="Times New Roman"/>
-        </w:rPr>
-        <w:t>, Beijing, China, July 2015 (short-paper)</w:t>
+      <w:proofErr w:type="spellStart"/>
+      <w:r>
+        <w:rPr>
+          <w:rFonts w:ascii="Times New Roman" w:hAnsi="Times New Roman" w:cs="Times New Roman"/>
+          <w:b/>
+          <w:bCs/>
+        </w:rPr>
+        <w:t>CoNLL</w:t>
+      </w:r>
+      <w:proofErr w:type="spellEnd"/>
+      <w:r>
+        <w:rPr>
+          <w:rFonts w:ascii="Times New Roman" w:hAnsi="Times New Roman" w:cs="Times New Roman"/>
+          <w:b/>
+          <w:bCs/>
+        </w:rPr>
+        <w:t xml:space="preserve"> 2016)</w:t>
+      </w:r>
+      <w:r>
+        <w:rPr>
+          <w:rFonts w:ascii="Times New Roman" w:hAnsi="Times New Roman" w:cs="Times New Roman"/>
+        </w:rPr>
+        <w:t>, Berlin, Germany, August 11-12, 2016</w:t>
       </w:r>
     </w:p>
     <w:p>
@@ -4418,12 +4386,6 @@
       <w:r>
         <w:rPr>
           <w:rFonts w:ascii="Times New Roman" w:hAnsi="Times New Roman" w:cs="Times New Roman"/>
-        </w:rPr>
-        <w:t xml:space="preserve">Aditya Joshi, </w:t>
-      </w:r>
-      <w:r>
-        <w:rPr>
-          <w:rFonts w:ascii="Times New Roman" w:hAnsi="Times New Roman" w:cs="Times New Roman"/>
           <w:u w:val="single"/>
         </w:rPr>
         <w:t>Abhijit Mishra</w:t>
@@ -4439,7 +4401,7 @@
         <w:rPr>
           <w:rFonts w:ascii="Times New Roman" w:hAnsi="Times New Roman" w:cs="Times New Roman"/>
         </w:rPr>
-        <w:t>Nivvedan</w:t>
+        <w:t>Diptesh</w:t>
       </w:r>
       <w:proofErr w:type="spellEnd"/>
       <w:r>
@@ -4453,7 +4415,7 @@
         <w:rPr>
           <w:rFonts w:ascii="Times New Roman" w:hAnsi="Times New Roman" w:cs="Times New Roman"/>
         </w:rPr>
-        <w:t>Senthamilselvan</w:t>
+        <w:t>Kanojia</w:t>
       </w:r>
       <w:proofErr w:type="spellEnd"/>
       <w:r>
@@ -4474,32 +4436,40 @@
         <w:rPr>
           <w:rFonts w:ascii="Times New Roman" w:hAnsi="Times New Roman" w:cs="Times New Roman"/>
         </w:rPr>
-        <w:t xml:space="preserve"> Bhattacharyya. 2014. Measuring Sentiment Annotation Complexity of Text. </w:t>
-      </w:r>
-      <w:r>
-        <w:rPr>
-          <w:rFonts w:ascii="Times New Roman" w:hAnsi="Times New Roman" w:cs="Times New Roman"/>
-        </w:rPr>
-        <w:t>In proceedings of the</w:t>
-      </w:r>
-      <w:r>
-        <w:rPr>
-          <w:rFonts w:ascii="Times New Roman" w:hAnsi="Times New Roman" w:cs="Times New Roman"/>
-        </w:rPr>
-        <w:t xml:space="preserve"> 52</w:t>
+        <w:t xml:space="preserve"> Bhattacharyya. 2016. Predicting Readers' Sarcasm Understandability by Modelling Gaze </w:t>
+      </w:r>
+      <w:proofErr w:type="spellStart"/>
+      <w:r>
+        <w:rPr>
+          <w:rFonts w:ascii="Times New Roman" w:hAnsi="Times New Roman" w:cs="Times New Roman"/>
+        </w:rPr>
+        <w:t>Behaviour</w:t>
+      </w:r>
+      <w:proofErr w:type="spellEnd"/>
+      <w:r>
+        <w:rPr>
+          <w:rFonts w:ascii="Times New Roman" w:hAnsi="Times New Roman" w:cs="Times New Roman"/>
+        </w:rPr>
+        <w:t xml:space="preserve">. </w:t>
+      </w:r>
+      <w:r>
+        <w:rPr>
+          <w:rFonts w:ascii="Times New Roman" w:hAnsi="Times New Roman" w:cs="Times New Roman"/>
+        </w:rPr>
+        <w:t>In proceedings of the 30</w:t>
       </w:r>
       <w:r>
         <w:rPr>
           <w:rFonts w:ascii="Times New Roman" w:hAnsi="Times New Roman" w:cs="Times New Roman"/>
           <w:vertAlign w:val="superscript"/>
         </w:rPr>
-        <w:t>nd</w:t>
-      </w:r>
-      <w:r>
-        <w:rPr>
-          <w:rFonts w:ascii="Times New Roman" w:hAnsi="Times New Roman" w:cs="Times New Roman"/>
-        </w:rPr>
-        <w:t xml:space="preserve"> </w:t>
+        <w:t>th</w:t>
+      </w:r>
+      <w:r>
+        <w:rPr>
+          <w:rFonts w:ascii="Times New Roman" w:hAnsi="Times New Roman" w:cs="Times New Roman"/>
+        </w:rPr>
+        <w:t xml:space="preserve"> Conference of the </w:t>
       </w:r>
       <w:r>
         <w:rPr>
@@ -4507,29 +4477,33 @@
           <w:i/>
           <w:iCs/>
         </w:rPr>
-        <w:t>Annual Conference of the Association for Computational Linguistic</w:t>
-      </w:r>
-      <w:r>
-        <w:rPr>
-          <w:rFonts w:ascii="Times New Roman" w:hAnsi="Times New Roman" w:cs="Times New Roman"/>
-          <w:i/>
-          <w:iCs/>
-        </w:rPr>
-        <w:t xml:space="preserve">s </w:t>
-      </w:r>
-      <w:r>
-        <w:rPr>
-          <w:rFonts w:ascii="Times New Roman" w:hAnsi="Times New Roman" w:cs="Times New Roman"/>
-          <w:b/>
-          <w:bCs/>
-        </w:rPr>
-        <w:t>(ACL 2014)</w:t>
-      </w:r>
-      <w:r>
-        <w:rPr>
-          <w:rFonts w:ascii="Times New Roman" w:hAnsi="Times New Roman" w:cs="Times New Roman"/>
-        </w:rPr>
-        <w:t>, Baltimore, USA, 23-25 June, 2014 (short-paper)</w:t>
+        <w:t>Association for the Advancement of Artificial Intelligence</w:t>
+      </w:r>
+      <w:r>
+        <w:rPr>
+          <w:rFonts w:ascii="Times New Roman" w:hAnsi="Times New Roman" w:cs="Times New Roman"/>
+        </w:rPr>
+        <w:t xml:space="preserve"> </w:t>
+      </w:r>
+      <w:r>
+        <w:rPr>
+          <w:rFonts w:ascii="Times New Roman" w:hAnsi="Times New Roman" w:cs="Times New Roman"/>
+          <w:b/>
+          <w:bCs/>
+        </w:rPr>
+        <w:t>(AAAI 2016</w:t>
+      </w:r>
+      <w:r>
+        <w:rPr>
+          <w:rFonts w:ascii="Times New Roman" w:hAnsi="Times New Roman" w:cs="Times New Roman"/>
+        </w:rPr>
+        <w:t>)</w:t>
+      </w:r>
+      <w:r>
+        <w:rPr>
+          <w:rFonts w:ascii="Times New Roman" w:hAnsi="Times New Roman" w:cs="Times New Roman"/>
+        </w:rPr>
+        <w:t>, Phoenix, USA, Feb 12-17, 2016</w:t>
       </w:r>
     </w:p>
     <w:p>
@@ -4558,62 +4532,34 @@
         <w:rPr>
           <w:rFonts w:ascii="Times New Roman" w:hAnsi="Times New Roman" w:cs="Times New Roman"/>
         </w:rPr>
-        <w:t xml:space="preserve">Anoop </w:t>
-      </w:r>
-      <w:proofErr w:type="spellStart"/>
-      <w:r>
-        <w:rPr>
-          <w:rFonts w:ascii="Times New Roman" w:hAnsi="Times New Roman" w:cs="Times New Roman"/>
-        </w:rPr>
-        <w:t>Kunchukuttan</w:t>
-      </w:r>
-      <w:proofErr w:type="spellEnd"/>
+        <w:t xml:space="preserve">Aditya Joshi, </w:t>
+      </w:r>
+      <w:r>
+        <w:rPr>
+          <w:rFonts w:ascii="Times New Roman" w:hAnsi="Times New Roman" w:cs="Times New Roman"/>
+          <w:u w:val="single"/>
+        </w:rPr>
+        <w:t>Abhijit Mishra</w:t>
+      </w:r>
       <w:r>
         <w:rPr>
           <w:rFonts w:ascii="Times New Roman" w:hAnsi="Times New Roman" w:cs="Times New Roman"/>
         </w:rPr>
         <w:t xml:space="preserve">, </w:t>
       </w:r>
-      <w:r>
-        <w:rPr>
-          <w:rFonts w:ascii="Times New Roman" w:hAnsi="Times New Roman" w:cs="Times New Roman"/>
-          <w:u w:val="single"/>
-        </w:rPr>
-        <w:t>Abhijit Mishra</w:t>
-      </w:r>
-      <w:r>
-        <w:rPr>
-          <w:rFonts w:ascii="Times New Roman" w:hAnsi="Times New Roman" w:cs="Times New Roman"/>
-        </w:rPr>
-        <w:t xml:space="preserve">, </w:t>
-      </w:r>
-      <w:proofErr w:type="spellStart"/>
-      <w:r>
-        <w:rPr>
-          <w:rFonts w:ascii="Times New Roman" w:hAnsi="Times New Roman" w:cs="Times New Roman"/>
-        </w:rPr>
-        <w:t>Rajen</w:t>
-      </w:r>
-      <w:proofErr w:type="spellEnd"/>
-      <w:r>
-        <w:rPr>
-          <w:rFonts w:ascii="Times New Roman" w:hAnsi="Times New Roman" w:cs="Times New Roman"/>
-        </w:rPr>
-        <w:t xml:space="preserve"> Chatterjee, </w:t>
-      </w:r>
-      <w:proofErr w:type="spellStart"/>
-      <w:r>
-        <w:rPr>
-          <w:rFonts w:ascii="Times New Roman" w:hAnsi="Times New Roman" w:cs="Times New Roman"/>
-        </w:rPr>
-        <w:t>Ritesh</w:t>
-      </w:r>
-      <w:proofErr w:type="spellEnd"/>
-      <w:r>
-        <w:rPr>
-          <w:rFonts w:ascii="Times New Roman" w:hAnsi="Times New Roman" w:cs="Times New Roman"/>
-        </w:rPr>
-        <w:t xml:space="preserve"> Shah and </w:t>
+      <w:proofErr w:type="spellStart"/>
+      <w:r>
+        <w:rPr>
+          <w:rFonts w:ascii="Times New Roman" w:hAnsi="Times New Roman" w:cs="Times New Roman"/>
+        </w:rPr>
+        <w:t>Balamurali</w:t>
+      </w:r>
+      <w:proofErr w:type="spellEnd"/>
+      <w:r>
+        <w:rPr>
+          <w:rFonts w:ascii="Times New Roman" w:hAnsi="Times New Roman" w:cs="Times New Roman"/>
+        </w:rPr>
+        <w:t xml:space="preserve"> AR, </w:t>
       </w:r>
       <w:proofErr w:type="spellStart"/>
       <w:r>
@@ -4627,28 +4573,39 @@
         <w:rPr>
           <w:rFonts w:ascii="Times New Roman" w:hAnsi="Times New Roman" w:cs="Times New Roman"/>
         </w:rPr>
-        <w:t xml:space="preserve"> Bhattacharyya. 2014. </w:t>
-      </w:r>
-      <w:proofErr w:type="spellStart"/>
-      <w:r>
-        <w:rPr>
-          <w:rFonts w:ascii="Times New Roman" w:hAnsi="Times New Roman" w:cs="Times New Roman"/>
-        </w:rPr>
-        <w:t>Shata-Anuvadak</w:t>
-      </w:r>
-      <w:proofErr w:type="spellEnd"/>
-      <w:r>
-        <w:rPr>
-          <w:rFonts w:ascii="Times New Roman" w:hAnsi="Times New Roman" w:cs="Times New Roman"/>
-        </w:rPr>
-        <w:t xml:space="preserve">: Tackling Multiway Translation of Indian Languages. </w:t>
+        <w:t xml:space="preserve"> Bhattacharyya, Mark J Carman. 2015. A Computational Approach for Automatic Prediction of Drunk-texting. </w:t>
+      </w:r>
+      <w:r>
+        <w:rPr>
+          <w:rFonts w:ascii="Times New Roman" w:hAnsi="Times New Roman" w:cs="Times New Roman"/>
+        </w:rPr>
+        <w:t>In proceedings of the</w:t>
+      </w:r>
+      <w:r>
+        <w:rPr>
+          <w:rFonts w:ascii="Times New Roman" w:hAnsi="Times New Roman" w:cs="Times New Roman"/>
+        </w:rPr>
+        <w:t xml:space="preserve"> </w:t>
       </w:r>
       <w:r>
         <w:rPr>
           <w:rFonts w:ascii="Times New Roman" w:hAnsi="Times New Roman" w:cs="Times New Roman"/>
         </w:rPr>
         <w:lastRenderedPageBreak/>
-        <w:t xml:space="preserve">In proceedings of the </w:t>
+        <w:t>53</w:t>
+      </w:r>
+      <w:r>
+        <w:rPr>
+          <w:rFonts w:ascii="Times New Roman" w:hAnsi="Times New Roman" w:cs="Times New Roman"/>
+          <w:vertAlign w:val="superscript"/>
+        </w:rPr>
+        <w:t>rd</w:t>
+      </w:r>
+      <w:r>
+        <w:rPr>
+          <w:rFonts w:ascii="Times New Roman" w:hAnsi="Times New Roman" w:cs="Times New Roman"/>
+        </w:rPr>
+        <w:t xml:space="preserve"> </w:t>
       </w:r>
       <w:r>
         <w:rPr>
@@ -4656,41 +4613,35 @@
           <w:i/>
           <w:iCs/>
         </w:rPr>
-        <w:t>Language Resources and Evaluation Conference</w:t>
-      </w:r>
-      <w:r>
-        <w:rPr>
-          <w:rFonts w:ascii="Times New Roman" w:hAnsi="Times New Roman" w:cs="Times New Roman"/>
-        </w:rPr>
-        <w:t xml:space="preserve"> </w:t>
-      </w:r>
-      <w:r>
-        <w:rPr>
-          <w:rFonts w:ascii="Times New Roman" w:hAnsi="Times New Roman" w:cs="Times New Roman"/>
-          <w:b/>
-          <w:bCs/>
-        </w:rPr>
-        <w:t>(LREC 2014)</w:t>
-      </w:r>
-      <w:r>
-        <w:rPr>
-          <w:rFonts w:ascii="Times New Roman" w:hAnsi="Times New Roman" w:cs="Times New Roman"/>
-        </w:rPr>
-        <w:t xml:space="preserve">, </w:t>
-      </w:r>
-      <w:proofErr w:type="spellStart"/>
-      <w:r>
-        <w:rPr>
-          <w:rFonts w:ascii="Times New Roman" w:hAnsi="Times New Roman" w:cs="Times New Roman"/>
-        </w:rPr>
-        <w:t>Rekjyavik</w:t>
-      </w:r>
-      <w:proofErr w:type="spellEnd"/>
-      <w:r>
-        <w:rPr>
-          <w:rFonts w:ascii="Times New Roman" w:hAnsi="Times New Roman" w:cs="Times New Roman"/>
-        </w:rPr>
-        <w:t>, Iceland, 26-31 May, 2014</w:t>
+        <w:t>Annual Conference of the Association for Computational Linguistic</w:t>
+      </w:r>
+      <w:r>
+        <w:rPr>
+          <w:rFonts w:ascii="Times New Roman" w:hAnsi="Times New Roman" w:cs="Times New Roman"/>
+          <w:i/>
+          <w:iCs/>
+        </w:rPr>
+        <w:t xml:space="preserve">s </w:t>
+      </w:r>
+      <w:r>
+        <w:rPr>
+          <w:rFonts w:ascii="Times New Roman" w:hAnsi="Times New Roman" w:cs="Times New Roman"/>
+        </w:rPr>
+        <w:t>(</w:t>
+      </w:r>
+      <w:r>
+        <w:rPr>
+          <w:rFonts w:ascii="Times New Roman" w:hAnsi="Times New Roman" w:cs="Times New Roman"/>
+          <w:b/>
+          <w:bCs/>
+        </w:rPr>
+        <w:t>ACL 2015)</w:t>
+      </w:r>
+      <w:r>
+        <w:rPr>
+          <w:rFonts w:ascii="Times New Roman" w:hAnsi="Times New Roman" w:cs="Times New Roman"/>
+        </w:rPr>
+        <w:t>, Beijing, China, July 2015 (short-paper)</w:t>
       </w:r>
     </w:p>
     <w:p>
@@ -4718,6 +4669,305 @@
       <w:r>
         <w:rPr>
           <w:rFonts w:ascii="Times New Roman" w:hAnsi="Times New Roman" w:cs="Times New Roman"/>
+        </w:rPr>
+        <w:t xml:space="preserve">Aditya Joshi, </w:t>
+      </w:r>
+      <w:r>
+        <w:rPr>
+          <w:rFonts w:ascii="Times New Roman" w:hAnsi="Times New Roman" w:cs="Times New Roman"/>
+          <w:u w:val="single"/>
+        </w:rPr>
+        <w:t>Abhijit Mishra</w:t>
+      </w:r>
+      <w:r>
+        <w:rPr>
+          <w:rFonts w:ascii="Times New Roman" w:hAnsi="Times New Roman" w:cs="Times New Roman"/>
+        </w:rPr>
+        <w:t xml:space="preserve">, </w:t>
+      </w:r>
+      <w:proofErr w:type="spellStart"/>
+      <w:r>
+        <w:rPr>
+          <w:rFonts w:ascii="Times New Roman" w:hAnsi="Times New Roman" w:cs="Times New Roman"/>
+        </w:rPr>
+        <w:t>Nivvedan</w:t>
+      </w:r>
+      <w:proofErr w:type="spellEnd"/>
+      <w:r>
+        <w:rPr>
+          <w:rFonts w:ascii="Times New Roman" w:hAnsi="Times New Roman" w:cs="Times New Roman"/>
+        </w:rPr>
+        <w:t xml:space="preserve"> </w:t>
+      </w:r>
+      <w:proofErr w:type="spellStart"/>
+      <w:r>
+        <w:rPr>
+          <w:rFonts w:ascii="Times New Roman" w:hAnsi="Times New Roman" w:cs="Times New Roman"/>
+        </w:rPr>
+        <w:t>Senthamilselvan</w:t>
+      </w:r>
+      <w:proofErr w:type="spellEnd"/>
+      <w:r>
+        <w:rPr>
+          <w:rFonts w:ascii="Times New Roman" w:hAnsi="Times New Roman" w:cs="Times New Roman"/>
+        </w:rPr>
+        <w:t xml:space="preserve"> and </w:t>
+      </w:r>
+      <w:proofErr w:type="spellStart"/>
+      <w:r>
+        <w:rPr>
+          <w:rFonts w:ascii="Times New Roman" w:hAnsi="Times New Roman" w:cs="Times New Roman"/>
+        </w:rPr>
+        <w:t>Pushpak</w:t>
+      </w:r>
+      <w:proofErr w:type="spellEnd"/>
+      <w:r>
+        <w:rPr>
+          <w:rFonts w:ascii="Times New Roman" w:hAnsi="Times New Roman" w:cs="Times New Roman"/>
+        </w:rPr>
+        <w:t xml:space="preserve"> Bhattacharyya. 2014. Measuring Sentiment Annotation Complexity of Text. </w:t>
+      </w:r>
+      <w:r>
+        <w:rPr>
+          <w:rFonts w:ascii="Times New Roman" w:hAnsi="Times New Roman" w:cs="Times New Roman"/>
+        </w:rPr>
+        <w:t>In proceedings of the</w:t>
+      </w:r>
+      <w:r>
+        <w:rPr>
+          <w:rFonts w:ascii="Times New Roman" w:hAnsi="Times New Roman" w:cs="Times New Roman"/>
+        </w:rPr>
+        <w:t xml:space="preserve"> 52</w:t>
+      </w:r>
+      <w:r>
+        <w:rPr>
+          <w:rFonts w:ascii="Times New Roman" w:hAnsi="Times New Roman" w:cs="Times New Roman"/>
+          <w:vertAlign w:val="superscript"/>
+        </w:rPr>
+        <w:t>nd</w:t>
+      </w:r>
+      <w:r>
+        <w:rPr>
+          <w:rFonts w:ascii="Times New Roman" w:hAnsi="Times New Roman" w:cs="Times New Roman"/>
+        </w:rPr>
+        <w:t xml:space="preserve"> </w:t>
+      </w:r>
+      <w:r>
+        <w:rPr>
+          <w:rFonts w:ascii="Times New Roman" w:hAnsi="Times New Roman" w:cs="Times New Roman"/>
+          <w:i/>
+          <w:iCs/>
+        </w:rPr>
+        <w:t>Annual Conference of the Association for Computational Linguistic</w:t>
+      </w:r>
+      <w:r>
+        <w:rPr>
+          <w:rFonts w:ascii="Times New Roman" w:hAnsi="Times New Roman" w:cs="Times New Roman"/>
+          <w:i/>
+          <w:iCs/>
+        </w:rPr>
+        <w:t xml:space="preserve">s </w:t>
+      </w:r>
+      <w:r>
+        <w:rPr>
+          <w:rFonts w:ascii="Times New Roman" w:hAnsi="Times New Roman" w:cs="Times New Roman"/>
+          <w:b/>
+          <w:bCs/>
+        </w:rPr>
+        <w:t>(ACL 2014)</w:t>
+      </w:r>
+      <w:r>
+        <w:rPr>
+          <w:rFonts w:ascii="Times New Roman" w:hAnsi="Times New Roman" w:cs="Times New Roman"/>
+        </w:rPr>
+        <w:t>, Baltimore, USA, 23-25 June, 2014 (short-paper)</w:t>
+      </w:r>
+    </w:p>
+    <w:p>
+      <w:pPr>
+        <w:pStyle w:val="ListParagraph"/>
+        <w:rPr>
+          <w:rFonts w:ascii="Times New Roman" w:hAnsi="Times New Roman" w:cs="Times New Roman"/>
+        </w:rPr>
+      </w:pPr>
+    </w:p>
+    <w:p>
+      <w:pPr>
+        <w:pStyle w:val="ListParagraph"/>
+        <w:numPr>
+          <w:ilvl w:val="0"/>
+          <w:numId w:val="11"/>
+        </w:numPr>
+        <w:autoSpaceDE w:val="0"/>
+        <w:autoSpaceDN w:val="0"/>
+        <w:adjustRightInd w:val="0"/>
+        <w:rPr>
+          <w:rFonts w:ascii="Times New Roman" w:hAnsi="Times New Roman" w:cs="Times New Roman"/>
+        </w:rPr>
+      </w:pPr>
+      <w:r>
+        <w:rPr>
+          <w:rFonts w:ascii="Times New Roman" w:hAnsi="Times New Roman" w:cs="Times New Roman"/>
+        </w:rPr>
+        <w:t xml:space="preserve">Anoop </w:t>
+      </w:r>
+      <w:proofErr w:type="spellStart"/>
+      <w:r>
+        <w:rPr>
+          <w:rFonts w:ascii="Times New Roman" w:hAnsi="Times New Roman" w:cs="Times New Roman"/>
+        </w:rPr>
+        <w:t>Kunchukuttan</w:t>
+      </w:r>
+      <w:proofErr w:type="spellEnd"/>
+      <w:r>
+        <w:rPr>
+          <w:rFonts w:ascii="Times New Roman" w:hAnsi="Times New Roman" w:cs="Times New Roman"/>
+        </w:rPr>
+        <w:t xml:space="preserve">, </w:t>
+      </w:r>
+      <w:r>
+        <w:rPr>
+          <w:rFonts w:ascii="Times New Roman" w:hAnsi="Times New Roman" w:cs="Times New Roman"/>
+          <w:u w:val="single"/>
+        </w:rPr>
+        <w:t>Abhijit Mishra</w:t>
+      </w:r>
+      <w:r>
+        <w:rPr>
+          <w:rFonts w:ascii="Times New Roman" w:hAnsi="Times New Roman" w:cs="Times New Roman"/>
+        </w:rPr>
+        <w:t xml:space="preserve">, </w:t>
+      </w:r>
+      <w:proofErr w:type="spellStart"/>
+      <w:r>
+        <w:rPr>
+          <w:rFonts w:ascii="Times New Roman" w:hAnsi="Times New Roman" w:cs="Times New Roman"/>
+        </w:rPr>
+        <w:t>Rajen</w:t>
+      </w:r>
+      <w:proofErr w:type="spellEnd"/>
+      <w:r>
+        <w:rPr>
+          <w:rFonts w:ascii="Times New Roman" w:hAnsi="Times New Roman" w:cs="Times New Roman"/>
+        </w:rPr>
+        <w:t xml:space="preserve"> Chatterjee, </w:t>
+      </w:r>
+      <w:proofErr w:type="spellStart"/>
+      <w:r>
+        <w:rPr>
+          <w:rFonts w:ascii="Times New Roman" w:hAnsi="Times New Roman" w:cs="Times New Roman"/>
+        </w:rPr>
+        <w:t>Ritesh</w:t>
+      </w:r>
+      <w:proofErr w:type="spellEnd"/>
+      <w:r>
+        <w:rPr>
+          <w:rFonts w:ascii="Times New Roman" w:hAnsi="Times New Roman" w:cs="Times New Roman"/>
+        </w:rPr>
+        <w:t xml:space="preserve"> Shah and </w:t>
+      </w:r>
+      <w:proofErr w:type="spellStart"/>
+      <w:r>
+        <w:rPr>
+          <w:rFonts w:ascii="Times New Roman" w:hAnsi="Times New Roman" w:cs="Times New Roman"/>
+        </w:rPr>
+        <w:t>Pushpak</w:t>
+      </w:r>
+      <w:proofErr w:type="spellEnd"/>
+      <w:r>
+        <w:rPr>
+          <w:rFonts w:ascii="Times New Roman" w:hAnsi="Times New Roman" w:cs="Times New Roman"/>
+        </w:rPr>
+        <w:t xml:space="preserve"> Bhattacharyya. 2014. </w:t>
+      </w:r>
+      <w:proofErr w:type="spellStart"/>
+      <w:r>
+        <w:rPr>
+          <w:rFonts w:ascii="Times New Roman" w:hAnsi="Times New Roman" w:cs="Times New Roman"/>
+        </w:rPr>
+        <w:t>Shata-Anuvadak</w:t>
+      </w:r>
+      <w:proofErr w:type="spellEnd"/>
+      <w:r>
+        <w:rPr>
+          <w:rFonts w:ascii="Times New Roman" w:hAnsi="Times New Roman" w:cs="Times New Roman"/>
+        </w:rPr>
+        <w:t xml:space="preserve">: Tackling Multiway Translation of Indian Languages. </w:t>
+      </w:r>
+      <w:r>
+        <w:rPr>
+          <w:rFonts w:ascii="Times New Roman" w:hAnsi="Times New Roman" w:cs="Times New Roman"/>
+        </w:rPr>
+        <w:t xml:space="preserve">In proceedings of the </w:t>
+      </w:r>
+      <w:r>
+        <w:rPr>
+          <w:rFonts w:ascii="Times New Roman" w:hAnsi="Times New Roman" w:cs="Times New Roman"/>
+          <w:i/>
+          <w:iCs/>
+        </w:rPr>
+        <w:t>Language Resources and Evaluation Conference</w:t>
+      </w:r>
+      <w:r>
+        <w:rPr>
+          <w:rFonts w:ascii="Times New Roman" w:hAnsi="Times New Roman" w:cs="Times New Roman"/>
+        </w:rPr>
+        <w:t xml:space="preserve"> </w:t>
+      </w:r>
+      <w:r>
+        <w:rPr>
+          <w:rFonts w:ascii="Times New Roman" w:hAnsi="Times New Roman" w:cs="Times New Roman"/>
+          <w:b/>
+          <w:bCs/>
+        </w:rPr>
+        <w:t>(LREC 2014)</w:t>
+      </w:r>
+      <w:r>
+        <w:rPr>
+          <w:rFonts w:ascii="Times New Roman" w:hAnsi="Times New Roman" w:cs="Times New Roman"/>
+        </w:rPr>
+        <w:t xml:space="preserve">, </w:t>
+      </w:r>
+      <w:proofErr w:type="spellStart"/>
+      <w:r>
+        <w:rPr>
+          <w:rFonts w:ascii="Times New Roman" w:hAnsi="Times New Roman" w:cs="Times New Roman"/>
+        </w:rPr>
+        <w:t>Rekjyavik</w:t>
+      </w:r>
+      <w:proofErr w:type="spellEnd"/>
+      <w:r>
+        <w:rPr>
+          <w:rFonts w:ascii="Times New Roman" w:hAnsi="Times New Roman" w:cs="Times New Roman"/>
+        </w:rPr>
+        <w:t>, Iceland, 26-31 May, 2014</w:t>
+      </w:r>
+    </w:p>
+    <w:p>
+      <w:pPr>
+        <w:pStyle w:val="ListParagraph"/>
+        <w:rPr>
+          <w:rFonts w:ascii="Times New Roman" w:hAnsi="Times New Roman" w:cs="Times New Roman"/>
+        </w:rPr>
+      </w:pPr>
+    </w:p>
+    <w:p>
+      <w:pPr>
+        <w:pStyle w:val="ListParagraph"/>
+        <w:numPr>
+          <w:ilvl w:val="0"/>
+          <w:numId w:val="11"/>
+        </w:numPr>
+        <w:autoSpaceDE w:val="0"/>
+        <w:autoSpaceDN w:val="0"/>
+        <w:adjustRightInd w:val="0"/>
+        <w:rPr>
+          <w:rFonts w:ascii="Times New Roman" w:hAnsi="Times New Roman" w:cs="Times New Roman"/>
+        </w:rPr>
+      </w:pPr>
+      <w:r>
+        <w:rPr>
+          <w:rFonts w:ascii="Times New Roman" w:hAnsi="Times New Roman" w:cs="Times New Roman"/>
           <w:u w:val="single"/>
         </w:rPr>
         <w:t>Abhijit Mishra</w:t>
@@ -5576,6 +5826,7 @@
         <w:rPr>
           <w:rFonts w:ascii="Times New Roman" w:hAnsi="Times New Roman" w:cs="Times New Roman"/>
         </w:rPr>
+        <w:lastRenderedPageBreak/>
         <w:t xml:space="preserve">Anoop </w:t>
       </w:r>
       <w:proofErr w:type="spellStart"/>
@@ -5791,7 +6042,6 @@
           <w:sz w:val="29"/>
           <w:szCs w:val="29"/>
         </w:rPr>
-        <w:lastRenderedPageBreak/>
         <w:t>SIGNIFICANT PROJECT</w:t>
       </w:r>
       <w:r>
@@ -6189,6 +6439,7 @@
         <w:rPr>
           <w:rFonts w:ascii="Times New Roman" w:hAnsi="Times New Roman" w:cs="Times New Roman"/>
         </w:rPr>
+        <w:lastRenderedPageBreak/>
         <w:t xml:space="preserve">The research attempts to gain insights into the cognitive underpinnings of human language processing and understanding. The insights are then translated to methods and models that contribute to the field of NLP by achieving the following objectives: (1) Optimizing Human </w:t>
       </w:r>
       <w:r>
@@ -6218,14 +6469,7 @@
         <w:rPr>
           <w:rFonts w:ascii="Times New Roman" w:hAnsi="Times New Roman" w:cs="Times New Roman"/>
         </w:rPr>
-        <w:t xml:space="preserve">Today’s NLP is highly statistical in nature and needs massive amount of human annotated data. In our setting, apart from collecting the annotations, we aim to record annotators’ activities in the form of their eye movement patterns, key-strokes and neuro-electric signals obtained using EEG. Through a series of studies using eye-tracking alone, we show that data of such kind, can be used to model complexities of tasks like translation and </w:t>
-      </w:r>
-      <w:r>
-        <w:rPr>
-          <w:rFonts w:ascii="Times New Roman" w:hAnsi="Times New Roman" w:cs="Times New Roman"/>
-        </w:rPr>
-        <w:lastRenderedPageBreak/>
-        <w:t xml:space="preserve">sentiment annotation, where eye-movement data is used to label training data that model annotation effort for the specified tasks. This can be useful for better annotation management (for example, proposing better annotation cost models).  We also show that eye movement data can also be used to extract </w:t>
+        <w:t xml:space="preserve">Today’s NLP is highly statistical in nature and needs massive amount of human annotated data. In our setting, apart from collecting the annotations, we aim to record annotators’ activities in the form of their eye movement patterns, key-strokes and neuro-electric signals obtained using EEG. Through a series of studies using eye-tracking alone, we show that data of such kind, can be used to model complexities of tasks like translation and sentiment annotation, where eye-movement data is used to label training data that model annotation effort for the specified tasks. This can be useful for better annotation management (for example, proposing better annotation cost models).  We also show that eye movement data can also be used to extract </w:t>
       </w:r>
       <w:r>
         <w:rPr>
@@ -6542,6 +6786,7 @@
         <w:rPr>
           <w:rFonts w:ascii="Times" w:hAnsi="Times"/>
         </w:rPr>
+        <w:lastRenderedPageBreak/>
         <w:t>Research Infrastructure Funding Scheme, IIT Bombay (2014) for Cognitive NLP Lab Setup (INR 4</w:t>
       </w:r>
       <w:r>
@@ -6729,7 +6974,6 @@
           <w:rFonts w:ascii="Times" w:hAnsi="Times"/>
           <w:lang w:val="de-DE"/>
         </w:rPr>
-        <w:lastRenderedPageBreak/>
         <w:t>Abhijit</w:t>
       </w:r>
       <w:proofErr w:type="spellEnd"/>
@@ -7530,6 +7774,7 @@
           <w:i/>
           <w:iCs/>
         </w:rPr>
+        <w:lastRenderedPageBreak/>
         <w:t>26 Apr, 2018:</w:t>
       </w:r>
       <w:r>
@@ -7684,7 +7929,6 @@
         <w:rPr>
           <w:rFonts w:ascii="Times" w:hAnsi="Times"/>
         </w:rPr>
-        <w:lastRenderedPageBreak/>
         <w:t xml:space="preserve">31 Jul, 2017: Talk on paper </w:t>
       </w:r>
       <w:r>
@@ -8346,6 +8590,7 @@
           <w:i/>
           <w:iCs/>
         </w:rPr>
+        <w:lastRenderedPageBreak/>
         <w:t>IIT-Bombay team creates program to detect drunk text message writers</w:t>
       </w:r>
       <w:r>
@@ -8450,7 +8695,6 @@
           <w:sz w:val="29"/>
           <w:szCs w:val="29"/>
         </w:rPr>
-        <w:lastRenderedPageBreak/>
         <w:t>ACADEMIC SERVICES</w:t>
       </w:r>
     </w:p>
@@ -9354,6 +9598,7 @@
           <w:rFonts w:ascii="Times New Roman" w:hAnsi="Times New Roman" w:cs="Times New Roman"/>
           <w:bCs/>
         </w:rPr>
+        <w:lastRenderedPageBreak/>
         <w:t>ACM Transactions on Asian and Low-Resource Language Information Processing</w:t>
       </w:r>
       <w:r>
@@ -10133,6 +10378,7 @@
           <w:i/>
           <w:iCs/>
         </w:rPr>
+        <w:lastRenderedPageBreak/>
         <w:t>Language processing and machine learning tools:</w:t>
       </w:r>
       <w:r>

</xml_diff>